<commit_message>
- Minor refactoring - Added reflection and generics into documentation
</commit_message>
<xml_diff>
--- a/Софтверски процес - Потапање бродова.docx
+++ b/Софтверски процес - Потапање бродова.docx
@@ -471,7 +471,7 @@
               <w:rFonts w:hint="default" w:ascii="Cambria" w:hAnsi="Cambria" w:cs="Cambria"/>
               <w:lang w:val="sr-Cyrl-RS"/>
             </w:rPr>
-            <w:instrText xml:space="preserve"> HYPERLINK \l _Toc32091 </w:instrText>
+            <w:instrText xml:space="preserve"> HYPERLINK \l _Toc18283 </w:instrText>
           </w:r>
           <w:r>
             <w:rPr>
@@ -494,7 +494,7 @@
             <w:fldChar w:fldCharType="begin"/>
           </w:r>
           <w:r>
-            <w:instrText xml:space="preserve"> PAGEREF _Toc32091 </w:instrText>
+            <w:instrText xml:space="preserve"> PAGEREF _Toc18283 </w:instrText>
           </w:r>
           <w:r>
             <w:fldChar w:fldCharType="separate"/>
@@ -532,7 +532,7 @@
               <w:rFonts w:hint="default" w:ascii="Cambria" w:hAnsi="Cambria" w:cs="Cambria"/>
               <w:lang w:val="sr-Cyrl-RS"/>
             </w:rPr>
-            <w:instrText xml:space="preserve"> HYPERLINK \l _Toc28207 </w:instrText>
+            <w:instrText xml:space="preserve"> HYPERLINK \l _Toc11812 </w:instrText>
           </w:r>
           <w:r>
             <w:rPr>
@@ -555,7 +555,7 @@
             <w:fldChar w:fldCharType="begin"/>
           </w:r>
           <w:r>
-            <w:instrText xml:space="preserve"> PAGEREF _Toc28207 </w:instrText>
+            <w:instrText xml:space="preserve"> PAGEREF _Toc11812 </w:instrText>
           </w:r>
           <w:r>
             <w:fldChar w:fldCharType="separate"/>
@@ -593,7 +593,7 @@
               <w:rFonts w:hint="default" w:ascii="Cambria" w:hAnsi="Cambria" w:cs="Cambria"/>
               <w:lang w:val="sr-Cyrl-RS"/>
             </w:rPr>
-            <w:instrText xml:space="preserve"> HYPERLINK \l _Toc13199 </w:instrText>
+            <w:instrText xml:space="preserve"> HYPERLINK \l _Toc1888 </w:instrText>
           </w:r>
           <w:r>
             <w:rPr>
@@ -616,7 +616,7 @@
             <w:fldChar w:fldCharType="begin"/>
           </w:r>
           <w:r>
-            <w:instrText xml:space="preserve"> PAGEREF _Toc13199 </w:instrText>
+            <w:instrText xml:space="preserve"> PAGEREF _Toc1888 </w:instrText>
           </w:r>
           <w:r>
             <w:fldChar w:fldCharType="separate"/>
@@ -654,7 +654,7 @@
               <w:rFonts w:hint="default" w:ascii="Cambria" w:hAnsi="Cambria" w:cs="Cambria"/>
               <w:lang w:val="sr-Cyrl-RS"/>
             </w:rPr>
-            <w:instrText xml:space="preserve"> HYPERLINK \l _Toc32458 </w:instrText>
+            <w:instrText xml:space="preserve"> HYPERLINK \l _Toc32227 </w:instrText>
           </w:r>
           <w:r>
             <w:rPr>
@@ -677,7 +677,7 @@
             <w:fldChar w:fldCharType="begin"/>
           </w:r>
           <w:r>
-            <w:instrText xml:space="preserve"> PAGEREF _Toc32458 </w:instrText>
+            <w:instrText xml:space="preserve"> PAGEREF _Toc32227 </w:instrText>
           </w:r>
           <w:r>
             <w:fldChar w:fldCharType="separate"/>
@@ -715,7 +715,7 @@
               <w:rFonts w:hint="default" w:ascii="Cambria" w:hAnsi="Cambria" w:cs="Cambria"/>
               <w:lang w:val="sr-Cyrl-RS"/>
             </w:rPr>
-            <w:instrText xml:space="preserve"> HYPERLINK \l _Toc25140 </w:instrText>
+            <w:instrText xml:space="preserve"> HYPERLINK \l _Toc21601 </w:instrText>
           </w:r>
           <w:r>
             <w:rPr>
@@ -738,7 +738,7 @@
             <w:fldChar w:fldCharType="begin"/>
           </w:r>
           <w:r>
-            <w:instrText xml:space="preserve"> PAGEREF _Toc25140 </w:instrText>
+            <w:instrText xml:space="preserve"> PAGEREF _Toc21601 </w:instrText>
           </w:r>
           <w:r>
             <w:fldChar w:fldCharType="separate"/>
@@ -776,7 +776,7 @@
               <w:rFonts w:hint="default" w:ascii="Cambria" w:hAnsi="Cambria" w:cs="Cambria"/>
               <w:lang w:val="sr-Cyrl-RS"/>
             </w:rPr>
-            <w:instrText xml:space="preserve"> HYPERLINK \l _Toc25364 </w:instrText>
+            <w:instrText xml:space="preserve"> HYPERLINK \l _Toc8387 </w:instrText>
           </w:r>
           <w:r>
             <w:rPr>
@@ -799,7 +799,7 @@
             <w:fldChar w:fldCharType="begin"/>
           </w:r>
           <w:r>
-            <w:instrText xml:space="preserve"> PAGEREF _Toc25364 </w:instrText>
+            <w:instrText xml:space="preserve"> PAGEREF _Toc8387 </w:instrText>
           </w:r>
           <w:r>
             <w:fldChar w:fldCharType="separate"/>
@@ -837,7 +837,7 @@
               <w:rFonts w:hint="default" w:ascii="Cambria" w:hAnsi="Cambria" w:cs="Cambria"/>
               <w:lang w:val="sr-Cyrl-RS"/>
             </w:rPr>
-            <w:instrText xml:space="preserve"> HYPERLINK \l _Toc12238 </w:instrText>
+            <w:instrText xml:space="preserve"> HYPERLINK \l _Toc4665 </w:instrText>
           </w:r>
           <w:r>
             <w:rPr>
@@ -860,7 +860,7 @@
             <w:fldChar w:fldCharType="begin"/>
           </w:r>
           <w:r>
-            <w:instrText xml:space="preserve"> PAGEREF _Toc12238 </w:instrText>
+            <w:instrText xml:space="preserve"> PAGEREF _Toc4665 </w:instrText>
           </w:r>
           <w:r>
             <w:fldChar w:fldCharType="separate"/>
@@ -898,7 +898,7 @@
               <w:rFonts w:hint="default" w:ascii="Cambria" w:hAnsi="Cambria" w:cs="Cambria"/>
               <w:lang w:val="sr-Cyrl-RS"/>
             </w:rPr>
-            <w:instrText xml:space="preserve"> HYPERLINK \l _Toc10624 </w:instrText>
+            <w:instrText xml:space="preserve"> HYPERLINK \l _Toc10099 </w:instrText>
           </w:r>
           <w:r>
             <w:rPr>
@@ -921,7 +921,7 @@
             <w:fldChar w:fldCharType="begin"/>
           </w:r>
           <w:r>
-            <w:instrText xml:space="preserve"> PAGEREF _Toc10624 </w:instrText>
+            <w:instrText xml:space="preserve"> PAGEREF _Toc10099 </w:instrText>
           </w:r>
           <w:r>
             <w:fldChar w:fldCharType="separate"/>
@@ -959,7 +959,7 @@
               <w:rFonts w:hint="default" w:ascii="Cambria" w:hAnsi="Cambria" w:cs="Cambria"/>
               <w:lang w:val="sr-Cyrl-RS"/>
             </w:rPr>
-            <w:instrText xml:space="preserve"> HYPERLINK \l _Toc29435 </w:instrText>
+            <w:instrText xml:space="preserve"> HYPERLINK \l _Toc8870 </w:instrText>
           </w:r>
           <w:r>
             <w:rPr>
@@ -982,7 +982,7 @@
             <w:fldChar w:fldCharType="begin"/>
           </w:r>
           <w:r>
-            <w:instrText xml:space="preserve"> PAGEREF _Toc29435 </w:instrText>
+            <w:instrText xml:space="preserve"> PAGEREF _Toc8870 </w:instrText>
           </w:r>
           <w:r>
             <w:fldChar w:fldCharType="separate"/>
@@ -1020,7 +1020,7 @@
               <w:rFonts w:hint="default" w:ascii="Cambria" w:hAnsi="Cambria" w:cs="Cambria"/>
               <w:lang w:val="sr-Cyrl-RS"/>
             </w:rPr>
-            <w:instrText xml:space="preserve"> HYPERLINK \l _Toc12360 </w:instrText>
+            <w:instrText xml:space="preserve"> HYPERLINK \l _Toc22871 </w:instrText>
           </w:r>
           <w:r>
             <w:rPr>
@@ -1043,7 +1043,7 @@
             <w:fldChar w:fldCharType="begin"/>
           </w:r>
           <w:r>
-            <w:instrText xml:space="preserve"> PAGEREF _Toc12360 </w:instrText>
+            <w:instrText xml:space="preserve"> PAGEREF _Toc22871 </w:instrText>
           </w:r>
           <w:r>
             <w:fldChar w:fldCharType="separate"/>
@@ -1081,7 +1081,7 @@
               <w:rFonts w:hint="default" w:ascii="Cambria" w:hAnsi="Cambria" w:cs="Cambria"/>
               <w:lang w:val="sr-Cyrl-RS"/>
             </w:rPr>
-            <w:instrText xml:space="preserve"> HYPERLINK \l _Toc13015 </w:instrText>
+            <w:instrText xml:space="preserve"> HYPERLINK \l _Toc29075 </w:instrText>
           </w:r>
           <w:r>
             <w:rPr>
@@ -1104,7 +1104,7 @@
             <w:fldChar w:fldCharType="begin"/>
           </w:r>
           <w:r>
-            <w:instrText xml:space="preserve"> PAGEREF _Toc13015 </w:instrText>
+            <w:instrText xml:space="preserve"> PAGEREF _Toc29075 </w:instrText>
           </w:r>
           <w:r>
             <w:fldChar w:fldCharType="separate"/>
@@ -1142,7 +1142,7 @@
               <w:rFonts w:hint="default" w:ascii="Cambria" w:hAnsi="Cambria" w:cs="Cambria"/>
               <w:lang w:val="sr-Cyrl-RS"/>
             </w:rPr>
-            <w:instrText xml:space="preserve"> HYPERLINK \l _Toc9401 </w:instrText>
+            <w:instrText xml:space="preserve"> HYPERLINK \l _Toc5224 </w:instrText>
           </w:r>
           <w:r>
             <w:rPr>
@@ -1165,7 +1165,7 @@
             <w:fldChar w:fldCharType="begin"/>
           </w:r>
           <w:r>
-            <w:instrText xml:space="preserve"> PAGEREF _Toc9401 </w:instrText>
+            <w:instrText xml:space="preserve"> PAGEREF _Toc5224 </w:instrText>
           </w:r>
           <w:r>
             <w:fldChar w:fldCharType="separate"/>
@@ -1203,7 +1203,7 @@
               <w:rFonts w:hint="default" w:ascii="Cambria" w:hAnsi="Cambria" w:cs="Cambria"/>
               <w:lang w:val="sr-Cyrl-RS"/>
             </w:rPr>
-            <w:instrText xml:space="preserve"> HYPERLINK \l _Toc10132 </w:instrText>
+            <w:instrText xml:space="preserve"> HYPERLINK \l _Toc18432 </w:instrText>
           </w:r>
           <w:r>
             <w:rPr>
@@ -1226,7 +1226,7 @@
             <w:fldChar w:fldCharType="begin"/>
           </w:r>
           <w:r>
-            <w:instrText xml:space="preserve"> PAGEREF _Toc10132 </w:instrText>
+            <w:instrText xml:space="preserve"> PAGEREF _Toc18432 </w:instrText>
           </w:r>
           <w:r>
             <w:fldChar w:fldCharType="separate"/>
@@ -1264,7 +1264,7 @@
               <w:rFonts w:hint="default" w:ascii="Cambria" w:hAnsi="Cambria" w:cs="Cambria"/>
               <w:lang w:val="sr-Cyrl-RS"/>
             </w:rPr>
-            <w:instrText xml:space="preserve"> HYPERLINK \l _Toc1519 </w:instrText>
+            <w:instrText xml:space="preserve"> HYPERLINK \l _Toc31967 </w:instrText>
           </w:r>
           <w:r>
             <w:rPr>
@@ -1287,7 +1287,7 @@
             <w:fldChar w:fldCharType="begin"/>
           </w:r>
           <w:r>
-            <w:instrText xml:space="preserve"> PAGEREF _Toc1519 </w:instrText>
+            <w:instrText xml:space="preserve"> PAGEREF _Toc31967 </w:instrText>
           </w:r>
           <w:r>
             <w:fldChar w:fldCharType="separate"/>
@@ -1325,7 +1325,7 @@
               <w:rFonts w:hint="default" w:ascii="Cambria" w:hAnsi="Cambria" w:cs="Cambria"/>
               <w:lang w:val="sr-Cyrl-RS"/>
             </w:rPr>
-            <w:instrText xml:space="preserve"> HYPERLINK \l _Toc9419 </w:instrText>
+            <w:instrText xml:space="preserve"> HYPERLINK \l _Toc17277 </w:instrText>
           </w:r>
           <w:r>
             <w:rPr>
@@ -1348,7 +1348,7 @@
             <w:fldChar w:fldCharType="begin"/>
           </w:r>
           <w:r>
-            <w:instrText xml:space="preserve"> PAGEREF _Toc9419 </w:instrText>
+            <w:instrText xml:space="preserve"> PAGEREF _Toc17277 </w:instrText>
           </w:r>
           <w:r>
             <w:fldChar w:fldCharType="separate"/>
@@ -1386,7 +1386,7 @@
               <w:rFonts w:hint="default" w:ascii="Cambria" w:hAnsi="Cambria" w:cs="Cambria"/>
               <w:lang w:val="sr-Cyrl-RS"/>
             </w:rPr>
-            <w:instrText xml:space="preserve"> HYPERLINK \l _Toc3682 </w:instrText>
+            <w:instrText xml:space="preserve"> HYPERLINK \l _Toc867 </w:instrText>
           </w:r>
           <w:r>
             <w:rPr>
@@ -1409,7 +1409,7 @@
             <w:fldChar w:fldCharType="begin"/>
           </w:r>
           <w:r>
-            <w:instrText xml:space="preserve"> PAGEREF _Toc3682 </w:instrText>
+            <w:instrText xml:space="preserve"> PAGEREF _Toc867 </w:instrText>
           </w:r>
           <w:r>
             <w:fldChar w:fldCharType="separate"/>
@@ -1447,7 +1447,7 @@
               <w:rFonts w:hint="default" w:ascii="Cambria" w:hAnsi="Cambria" w:cs="Cambria"/>
               <w:lang w:val="sr-Cyrl-RS"/>
             </w:rPr>
-            <w:instrText xml:space="preserve"> HYPERLINK \l _Toc25419 </w:instrText>
+            <w:instrText xml:space="preserve"> HYPERLINK \l _Toc32286 </w:instrText>
           </w:r>
           <w:r>
             <w:rPr>
@@ -1477,7 +1477,7 @@
             <w:fldChar w:fldCharType="begin"/>
           </w:r>
           <w:r>
-            <w:instrText xml:space="preserve"> PAGEREF _Toc25419 </w:instrText>
+            <w:instrText xml:space="preserve"> PAGEREF _Toc32286 </w:instrText>
           </w:r>
           <w:r>
             <w:fldChar w:fldCharType="separate"/>
@@ -1515,7 +1515,7 @@
               <w:rFonts w:hint="default" w:ascii="Cambria" w:hAnsi="Cambria" w:cs="Cambria"/>
               <w:lang w:val="sr-Cyrl-RS"/>
             </w:rPr>
-            <w:instrText xml:space="preserve"> HYPERLINK \l _Toc17141 </w:instrText>
+            <w:instrText xml:space="preserve"> HYPERLINK \l _Toc15771 </w:instrText>
           </w:r>
           <w:r>
             <w:rPr>
@@ -1538,7 +1538,7 @@
             <w:fldChar w:fldCharType="begin"/>
           </w:r>
           <w:r>
-            <w:instrText xml:space="preserve"> PAGEREF _Toc17141 </w:instrText>
+            <w:instrText xml:space="preserve"> PAGEREF _Toc15771 </w:instrText>
           </w:r>
           <w:r>
             <w:fldChar w:fldCharType="separate"/>
@@ -1576,7 +1576,7 @@
               <w:rFonts w:hint="default" w:ascii="Cambria" w:hAnsi="Cambria" w:cs="Cambria"/>
               <w:lang w:val="sr-Cyrl-RS"/>
             </w:rPr>
-            <w:instrText xml:space="preserve"> HYPERLINK \l _Toc3701 </w:instrText>
+            <w:instrText xml:space="preserve"> HYPERLINK \l _Toc4934 </w:instrText>
           </w:r>
           <w:r>
             <w:rPr>
@@ -1599,7 +1599,7 @@
             <w:fldChar w:fldCharType="begin"/>
           </w:r>
           <w:r>
-            <w:instrText xml:space="preserve"> PAGEREF _Toc3701 </w:instrText>
+            <w:instrText xml:space="preserve"> PAGEREF _Toc4934 </w:instrText>
           </w:r>
           <w:r>
             <w:fldChar w:fldCharType="separate"/>
@@ -1637,7 +1637,7 @@
               <w:rFonts w:hint="default" w:ascii="Cambria" w:hAnsi="Cambria" w:cs="Cambria"/>
               <w:lang w:val="sr-Cyrl-RS"/>
             </w:rPr>
-            <w:instrText xml:space="preserve"> HYPERLINK \l _Toc7016 </w:instrText>
+            <w:instrText xml:space="preserve"> HYPERLINK \l _Toc11343 </w:instrText>
           </w:r>
           <w:r>
             <w:rPr>
@@ -1660,7 +1660,7 @@
             <w:fldChar w:fldCharType="begin"/>
           </w:r>
           <w:r>
-            <w:instrText xml:space="preserve"> PAGEREF _Toc7016 </w:instrText>
+            <w:instrText xml:space="preserve"> PAGEREF _Toc11343 </w:instrText>
           </w:r>
           <w:r>
             <w:fldChar w:fldCharType="separate"/>
@@ -1698,7 +1698,7 @@
               <w:rFonts w:hint="default" w:ascii="Cambria" w:hAnsi="Cambria" w:cs="Cambria"/>
               <w:lang w:val="sr-Cyrl-RS"/>
             </w:rPr>
-            <w:instrText xml:space="preserve"> HYPERLINK \l _Toc22888 </w:instrText>
+            <w:instrText xml:space="preserve"> HYPERLINK \l _Toc20429 </w:instrText>
           </w:r>
           <w:r>
             <w:rPr>
@@ -1721,7 +1721,7 @@
             <w:fldChar w:fldCharType="begin"/>
           </w:r>
           <w:r>
-            <w:instrText xml:space="preserve"> PAGEREF _Toc22888 </w:instrText>
+            <w:instrText xml:space="preserve"> PAGEREF _Toc20429 </w:instrText>
           </w:r>
           <w:r>
             <w:fldChar w:fldCharType="separate"/>
@@ -1759,7 +1759,7 @@
               <w:rFonts w:hint="default" w:ascii="Cambria" w:hAnsi="Cambria" w:cs="Cambria"/>
               <w:lang w:val="sr-Cyrl-RS"/>
             </w:rPr>
-            <w:instrText xml:space="preserve"> HYPERLINK \l _Toc5970 </w:instrText>
+            <w:instrText xml:space="preserve"> HYPERLINK \l _Toc9076 </w:instrText>
           </w:r>
           <w:r>
             <w:rPr>
@@ -1782,7 +1782,7 @@
             <w:fldChar w:fldCharType="begin"/>
           </w:r>
           <w:r>
-            <w:instrText xml:space="preserve"> PAGEREF _Toc5970 </w:instrText>
+            <w:instrText xml:space="preserve"> PAGEREF _Toc9076 </w:instrText>
           </w:r>
           <w:r>
             <w:fldChar w:fldCharType="separate"/>
@@ -1820,7 +1820,7 @@
               <w:rFonts w:hint="default" w:ascii="Cambria" w:hAnsi="Cambria" w:cs="Cambria"/>
               <w:lang w:val="sr-Cyrl-RS"/>
             </w:rPr>
-            <w:instrText xml:space="preserve"> HYPERLINK \l _Toc17025 </w:instrText>
+            <w:instrText xml:space="preserve"> HYPERLINK \l _Toc4167 </w:instrText>
           </w:r>
           <w:r>
             <w:rPr>
@@ -1850,7 +1850,7 @@
             <w:fldChar w:fldCharType="begin"/>
           </w:r>
           <w:r>
-            <w:instrText xml:space="preserve"> PAGEREF _Toc17025 </w:instrText>
+            <w:instrText xml:space="preserve"> PAGEREF _Toc4167 </w:instrText>
           </w:r>
           <w:r>
             <w:fldChar w:fldCharType="separate"/>
@@ -1888,7 +1888,7 @@
               <w:rFonts w:hint="default" w:ascii="Cambria" w:hAnsi="Cambria" w:cs="Cambria"/>
               <w:lang w:val="sr-Cyrl-RS"/>
             </w:rPr>
-            <w:instrText xml:space="preserve"> HYPERLINK \l _Toc27677 </w:instrText>
+            <w:instrText xml:space="preserve"> HYPERLINK \l _Toc27622 </w:instrText>
           </w:r>
           <w:r>
             <w:rPr>
@@ -1911,7 +1911,7 @@
             <w:fldChar w:fldCharType="begin"/>
           </w:r>
           <w:r>
-            <w:instrText xml:space="preserve"> PAGEREF _Toc27677 </w:instrText>
+            <w:instrText xml:space="preserve"> PAGEREF _Toc27622 </w:instrText>
           </w:r>
           <w:r>
             <w:fldChar w:fldCharType="separate"/>
@@ -1949,7 +1949,7 @@
               <w:rFonts w:hint="default" w:ascii="Cambria" w:hAnsi="Cambria" w:cs="Cambria"/>
               <w:lang w:val="sr-Cyrl-RS"/>
             </w:rPr>
-            <w:instrText xml:space="preserve"> HYPERLINK \l _Toc8195 </w:instrText>
+            <w:instrText xml:space="preserve"> HYPERLINK \l _Toc9839 </w:instrText>
           </w:r>
           <w:r>
             <w:rPr>
@@ -1972,7 +1972,7 @@
             <w:fldChar w:fldCharType="begin"/>
           </w:r>
           <w:r>
-            <w:instrText xml:space="preserve"> PAGEREF _Toc8195 </w:instrText>
+            <w:instrText xml:space="preserve"> PAGEREF _Toc9839 </w:instrText>
           </w:r>
           <w:r>
             <w:fldChar w:fldCharType="separate"/>
@@ -2010,7 +2010,7 @@
               <w:rFonts w:hint="default" w:ascii="Cambria" w:hAnsi="Cambria" w:cs="Cambria"/>
               <w:lang w:val="sr-Cyrl-RS"/>
             </w:rPr>
-            <w:instrText xml:space="preserve"> HYPERLINK \l _Toc7053 </w:instrText>
+            <w:instrText xml:space="preserve"> HYPERLINK \l _Toc13208 </w:instrText>
           </w:r>
           <w:r>
             <w:rPr>
@@ -2033,7 +2033,7 @@
             <w:fldChar w:fldCharType="begin"/>
           </w:r>
           <w:r>
-            <w:instrText xml:space="preserve"> PAGEREF _Toc7053 </w:instrText>
+            <w:instrText xml:space="preserve"> PAGEREF _Toc13208 </w:instrText>
           </w:r>
           <w:r>
             <w:fldChar w:fldCharType="separate"/>
@@ -2071,7 +2071,7 @@
               <w:rFonts w:hint="default" w:ascii="Cambria" w:hAnsi="Cambria" w:cs="Cambria"/>
               <w:lang w:val="sr-Cyrl-RS"/>
             </w:rPr>
-            <w:instrText xml:space="preserve"> HYPERLINK \l _Toc9960 </w:instrText>
+            <w:instrText xml:space="preserve"> HYPERLINK \l _Toc9988 </w:instrText>
           </w:r>
           <w:r>
             <w:rPr>
@@ -2094,7 +2094,7 @@
             <w:fldChar w:fldCharType="begin"/>
           </w:r>
           <w:r>
-            <w:instrText xml:space="preserve"> PAGEREF _Toc9960 </w:instrText>
+            <w:instrText xml:space="preserve"> PAGEREF _Toc9988 </w:instrText>
           </w:r>
           <w:r>
             <w:fldChar w:fldCharType="separate"/>
@@ -2132,7 +2132,7 @@
               <w:rFonts w:hint="default" w:ascii="Cambria" w:hAnsi="Cambria" w:cs="Cambria"/>
               <w:lang w:val="sr-Cyrl-RS"/>
             </w:rPr>
-            <w:instrText xml:space="preserve"> HYPERLINK \l _Toc32734 </w:instrText>
+            <w:instrText xml:space="preserve"> HYPERLINK \l _Toc18551 </w:instrText>
           </w:r>
           <w:r>
             <w:rPr>
@@ -2155,7 +2155,7 @@
             <w:fldChar w:fldCharType="begin"/>
           </w:r>
           <w:r>
-            <w:instrText xml:space="preserve"> PAGEREF _Toc32734 </w:instrText>
+            <w:instrText xml:space="preserve"> PAGEREF _Toc18551 </w:instrText>
           </w:r>
           <w:r>
             <w:fldChar w:fldCharType="separate"/>
@@ -2193,7 +2193,7 @@
               <w:rFonts w:hint="default" w:ascii="Cambria" w:hAnsi="Cambria" w:cs="Cambria"/>
               <w:lang w:val="sr-Cyrl-RS"/>
             </w:rPr>
-            <w:instrText xml:space="preserve"> HYPERLINK \l _Toc25882 </w:instrText>
+            <w:instrText xml:space="preserve"> HYPERLINK \l _Toc19368 </w:instrText>
           </w:r>
           <w:r>
             <w:rPr>
@@ -2216,7 +2216,7 @@
             <w:fldChar w:fldCharType="begin"/>
           </w:r>
           <w:r>
-            <w:instrText xml:space="preserve"> PAGEREF _Toc25882 </w:instrText>
+            <w:instrText xml:space="preserve"> PAGEREF _Toc19368 </w:instrText>
           </w:r>
           <w:r>
             <w:fldChar w:fldCharType="separate"/>
@@ -2254,7 +2254,7 @@
               <w:rFonts w:hint="default" w:ascii="Cambria" w:hAnsi="Cambria" w:cs="Cambria"/>
               <w:lang w:val="sr-Cyrl-RS"/>
             </w:rPr>
-            <w:instrText xml:space="preserve"> HYPERLINK \l _Toc383 </w:instrText>
+            <w:instrText xml:space="preserve"> HYPERLINK \l _Toc15205 </w:instrText>
           </w:r>
           <w:r>
             <w:rPr>
@@ -2277,7 +2277,7 @@
             <w:fldChar w:fldCharType="begin"/>
           </w:r>
           <w:r>
-            <w:instrText xml:space="preserve"> PAGEREF _Toc383 </w:instrText>
+            <w:instrText xml:space="preserve"> PAGEREF _Toc15205 </w:instrText>
           </w:r>
           <w:r>
             <w:fldChar w:fldCharType="separate"/>
@@ -2315,7 +2315,7 @@
               <w:rFonts w:hint="default" w:ascii="Cambria" w:hAnsi="Cambria" w:cs="Cambria"/>
               <w:lang w:val="sr-Cyrl-RS"/>
             </w:rPr>
-            <w:instrText xml:space="preserve"> HYPERLINK \l _Toc12975 </w:instrText>
+            <w:instrText xml:space="preserve"> HYPERLINK \l _Toc12404 </w:instrText>
           </w:r>
           <w:r>
             <w:rPr>
@@ -2345,7 +2345,7 @@
             <w:fldChar w:fldCharType="begin"/>
           </w:r>
           <w:r>
-            <w:instrText xml:space="preserve"> PAGEREF _Toc12975 </w:instrText>
+            <w:instrText xml:space="preserve"> PAGEREF _Toc12404 </w:instrText>
           </w:r>
           <w:r>
             <w:fldChar w:fldCharType="separate"/>
@@ -2383,7 +2383,7 @@
               <w:rFonts w:hint="default" w:ascii="Cambria" w:hAnsi="Cambria" w:cs="Cambria"/>
               <w:lang w:val="sr-Cyrl-RS"/>
             </w:rPr>
-            <w:instrText xml:space="preserve"> HYPERLINK \l _Toc3059 </w:instrText>
+            <w:instrText xml:space="preserve"> HYPERLINK \l _Toc13287 </w:instrText>
           </w:r>
           <w:r>
             <w:rPr>
@@ -2406,7 +2406,7 @@
             <w:fldChar w:fldCharType="begin"/>
           </w:r>
           <w:r>
-            <w:instrText xml:space="preserve"> PAGEREF _Toc3059 </w:instrText>
+            <w:instrText xml:space="preserve"> PAGEREF _Toc13287 </w:instrText>
           </w:r>
           <w:r>
             <w:fldChar w:fldCharType="separate"/>
@@ -2427,13 +2427,10 @@
         </w:p>
         <w:p>
           <w:pPr>
-            <w:pStyle w:val="9"/>
+            <w:pStyle w:val="10"/>
             <w:tabs>
               <w:tab w:val="right" w:leader="dot" w:pos="10466"/>
             </w:tabs>
-            <w:rPr>
-              <w:rFonts w:hint="default" w:ascii="Cambria" w:hAnsi="Cambria" w:cs="Cambria"/>
-            </w:rPr>
           </w:pPr>
           <w:r>
             <w:rPr>
@@ -2447,7 +2444,147 @@
               <w:rFonts w:hint="default" w:ascii="Cambria" w:hAnsi="Cambria" w:cs="Cambria"/>
               <w:lang w:val="sr-Cyrl-RS"/>
             </w:rPr>
-            <w:instrText xml:space="preserve"> HYPERLINK \l _Toc31201 </w:instrText>
+            <w:instrText xml:space="preserve"> HYPERLINK \l _Toc13146 </w:instrText>
+          </w:r>
+          <w:r>
+            <w:rPr>
+              <w:rFonts w:hint="default" w:ascii="Cambria" w:hAnsi="Cambria" w:cs="Cambria"/>
+              <w:lang w:val="sr-Cyrl-RS"/>
+            </w:rPr>
+            <w:fldChar w:fldCharType="separate"/>
+          </w:r>
+          <w:r>
+            <w:rPr>
+              <w:rFonts w:hint="default" w:ascii="Cambria" w:hAnsi="Cambria" w:cs="Cambria"/>
+              <w:lang w:val="sr-Cyrl-RS"/>
+            </w:rPr>
+            <w:t>4.1.  Механизам рефлексије</w:t>
+          </w:r>
+          <w:r>
+            <w:tab/>
+          </w:r>
+          <w:r>
+            <w:fldChar w:fldCharType="begin"/>
+          </w:r>
+          <w:r>
+            <w:instrText xml:space="preserve"> PAGEREF _Toc13146 </w:instrText>
+          </w:r>
+          <w:r>
+            <w:fldChar w:fldCharType="separate"/>
+          </w:r>
+          <w:r>
+            <w:t>59</w:t>
+          </w:r>
+          <w:r>
+            <w:fldChar w:fldCharType="end"/>
+          </w:r>
+          <w:r>
+            <w:rPr>
+              <w:rFonts w:hint="default" w:ascii="Cambria" w:hAnsi="Cambria" w:cs="Cambria"/>
+              <w:lang w:val="sr-Cyrl-RS"/>
+            </w:rPr>
+            <w:fldChar w:fldCharType="end"/>
+          </w:r>
+        </w:p>
+        <w:p>
+          <w:pPr>
+            <w:pStyle w:val="10"/>
+            <w:tabs>
+              <w:tab w:val="right" w:leader="dot" w:pos="10466"/>
+            </w:tabs>
+          </w:pPr>
+          <w:r>
+            <w:rPr>
+              <w:rFonts w:hint="default" w:ascii="Cambria" w:hAnsi="Cambria" w:cs="Cambria"/>
+              <w:lang w:val="sr-Cyrl-RS"/>
+            </w:rPr>
+            <w:fldChar w:fldCharType="begin"/>
+          </w:r>
+          <w:r>
+            <w:rPr>
+              <w:rFonts w:hint="default" w:ascii="Cambria" w:hAnsi="Cambria" w:cs="Cambria"/>
+              <w:lang w:val="sr-Cyrl-RS"/>
+            </w:rPr>
+            <w:instrText xml:space="preserve"> HYPERLINK \l _Toc17032 </w:instrText>
+          </w:r>
+          <w:r>
+            <w:rPr>
+              <w:rFonts w:hint="default" w:ascii="Cambria" w:hAnsi="Cambria" w:cs="Cambria"/>
+              <w:lang w:val="sr-Cyrl-RS"/>
+            </w:rPr>
+            <w:fldChar w:fldCharType="separate"/>
+          </w:r>
+          <w:r>
+            <w:rPr>
+              <w:rFonts w:hint="default" w:ascii="Cambria" w:hAnsi="Cambria" w:cs="Cambria"/>
+              <w:lang w:val="sr-Cyrl-RS"/>
+            </w:rPr>
+            <w:t xml:space="preserve">4.2. </w:t>
+          </w:r>
+          <w:r>
+            <w:rPr>
+              <w:rFonts w:hint="default" w:ascii="Cambria" w:hAnsi="Cambria" w:cs="Cambria"/>
+              <w:i/>
+              <w:iCs/>
+              <w:lang w:val="en-US"/>
+            </w:rPr>
+            <w:t xml:space="preserve">Generics </w:t>
+          </w:r>
+          <w:r>
+            <w:rPr>
+              <w:rFonts w:hint="default" w:ascii="Cambria" w:hAnsi="Cambria" w:cs="Cambria"/>
+              <w:i w:val="0"/>
+              <w:iCs w:val="0"/>
+              <w:lang w:val="sr-Cyrl-RS"/>
+            </w:rPr>
+            <w:t>механизам</w:t>
+          </w:r>
+          <w:r>
+            <w:tab/>
+          </w:r>
+          <w:r>
+            <w:fldChar w:fldCharType="begin"/>
+          </w:r>
+          <w:r>
+            <w:instrText xml:space="preserve"> PAGEREF _Toc17032 </w:instrText>
+          </w:r>
+          <w:r>
+            <w:fldChar w:fldCharType="separate"/>
+          </w:r>
+          <w:r>
+            <w:t>60</w:t>
+          </w:r>
+          <w:r>
+            <w:fldChar w:fldCharType="end"/>
+          </w:r>
+          <w:r>
+            <w:rPr>
+              <w:rFonts w:hint="default" w:ascii="Cambria" w:hAnsi="Cambria" w:cs="Cambria"/>
+              <w:lang w:val="sr-Cyrl-RS"/>
+            </w:rPr>
+            <w:fldChar w:fldCharType="end"/>
+          </w:r>
+        </w:p>
+        <w:p>
+          <w:pPr>
+            <w:pStyle w:val="9"/>
+            <w:tabs>
+              <w:tab w:val="right" w:leader="dot" w:pos="10466"/>
+            </w:tabs>
+          </w:pPr>
+          <w:r>
+            <w:rPr>
+              <w:rFonts w:hint="default" w:ascii="Cambria" w:hAnsi="Cambria" w:cs="Cambria"/>
+              <w:lang w:val="sr-Cyrl-RS"/>
+            </w:rPr>
+            <w:fldChar w:fldCharType="begin"/>
+          </w:r>
+          <w:r>
+            <w:rPr>
+              <w:rFonts w:hint="default" w:ascii="Cambria" w:hAnsi="Cambria" w:cs="Cambria"/>
+              <w:lang w:val="sr-Cyrl-RS"/>
+            </w:rPr>
+            <w:instrText xml:space="preserve"> HYPERLINK \l _Toc11164 </w:instrText>
           </w:r>
           <w:r>
             <w:rPr>
@@ -2464,39 +2601,21 @@
             <w:t>5. Тестирање</w:t>
           </w:r>
           <w:r>
-            <w:rPr>
-              <w:rFonts w:hint="default" w:ascii="Cambria" w:hAnsi="Cambria" w:cs="Cambria"/>
-            </w:rPr>
             <w:tab/>
           </w:r>
           <w:r>
-            <w:rPr>
-              <w:rFonts w:hint="default" w:ascii="Cambria" w:hAnsi="Cambria" w:cs="Cambria"/>
-            </w:rPr>
             <w:fldChar w:fldCharType="begin"/>
           </w:r>
           <w:r>
-            <w:rPr>
-              <w:rFonts w:hint="default" w:ascii="Cambria" w:hAnsi="Cambria" w:cs="Cambria"/>
-            </w:rPr>
-            <w:instrText xml:space="preserve"> PAGEREF _Toc31201 </w:instrText>
+            <w:instrText xml:space="preserve"> PAGEREF _Toc11164 </w:instrText>
           </w:r>
           <w:r>
-            <w:rPr>
-              <w:rFonts w:hint="default" w:ascii="Cambria" w:hAnsi="Cambria" w:cs="Cambria"/>
-            </w:rPr>
             <w:fldChar w:fldCharType="separate"/>
           </w:r>
           <w:r>
-            <w:rPr>
-              <w:rFonts w:hint="default" w:ascii="Cambria" w:hAnsi="Cambria" w:cs="Cambria"/>
-            </w:rPr>
-            <w:t>59</w:t>
+            <w:t>61</w:t>
           </w:r>
           <w:r>
-            <w:rPr>
-              <w:rFonts w:hint="default" w:ascii="Cambria" w:hAnsi="Cambria" w:cs="Cambria"/>
-            </w:rPr>
             <w:fldChar w:fldCharType="end"/>
           </w:r>
           <w:r>
@@ -2513,9 +2632,6 @@
             <w:tabs>
               <w:tab w:val="right" w:leader="dot" w:pos="10466"/>
             </w:tabs>
-            <w:rPr>
-              <w:rFonts w:hint="default" w:ascii="Cambria" w:hAnsi="Cambria" w:cs="Cambria"/>
-            </w:rPr>
           </w:pPr>
           <w:r>
             <w:rPr>
@@ -2529,7 +2645,7 @@
               <w:rFonts w:hint="default" w:ascii="Cambria" w:hAnsi="Cambria" w:cs="Cambria"/>
               <w:lang w:val="sr-Cyrl-RS"/>
             </w:rPr>
-            <w:instrText xml:space="preserve"> HYPERLINK \l _Toc16986 </w:instrText>
+            <w:instrText xml:space="preserve"> HYPERLINK \l _Toc12023 </w:instrText>
           </w:r>
           <w:r>
             <w:rPr>
@@ -2546,39 +2662,21 @@
             <w:t>6. Закључак</w:t>
           </w:r>
           <w:r>
-            <w:rPr>
-              <w:rFonts w:hint="default" w:ascii="Cambria" w:hAnsi="Cambria" w:cs="Cambria"/>
-            </w:rPr>
             <w:tab/>
           </w:r>
           <w:r>
-            <w:rPr>
-              <w:rFonts w:hint="default" w:ascii="Cambria" w:hAnsi="Cambria" w:cs="Cambria"/>
-            </w:rPr>
             <w:fldChar w:fldCharType="begin"/>
           </w:r>
           <w:r>
-            <w:rPr>
-              <w:rFonts w:hint="default" w:ascii="Cambria" w:hAnsi="Cambria" w:cs="Cambria"/>
-            </w:rPr>
-            <w:instrText xml:space="preserve"> PAGEREF _Toc16986 </w:instrText>
+            <w:instrText xml:space="preserve"> PAGEREF _Toc12023 </w:instrText>
           </w:r>
           <w:r>
-            <w:rPr>
-              <w:rFonts w:hint="default" w:ascii="Cambria" w:hAnsi="Cambria" w:cs="Cambria"/>
-            </w:rPr>
             <w:fldChar w:fldCharType="separate"/>
           </w:r>
           <w:r>
-            <w:rPr>
-              <w:rFonts w:hint="default" w:ascii="Cambria" w:hAnsi="Cambria" w:cs="Cambria"/>
-            </w:rPr>
-            <w:t>59</w:t>
+            <w:t>61</w:t>
           </w:r>
           <w:r>
-            <w:rPr>
-              <w:rFonts w:hint="default" w:ascii="Cambria" w:hAnsi="Cambria" w:cs="Cambria"/>
-            </w:rPr>
             <w:fldChar w:fldCharType="end"/>
           </w:r>
           <w:r>
@@ -2595,9 +2693,6 @@
             <w:tabs>
               <w:tab w:val="right" w:leader="dot" w:pos="10466"/>
             </w:tabs>
-            <w:rPr>
-              <w:rFonts w:hint="default" w:ascii="Cambria" w:hAnsi="Cambria" w:cs="Cambria"/>
-            </w:rPr>
           </w:pPr>
           <w:r>
             <w:rPr>
@@ -2611,7 +2706,7 @@
               <w:rFonts w:hint="default" w:ascii="Cambria" w:hAnsi="Cambria" w:cs="Cambria"/>
               <w:lang w:val="sr-Cyrl-RS"/>
             </w:rPr>
-            <w:instrText xml:space="preserve"> HYPERLINK \l _Toc29649 </w:instrText>
+            <w:instrText xml:space="preserve"> HYPERLINK \l _Toc8660 </w:instrText>
           </w:r>
           <w:r>
             <w:rPr>
@@ -2642,39 +2737,21 @@
             <w:t>софтверског система</w:t>
           </w:r>
           <w:r>
-            <w:rPr>
-              <w:rFonts w:hint="default" w:ascii="Cambria" w:hAnsi="Cambria" w:cs="Cambria"/>
-            </w:rPr>
             <w:tab/>
           </w:r>
           <w:r>
-            <w:rPr>
-              <w:rFonts w:hint="default" w:ascii="Cambria" w:hAnsi="Cambria" w:cs="Cambria"/>
-            </w:rPr>
             <w:fldChar w:fldCharType="begin"/>
           </w:r>
           <w:r>
-            <w:rPr>
-              <w:rFonts w:hint="default" w:ascii="Cambria" w:hAnsi="Cambria" w:cs="Cambria"/>
-            </w:rPr>
-            <w:instrText xml:space="preserve"> PAGEREF _Toc29649 </w:instrText>
+            <w:instrText xml:space="preserve"> PAGEREF _Toc8660 </w:instrText>
           </w:r>
           <w:r>
-            <w:rPr>
-              <w:rFonts w:hint="default" w:ascii="Cambria" w:hAnsi="Cambria" w:cs="Cambria"/>
-            </w:rPr>
             <w:fldChar w:fldCharType="separate"/>
           </w:r>
           <w:r>
-            <w:rPr>
-              <w:rFonts w:hint="default" w:ascii="Cambria" w:hAnsi="Cambria" w:cs="Cambria"/>
-            </w:rPr>
-            <w:t>60</w:t>
+            <w:t>62</w:t>
           </w:r>
           <w:r>
-            <w:rPr>
-              <w:rFonts w:hint="default" w:ascii="Cambria" w:hAnsi="Cambria" w:cs="Cambria"/>
-            </w:rPr>
             <w:fldChar w:fldCharType="end"/>
           </w:r>
           <w:r>
@@ -2691,9 +2768,6 @@
             <w:tabs>
               <w:tab w:val="right" w:leader="dot" w:pos="10466"/>
             </w:tabs>
-            <w:rPr>
-              <w:rFonts w:hint="default" w:ascii="Cambria" w:hAnsi="Cambria" w:cs="Cambria"/>
-            </w:rPr>
           </w:pPr>
           <w:r>
             <w:rPr>
@@ -2707,7 +2781,7 @@
               <w:rFonts w:hint="default" w:ascii="Cambria" w:hAnsi="Cambria" w:cs="Cambria"/>
               <w:lang w:val="sr-Cyrl-RS"/>
             </w:rPr>
-            <w:instrText xml:space="preserve"> HYPERLINK \l _Toc14774 </w:instrText>
+            <w:instrText xml:space="preserve"> HYPERLINK \l _Toc26726 </w:instrText>
           </w:r>
           <w:r>
             <w:rPr>
@@ -2724,39 +2798,21 @@
             <w:t>7.1. Принципи пројектовања софтверског система</w:t>
           </w:r>
           <w:r>
-            <w:rPr>
-              <w:rFonts w:hint="default" w:ascii="Cambria" w:hAnsi="Cambria" w:cs="Cambria"/>
-            </w:rPr>
             <w:tab/>
           </w:r>
           <w:r>
-            <w:rPr>
-              <w:rFonts w:hint="default" w:ascii="Cambria" w:hAnsi="Cambria" w:cs="Cambria"/>
-            </w:rPr>
             <w:fldChar w:fldCharType="begin"/>
           </w:r>
           <w:r>
-            <w:rPr>
-              <w:rFonts w:hint="default" w:ascii="Cambria" w:hAnsi="Cambria" w:cs="Cambria"/>
-            </w:rPr>
-            <w:instrText xml:space="preserve"> PAGEREF _Toc14774 </w:instrText>
+            <w:instrText xml:space="preserve"> PAGEREF _Toc26726 </w:instrText>
           </w:r>
           <w:r>
-            <w:rPr>
-              <w:rFonts w:hint="default" w:ascii="Cambria" w:hAnsi="Cambria" w:cs="Cambria"/>
-            </w:rPr>
             <w:fldChar w:fldCharType="separate"/>
           </w:r>
           <w:r>
-            <w:rPr>
-              <w:rFonts w:hint="default" w:ascii="Cambria" w:hAnsi="Cambria" w:cs="Cambria"/>
-            </w:rPr>
-            <w:t>60</w:t>
+            <w:t>62</w:t>
           </w:r>
           <w:r>
-            <w:rPr>
-              <w:rFonts w:hint="default" w:ascii="Cambria" w:hAnsi="Cambria" w:cs="Cambria"/>
-            </w:rPr>
             <w:fldChar w:fldCharType="end"/>
           </w:r>
           <w:r>
@@ -2773,9 +2829,6 @@
             <w:tabs>
               <w:tab w:val="right" w:leader="dot" w:pos="10466"/>
             </w:tabs>
-            <w:rPr>
-              <w:rFonts w:hint="default" w:ascii="Cambria" w:hAnsi="Cambria" w:cs="Cambria"/>
-            </w:rPr>
           </w:pPr>
           <w:r>
             <w:rPr>
@@ -2789,7 +2842,7 @@
               <w:rFonts w:hint="default" w:ascii="Cambria" w:hAnsi="Cambria" w:cs="Cambria"/>
               <w:lang w:val="sr-Cyrl-RS"/>
             </w:rPr>
-            <w:instrText xml:space="preserve"> HYPERLINK \l _Toc10329 </w:instrText>
+            <w:instrText xml:space="preserve"> HYPERLINK \l _Toc13667 </w:instrText>
           </w:r>
           <w:r>
             <w:rPr>
@@ -2806,39 +2859,21 @@
             <w:t>7.1.1. Апстракција</w:t>
           </w:r>
           <w:r>
-            <w:rPr>
-              <w:rFonts w:hint="default" w:ascii="Cambria" w:hAnsi="Cambria" w:cs="Cambria"/>
-            </w:rPr>
             <w:tab/>
           </w:r>
           <w:r>
-            <w:rPr>
-              <w:rFonts w:hint="default" w:ascii="Cambria" w:hAnsi="Cambria" w:cs="Cambria"/>
-            </w:rPr>
             <w:fldChar w:fldCharType="begin"/>
           </w:r>
           <w:r>
-            <w:rPr>
-              <w:rFonts w:hint="default" w:ascii="Cambria" w:hAnsi="Cambria" w:cs="Cambria"/>
-            </w:rPr>
-            <w:instrText xml:space="preserve"> PAGEREF _Toc10329 </w:instrText>
+            <w:instrText xml:space="preserve"> PAGEREF _Toc13667 </w:instrText>
           </w:r>
           <w:r>
-            <w:rPr>
-              <w:rFonts w:hint="default" w:ascii="Cambria" w:hAnsi="Cambria" w:cs="Cambria"/>
-            </w:rPr>
             <w:fldChar w:fldCharType="separate"/>
           </w:r>
           <w:r>
-            <w:rPr>
-              <w:rFonts w:hint="default" w:ascii="Cambria" w:hAnsi="Cambria" w:cs="Cambria"/>
-            </w:rPr>
-            <w:t>60</w:t>
+            <w:t>62</w:t>
           </w:r>
           <w:r>
-            <w:rPr>
-              <w:rFonts w:hint="default" w:ascii="Cambria" w:hAnsi="Cambria" w:cs="Cambria"/>
-            </w:rPr>
             <w:fldChar w:fldCharType="end"/>
           </w:r>
           <w:r>
@@ -2855,9 +2890,6 @@
             <w:tabs>
               <w:tab w:val="right" w:leader="dot" w:pos="10466"/>
             </w:tabs>
-            <w:rPr>
-              <w:rFonts w:hint="default" w:ascii="Cambria" w:hAnsi="Cambria" w:cs="Cambria"/>
-            </w:rPr>
           </w:pPr>
           <w:r>
             <w:rPr>
@@ -2871,7 +2903,7 @@
               <w:rFonts w:hint="default" w:ascii="Cambria" w:hAnsi="Cambria" w:cs="Cambria"/>
               <w:lang w:val="sr-Cyrl-RS"/>
             </w:rPr>
-            <w:instrText xml:space="preserve"> HYPERLINK \l _Toc28138 </w:instrText>
+            <w:instrText xml:space="preserve"> HYPERLINK \l _Toc12740 </w:instrText>
           </w:r>
           <w:r>
             <w:rPr>
@@ -2888,39 +2920,21 @@
             <w:t>7.2. Стратегије пројектовања</w:t>
           </w:r>
           <w:r>
-            <w:rPr>
-              <w:rFonts w:hint="default" w:ascii="Cambria" w:hAnsi="Cambria" w:cs="Cambria"/>
-            </w:rPr>
             <w:tab/>
           </w:r>
           <w:r>
-            <w:rPr>
-              <w:rFonts w:hint="default" w:ascii="Cambria" w:hAnsi="Cambria" w:cs="Cambria"/>
-            </w:rPr>
             <w:fldChar w:fldCharType="begin"/>
           </w:r>
           <w:r>
-            <w:rPr>
-              <w:rFonts w:hint="default" w:ascii="Cambria" w:hAnsi="Cambria" w:cs="Cambria"/>
-            </w:rPr>
-            <w:instrText xml:space="preserve"> PAGEREF _Toc28138 </w:instrText>
+            <w:instrText xml:space="preserve"> PAGEREF _Toc12740 </w:instrText>
           </w:r>
           <w:r>
-            <w:rPr>
-              <w:rFonts w:hint="default" w:ascii="Cambria" w:hAnsi="Cambria" w:cs="Cambria"/>
-            </w:rPr>
             <w:fldChar w:fldCharType="separate"/>
           </w:r>
           <w:r>
-            <w:rPr>
-              <w:rFonts w:hint="default" w:ascii="Cambria" w:hAnsi="Cambria" w:cs="Cambria"/>
-            </w:rPr>
-            <w:t>71</w:t>
+            <w:t>73</w:t>
           </w:r>
           <w:r>
-            <w:rPr>
-              <w:rFonts w:hint="default" w:ascii="Cambria" w:hAnsi="Cambria" w:cs="Cambria"/>
-            </w:rPr>
             <w:fldChar w:fldCharType="end"/>
           </w:r>
           <w:r>
@@ -2937,9 +2951,6 @@
             <w:tabs>
               <w:tab w:val="right" w:leader="dot" w:pos="10466"/>
             </w:tabs>
-            <w:rPr>
-              <w:rFonts w:hint="default" w:ascii="Cambria" w:hAnsi="Cambria" w:cs="Cambria"/>
-            </w:rPr>
           </w:pPr>
           <w:r>
             <w:rPr>
@@ -2953,7 +2964,7 @@
               <w:rFonts w:hint="default" w:ascii="Cambria" w:hAnsi="Cambria" w:cs="Cambria"/>
               <w:lang w:val="sr-Cyrl-RS"/>
             </w:rPr>
-            <w:instrText xml:space="preserve"> HYPERLINK \l _Toc12666 </w:instrText>
+            <w:instrText xml:space="preserve"> HYPERLINK \l _Toc582 </w:instrText>
           </w:r>
           <w:r>
             <w:rPr>
@@ -2967,42 +2978,31 @@
               <w:rFonts w:hint="default" w:ascii="Cambria" w:hAnsi="Cambria" w:cs="Cambria"/>
               <w:lang w:val="sr-Cyrl-RS"/>
             </w:rPr>
-            <w:t>7.3. Методе пројектовања</w:t>
+            <w:t xml:space="preserve">7.3. </w:t>
           </w:r>
           <w:r>
             <w:rPr>
-              <w:rFonts w:hint="default" w:ascii="Cambria" w:hAnsi="Cambria" w:cs="Cambria"/>
+              <w:rFonts w:hint="default"/>
+              <w:lang w:val="sr-Cyrl-RS"/>
             </w:rPr>
+            <w:t>Методе пројектовања</w:t>
+          </w:r>
+          <w:r>
             <w:tab/>
           </w:r>
           <w:r>
-            <w:rPr>
-              <w:rFonts w:hint="default" w:ascii="Cambria" w:hAnsi="Cambria" w:cs="Cambria"/>
-            </w:rPr>
             <w:fldChar w:fldCharType="begin"/>
           </w:r>
           <w:r>
-            <w:rPr>
-              <w:rFonts w:hint="default" w:ascii="Cambria" w:hAnsi="Cambria" w:cs="Cambria"/>
-            </w:rPr>
-            <w:instrText xml:space="preserve"> PAGEREF _Toc12666 </w:instrText>
+            <w:instrText xml:space="preserve"> PAGEREF _Toc582 </w:instrText>
           </w:r>
           <w:r>
-            <w:rPr>
-              <w:rFonts w:hint="default" w:ascii="Cambria" w:hAnsi="Cambria" w:cs="Cambria"/>
-            </w:rPr>
             <w:fldChar w:fldCharType="separate"/>
           </w:r>
           <w:r>
-            <w:rPr>
-              <w:rFonts w:hint="default" w:ascii="Cambria" w:hAnsi="Cambria" w:cs="Cambria"/>
-            </w:rPr>
-            <w:t>73</w:t>
+            <w:t>75</w:t>
           </w:r>
           <w:r>
-            <w:rPr>
-              <w:rFonts w:hint="default" w:ascii="Cambria" w:hAnsi="Cambria" w:cs="Cambria"/>
-            </w:rPr>
             <w:fldChar w:fldCharType="end"/>
           </w:r>
           <w:r>
@@ -3019,9 +3019,6 @@
             <w:tabs>
               <w:tab w:val="right" w:leader="dot" w:pos="10466"/>
             </w:tabs>
-            <w:rPr>
-              <w:rFonts w:hint="default" w:ascii="Cambria" w:hAnsi="Cambria" w:cs="Cambria"/>
-            </w:rPr>
           </w:pPr>
           <w:r>
             <w:rPr>
@@ -3035,7 +3032,7 @@
               <w:rFonts w:hint="default" w:ascii="Cambria" w:hAnsi="Cambria" w:cs="Cambria"/>
               <w:lang w:val="sr-Cyrl-RS"/>
             </w:rPr>
-            <w:instrText xml:space="preserve"> HYPERLINK \l _Toc4087 </w:instrText>
+            <w:instrText xml:space="preserve"> HYPERLINK \l _Toc12475 </w:instrText>
           </w:r>
           <w:r>
             <w:rPr>
@@ -3052,39 +3049,21 @@
             <w:t>8. Примена патерна у пројектовању</w:t>
           </w:r>
           <w:r>
-            <w:rPr>
-              <w:rFonts w:hint="default" w:ascii="Cambria" w:hAnsi="Cambria" w:cs="Cambria"/>
-            </w:rPr>
             <w:tab/>
           </w:r>
           <w:r>
-            <w:rPr>
-              <w:rFonts w:hint="default" w:ascii="Cambria" w:hAnsi="Cambria" w:cs="Cambria"/>
-            </w:rPr>
             <w:fldChar w:fldCharType="begin"/>
           </w:r>
           <w:r>
-            <w:rPr>
-              <w:rFonts w:hint="default" w:ascii="Cambria" w:hAnsi="Cambria" w:cs="Cambria"/>
-            </w:rPr>
-            <w:instrText xml:space="preserve"> PAGEREF _Toc4087 </w:instrText>
+            <w:instrText xml:space="preserve"> PAGEREF _Toc12475 </w:instrText>
           </w:r>
           <w:r>
-            <w:rPr>
-              <w:rFonts w:hint="default" w:ascii="Cambria" w:hAnsi="Cambria" w:cs="Cambria"/>
-            </w:rPr>
             <w:fldChar w:fldCharType="separate"/>
           </w:r>
           <w:r>
-            <w:rPr>
-              <w:rFonts w:hint="default" w:ascii="Cambria" w:hAnsi="Cambria" w:cs="Cambria"/>
-            </w:rPr>
-            <w:t>79</w:t>
+            <w:t>81</w:t>
           </w:r>
           <w:r>
-            <w:rPr>
-              <w:rFonts w:hint="default" w:ascii="Cambria" w:hAnsi="Cambria" w:cs="Cambria"/>
-            </w:rPr>
             <w:fldChar w:fldCharType="end"/>
           </w:r>
           <w:r>
@@ -3101,9 +3080,6 @@
             <w:tabs>
               <w:tab w:val="right" w:leader="dot" w:pos="10466"/>
             </w:tabs>
-            <w:rPr>
-              <w:rFonts w:hint="default" w:ascii="Cambria" w:hAnsi="Cambria" w:cs="Cambria"/>
-            </w:rPr>
           </w:pPr>
           <w:r>
             <w:rPr>
@@ -3117,7 +3093,7 @@
               <w:rFonts w:hint="default" w:ascii="Cambria" w:hAnsi="Cambria" w:cs="Cambria"/>
               <w:lang w:val="sr-Cyrl-RS"/>
             </w:rPr>
-            <w:instrText xml:space="preserve"> HYPERLINK \l _Toc1828 </w:instrText>
+            <w:instrText xml:space="preserve"> HYPERLINK \l _Toc12961 </w:instrText>
           </w:r>
           <w:r>
             <w:rPr>
@@ -3134,39 +3110,21 @@
             <w:t>8.1 Увод у патерне</w:t>
           </w:r>
           <w:r>
-            <w:rPr>
-              <w:rFonts w:hint="default" w:ascii="Cambria" w:hAnsi="Cambria" w:cs="Cambria"/>
-            </w:rPr>
             <w:tab/>
           </w:r>
           <w:r>
-            <w:rPr>
-              <w:rFonts w:hint="default" w:ascii="Cambria" w:hAnsi="Cambria" w:cs="Cambria"/>
-            </w:rPr>
             <w:fldChar w:fldCharType="begin"/>
           </w:r>
           <w:r>
-            <w:rPr>
-              <w:rFonts w:hint="default" w:ascii="Cambria" w:hAnsi="Cambria" w:cs="Cambria"/>
-            </w:rPr>
-            <w:instrText xml:space="preserve"> PAGEREF _Toc1828 </w:instrText>
+            <w:instrText xml:space="preserve"> PAGEREF _Toc12961 </w:instrText>
           </w:r>
           <w:r>
-            <w:rPr>
-              <w:rFonts w:hint="default" w:ascii="Cambria" w:hAnsi="Cambria" w:cs="Cambria"/>
-            </w:rPr>
             <w:fldChar w:fldCharType="separate"/>
           </w:r>
           <w:r>
-            <w:rPr>
-              <w:rFonts w:hint="default" w:ascii="Cambria" w:hAnsi="Cambria" w:cs="Cambria"/>
-            </w:rPr>
-            <w:t>79</w:t>
+            <w:t>81</w:t>
           </w:r>
           <w:r>
-            <w:rPr>
-              <w:rFonts w:hint="default" w:ascii="Cambria" w:hAnsi="Cambria" w:cs="Cambria"/>
-            </w:rPr>
             <w:fldChar w:fldCharType="end"/>
           </w:r>
           <w:r>
@@ -3183,9 +3141,6 @@
             <w:tabs>
               <w:tab w:val="right" w:leader="dot" w:pos="10466"/>
             </w:tabs>
-            <w:rPr>
-              <w:rFonts w:hint="default" w:ascii="Cambria" w:hAnsi="Cambria" w:cs="Cambria"/>
-            </w:rPr>
           </w:pPr>
           <w:r>
             <w:rPr>
@@ -3199,7 +3154,7 @@
               <w:rFonts w:hint="default" w:ascii="Cambria" w:hAnsi="Cambria" w:cs="Cambria"/>
               <w:lang w:val="sr-Cyrl-RS"/>
             </w:rPr>
-            <w:instrText xml:space="preserve"> HYPERLINK \l _Toc32538 </w:instrText>
+            <w:instrText xml:space="preserve"> HYPERLINK \l _Toc32148 </w:instrText>
           </w:r>
           <w:r>
             <w:rPr>
@@ -3229,39 +3184,21 @@
             <w:t>патерна пројектовања</w:t>
           </w:r>
           <w:r>
-            <w:rPr>
-              <w:rFonts w:hint="default" w:ascii="Cambria" w:hAnsi="Cambria" w:cs="Cambria"/>
-            </w:rPr>
             <w:tab/>
           </w:r>
           <w:r>
-            <w:rPr>
-              <w:rFonts w:hint="default" w:ascii="Cambria" w:hAnsi="Cambria" w:cs="Cambria"/>
-            </w:rPr>
             <w:fldChar w:fldCharType="begin"/>
           </w:r>
           <w:r>
-            <w:rPr>
-              <w:rFonts w:hint="default" w:ascii="Cambria" w:hAnsi="Cambria" w:cs="Cambria"/>
-            </w:rPr>
-            <w:instrText xml:space="preserve"> PAGEREF _Toc32538 </w:instrText>
+            <w:instrText xml:space="preserve"> PAGEREF _Toc32148 </w:instrText>
           </w:r>
           <w:r>
-            <w:rPr>
-              <w:rFonts w:hint="default" w:ascii="Cambria" w:hAnsi="Cambria" w:cs="Cambria"/>
-            </w:rPr>
             <w:fldChar w:fldCharType="separate"/>
           </w:r>
           <w:r>
-            <w:rPr>
-              <w:rFonts w:hint="default" w:ascii="Cambria" w:hAnsi="Cambria" w:cs="Cambria"/>
-            </w:rPr>
-            <w:t>80</w:t>
+            <w:t>82</w:t>
           </w:r>
           <w:r>
-            <w:rPr>
-              <w:rFonts w:hint="default" w:ascii="Cambria" w:hAnsi="Cambria" w:cs="Cambria"/>
-            </w:rPr>
             <w:fldChar w:fldCharType="end"/>
           </w:r>
           <w:r>
@@ -3291,7 +3228,7 @@
               <w:rFonts w:hint="default" w:ascii="Cambria" w:hAnsi="Cambria" w:cs="Cambria"/>
               <w:lang w:val="sr-Cyrl-RS"/>
             </w:rPr>
-            <w:instrText xml:space="preserve"> HYPERLINK \l _Toc32373 </w:instrText>
+            <w:instrText xml:space="preserve"> HYPERLINK \l _Toc376 </w:instrText>
           </w:r>
           <w:r>
             <w:rPr>
@@ -3308,39 +3245,21 @@
             <w:t>9. Литература</w:t>
           </w:r>
           <w:r>
-            <w:rPr>
-              <w:rFonts w:hint="default" w:ascii="Cambria" w:hAnsi="Cambria" w:cs="Cambria"/>
-            </w:rPr>
             <w:tab/>
           </w:r>
           <w:r>
-            <w:rPr>
-              <w:rFonts w:hint="default" w:ascii="Cambria" w:hAnsi="Cambria" w:cs="Cambria"/>
-            </w:rPr>
             <w:fldChar w:fldCharType="begin"/>
           </w:r>
           <w:r>
-            <w:rPr>
-              <w:rFonts w:hint="default" w:ascii="Cambria" w:hAnsi="Cambria" w:cs="Cambria"/>
-            </w:rPr>
-            <w:instrText xml:space="preserve"> PAGEREF _Toc32373 </w:instrText>
+            <w:instrText xml:space="preserve"> PAGEREF _Toc376 </w:instrText>
           </w:r>
           <w:r>
-            <w:rPr>
-              <w:rFonts w:hint="default" w:ascii="Cambria" w:hAnsi="Cambria" w:cs="Cambria"/>
-            </w:rPr>
             <w:fldChar w:fldCharType="separate"/>
           </w:r>
           <w:r>
-            <w:rPr>
-              <w:rFonts w:hint="default" w:ascii="Cambria" w:hAnsi="Cambria" w:cs="Cambria"/>
-            </w:rPr>
-            <w:t>89</w:t>
+            <w:t>91</w:t>
           </w:r>
           <w:r>
-            <w:rPr>
-              <w:rFonts w:hint="default" w:ascii="Cambria" w:hAnsi="Cambria" w:cs="Cambria"/>
-            </w:rPr>
             <w:fldChar w:fldCharType="end"/>
           </w:r>
           <w:r>
@@ -3400,7 +3319,7 @@
           <w:lang w:val="sr-Cyrl-RS"/>
         </w:rPr>
       </w:pPr>
-      <w:bookmarkStart w:id="0" w:name="_Toc32091"/>
+      <w:bookmarkStart w:id="0" w:name="_Toc18283"/>
       <w:r>
         <w:rPr>
           <w:rFonts w:hint="default" w:ascii="Cambria" w:hAnsi="Cambria" w:cs="Cambria"/>
@@ -3424,7 +3343,7 @@
           <w:lang w:val="sr-Cyrl-RS"/>
         </w:rPr>
       </w:pPr>
-      <w:bookmarkStart w:id="1" w:name="_Toc28207"/>
+      <w:bookmarkStart w:id="1" w:name="_Toc11812"/>
       <w:r>
         <w:rPr>
           <w:rFonts w:hint="default"/>
@@ -3523,7 +3442,7 @@
           <w:lang w:val="sr-Cyrl-RS"/>
         </w:rPr>
       </w:pPr>
-      <w:bookmarkStart w:id="2" w:name="_Toc13199"/>
+      <w:bookmarkStart w:id="2" w:name="_Toc1888"/>
       <w:r>
         <w:rPr>
           <w:rFonts w:hint="default" w:ascii="Cambria" w:hAnsi="Cambria" w:cs="Cambria"/>
@@ -3806,7 +3725,7 @@
           <w:lang w:val="sr-Cyrl-RS"/>
         </w:rPr>
       </w:pPr>
-      <w:bookmarkStart w:id="3" w:name="_Toc32458"/>
+      <w:bookmarkStart w:id="3" w:name="_Toc32227"/>
       <w:r>
         <w:rPr>
           <w:rFonts w:hint="default"/>
@@ -4232,7 +4151,7 @@
           <w:lang w:val="sr-Cyrl-RS"/>
         </w:rPr>
       </w:pPr>
-      <w:bookmarkStart w:id="4" w:name="_Toc25140"/>
+      <w:bookmarkStart w:id="4" w:name="_Toc21601"/>
       <w:r>
         <w:rPr>
           <w:rFonts w:hint="default"/>
@@ -6429,7 +6348,7 @@
           <w:lang w:val="sr-Cyrl-RS"/>
         </w:rPr>
       </w:pPr>
-      <w:bookmarkStart w:id="5" w:name="_Toc25364"/>
+      <w:bookmarkStart w:id="5" w:name="_Toc8387"/>
       <w:r>
         <w:rPr>
           <w:rFonts w:hint="default" w:ascii="Cambria" w:hAnsi="Cambria" w:cs="Cambria"/>
@@ -6473,7 +6392,7 @@
           <w:lang w:val="sr-Cyrl-RS"/>
         </w:rPr>
       </w:pPr>
-      <w:bookmarkStart w:id="6" w:name="_Toc12238"/>
+      <w:bookmarkStart w:id="6" w:name="_Toc4665"/>
       <w:r>
         <w:rPr>
           <w:rFonts w:hint="default" w:ascii="Cambria" w:hAnsi="Cambria" w:cs="Cambria"/>
@@ -6496,7 +6415,7 @@
           <w:lang w:val="sr-Cyrl-RS"/>
         </w:rPr>
       </w:pPr>
-      <w:bookmarkStart w:id="7" w:name="_Toc10624"/>
+      <w:bookmarkStart w:id="7" w:name="_Toc10099"/>
       <w:r>
         <w:rPr>
           <w:rFonts w:hint="default" w:ascii="Cambria" w:hAnsi="Cambria" w:cs="Cambria"/>
@@ -6882,7 +6801,7 @@
           <w:lang w:val="sr-Cyrl-RS"/>
         </w:rPr>
       </w:pPr>
-      <w:bookmarkStart w:id="8" w:name="_Toc29435"/>
+      <w:bookmarkStart w:id="8" w:name="_Toc8870"/>
       <w:r>
         <w:rPr>
           <w:rFonts w:hint="default" w:ascii="Cambria" w:hAnsi="Cambria" w:cs="Cambria"/>
@@ -7298,7 +7217,7 @@
           <w:lang w:val="sr-Cyrl-RS"/>
         </w:rPr>
       </w:pPr>
-      <w:bookmarkStart w:id="9" w:name="_Toc12360"/>
+      <w:bookmarkStart w:id="9" w:name="_Toc22871"/>
       <w:r>
         <w:rPr>
           <w:rFonts w:hint="default" w:ascii="Cambria" w:hAnsi="Cambria" w:cs="Cambria"/>
@@ -7728,7 +7647,7 @@
           <w:lang w:val="sr-Cyrl-RS"/>
         </w:rPr>
       </w:pPr>
-      <w:bookmarkStart w:id="10" w:name="_Toc13015"/>
+      <w:bookmarkStart w:id="10" w:name="_Toc29075"/>
       <w:r>
         <w:rPr>
           <w:rFonts w:hint="default" w:ascii="Cambria" w:hAnsi="Cambria" w:cs="Cambria"/>
@@ -8145,7 +8064,7 @@
           <w:lang w:val="sr-Cyrl-RS"/>
         </w:rPr>
       </w:pPr>
-      <w:bookmarkStart w:id="11" w:name="_Toc9401"/>
+      <w:bookmarkStart w:id="11" w:name="_Toc5224"/>
       <w:r>
         <w:rPr>
           <w:rFonts w:hint="default" w:ascii="Cambria" w:hAnsi="Cambria" w:cs="Cambria"/>
@@ -8539,7 +8458,7 @@
           <w:lang w:val="sr-Cyrl-RS"/>
         </w:rPr>
       </w:pPr>
-      <w:bookmarkStart w:id="12" w:name="_Toc10132"/>
+      <w:bookmarkStart w:id="12" w:name="_Toc18432"/>
       <w:r>
         <w:rPr>
           <w:rFonts w:hint="default" w:ascii="Cambria" w:hAnsi="Cambria" w:cs="Cambria"/>
@@ -9151,7 +9070,7 @@
           <w:lang w:val="sr-Cyrl-RS"/>
         </w:rPr>
       </w:pPr>
-      <w:bookmarkStart w:id="13" w:name="_Toc1519"/>
+      <w:bookmarkStart w:id="13" w:name="_Toc31967"/>
       <w:r>
         <w:rPr>
           <w:rFonts w:hint="default" w:ascii="Cambria" w:hAnsi="Cambria" w:cs="Cambria"/>
@@ -10338,7 +10257,7 @@
           <w:lang w:val="sr-Cyrl-RS"/>
         </w:rPr>
       </w:pPr>
-      <w:bookmarkStart w:id="14" w:name="_Toc9419"/>
+      <w:bookmarkStart w:id="14" w:name="_Toc17277"/>
       <w:r>
         <w:rPr>
           <w:rFonts w:hint="default" w:ascii="Cambria" w:hAnsi="Cambria" w:cs="Cambria"/>
@@ -10449,7 +10368,7 @@
           <w:lang w:val="sr-Cyrl-RS"/>
         </w:rPr>
       </w:pPr>
-      <w:bookmarkStart w:id="15" w:name="_Toc3682"/>
+      <w:bookmarkStart w:id="15" w:name="_Toc867"/>
       <w:r>
         <w:rPr>
           <w:rFonts w:hint="default" w:ascii="Cambria" w:hAnsi="Cambria" w:cs="Cambria"/>
@@ -12293,12 +12212,6 @@
             <w:insideH w:val="single" w:color="auto" w:sz="4" w:space="0"/>
             <w:insideV w:val="single" w:color="auto" w:sz="4" w:space="0"/>
           </w:tblBorders>
-          <w:tblCellMar>
-            <w:top w:w="0" w:type="dxa"/>
-            <w:left w:w="108" w:type="dxa"/>
-            <w:bottom w:w="0" w:type="dxa"/>
-            <w:right w:w="108" w:type="dxa"/>
-          </w:tblCellMar>
         </w:tblPrEx>
         <w:trPr>
           <w:trHeight w:val="496" w:hRule="atLeast"/>
@@ -13227,7 +13140,7 @@
           <w:lang w:val="sr-Cyrl-RS"/>
         </w:rPr>
       </w:pPr>
-      <w:bookmarkStart w:id="16" w:name="_Toc25419"/>
+      <w:bookmarkStart w:id="16" w:name="_Toc32286"/>
       <w:r>
         <w:rPr>
           <w:rFonts w:hint="default" w:ascii="Cambria" w:hAnsi="Cambria" w:cs="Cambria"/>
@@ -13292,7 +13205,7 @@
           <w:lang w:val="sr-Cyrl-RS"/>
         </w:rPr>
       </w:pPr>
-      <w:bookmarkStart w:id="17" w:name="_Toc17141"/>
+      <w:bookmarkStart w:id="17" w:name="_Toc15771"/>
       <w:r>
         <w:rPr>
           <w:rFonts w:hint="default" w:ascii="Cambria" w:hAnsi="Cambria" w:cs="Cambria"/>
@@ -13561,7 +13474,7 @@
           <w:lang w:val="sr-Cyrl-RS"/>
         </w:rPr>
       </w:pPr>
-      <w:bookmarkStart w:id="18" w:name="_Toc3701"/>
+      <w:bookmarkStart w:id="18" w:name="_Toc4934"/>
       <w:r>
         <w:rPr>
           <w:rFonts w:hint="default" w:ascii="Cambria" w:hAnsi="Cambria" w:cs="Cambria"/>
@@ -13723,7 +13636,7 @@
           <w:lang w:val="sr-Cyrl-RS"/>
         </w:rPr>
       </w:pPr>
-      <w:bookmarkStart w:id="19" w:name="_Toc7016"/>
+      <w:bookmarkStart w:id="19" w:name="_Toc11343"/>
       <w:r>
         <w:rPr>
           <w:rFonts w:hint="default" w:ascii="Cambria" w:hAnsi="Cambria" w:cs="Cambria"/>
@@ -14411,7 +14324,7 @@
           <w:lang w:val="sr-Cyrl-RS"/>
         </w:rPr>
       </w:pPr>
-      <w:bookmarkStart w:id="20" w:name="_Toc22888"/>
+      <w:bookmarkStart w:id="20" w:name="_Toc20429"/>
       <w:r>
         <w:rPr>
           <w:rFonts w:hint="default" w:ascii="Cambria" w:hAnsi="Cambria" w:cs="Cambria"/>
@@ -14955,7 +14868,7 @@
           <w:lang w:val="sr-Cyrl-RS"/>
         </w:rPr>
       </w:pPr>
-      <w:bookmarkStart w:id="21" w:name="_Toc5970"/>
+      <w:bookmarkStart w:id="21" w:name="_Toc9076"/>
       <w:r>
         <w:rPr>
           <w:rFonts w:hint="default" w:ascii="Cambria" w:hAnsi="Cambria" w:cs="Cambria"/>
@@ -15689,7 +15602,7 @@
           <w:lang w:val="sr-Cyrl-RS"/>
         </w:rPr>
       </w:pPr>
-      <w:bookmarkStart w:id="22" w:name="_Toc17025"/>
+      <w:bookmarkStart w:id="22" w:name="_Toc4167"/>
       <w:r>
         <w:rPr>
           <w:rFonts w:hint="default" w:ascii="Cambria" w:hAnsi="Cambria" w:cs="Cambria"/>
@@ -16428,7 +16341,7 @@
           <w:lang w:val="sr-Cyrl-RS"/>
         </w:rPr>
       </w:pPr>
-      <w:bookmarkStart w:id="23" w:name="_Toc27677"/>
+      <w:bookmarkStart w:id="23" w:name="_Toc27622"/>
       <w:r>
         <w:rPr>
           <w:rFonts w:hint="default" w:ascii="Cambria" w:hAnsi="Cambria" w:cs="Cambria"/>
@@ -17085,7 +16998,7 @@
           <w:lang w:val="sr-Cyrl-RS"/>
         </w:rPr>
       </w:pPr>
-      <w:bookmarkStart w:id="24" w:name="_Toc8195"/>
+      <w:bookmarkStart w:id="24" w:name="_Toc9839"/>
       <w:r>
         <w:rPr>
           <w:rFonts w:hint="default" w:ascii="Cambria" w:hAnsi="Cambria" w:cs="Cambria"/>
@@ -17787,7 +17700,7 @@
           <w:lang w:val="sr-Cyrl-RS"/>
         </w:rPr>
       </w:pPr>
-      <w:bookmarkStart w:id="25" w:name="_Toc7053"/>
+      <w:bookmarkStart w:id="25" w:name="_Toc13208"/>
       <w:r>
         <w:rPr>
           <w:rFonts w:hint="default" w:ascii="Cambria" w:hAnsi="Cambria" w:cs="Cambria"/>
@@ -22136,7 +22049,7 @@
           <w:lang w:val="sr-Cyrl-RS"/>
         </w:rPr>
       </w:pPr>
-      <w:bookmarkStart w:id="26" w:name="_Toc9960"/>
+      <w:bookmarkStart w:id="26" w:name="_Toc9988"/>
       <w:r>
         <w:rPr>
           <w:rFonts w:hint="default" w:ascii="Cambria" w:hAnsi="Cambria" w:cs="Cambria"/>
@@ -23022,7 +22935,7 @@
           <w:lang w:val="sr-Cyrl-RS"/>
         </w:rPr>
       </w:pPr>
-      <w:bookmarkStart w:id="27" w:name="_Toc32734"/>
+      <w:bookmarkStart w:id="27" w:name="_Toc18551"/>
       <w:r>
         <w:rPr>
           <w:rFonts w:hint="default" w:ascii="Cambria" w:hAnsi="Cambria" w:cs="Cambria"/>
@@ -25346,7 +25259,7 @@
           <w:lang w:val="sr-Cyrl-RS"/>
         </w:rPr>
       </w:pPr>
-      <w:bookmarkStart w:id="28" w:name="_Toc25882"/>
+      <w:bookmarkStart w:id="28" w:name="_Toc19368"/>
       <w:r>
         <w:rPr>
           <w:rFonts w:hint="default" w:ascii="Cambria" w:hAnsi="Cambria" w:cs="Cambria"/>
@@ -27099,7 +27012,7 @@
           <w:lang w:val="sr-Cyrl-RS"/>
         </w:rPr>
       </w:pPr>
-      <w:bookmarkStart w:id="29" w:name="_Toc383"/>
+      <w:bookmarkStart w:id="29" w:name="_Toc15205"/>
       <w:r>
         <w:rPr>
           <w:rFonts w:hint="default" w:ascii="Cambria" w:hAnsi="Cambria" w:cs="Cambria"/>
@@ -28029,7 +27942,7 @@
           <w:lang w:val="sr-Cyrl-RS"/>
         </w:rPr>
       </w:pPr>
-      <w:bookmarkStart w:id="30" w:name="_Toc12975"/>
+      <w:bookmarkStart w:id="30" w:name="_Toc12404"/>
       <w:r>
         <w:rPr>
           <w:rFonts w:hint="default" w:ascii="Cambria" w:hAnsi="Cambria" w:cs="Cambria"/>
@@ -28585,12 +28498,6 @@
             <w:insideH w:val="single" w:color="auto" w:sz="4" w:space="0"/>
             <w:insideV w:val="single" w:color="auto" w:sz="4" w:space="0"/>
           </w:tblBorders>
-          <w:tblCellMar>
-            <w:top w:w="0" w:type="dxa"/>
-            <w:left w:w="108" w:type="dxa"/>
-            <w:bottom w:w="0" w:type="dxa"/>
-            <w:right w:w="108" w:type="dxa"/>
-          </w:tblCellMar>
         </w:tblPrEx>
         <w:trPr>
           <w:trHeight w:val="414" w:hRule="atLeast"/>
@@ -29555,7 +29462,7 @@
           <w:lang w:val="sr-Cyrl-RS"/>
         </w:rPr>
       </w:pPr>
-      <w:bookmarkStart w:id="31" w:name="_Toc3059"/>
+      <w:bookmarkStart w:id="31" w:name="_Toc13287"/>
       <w:r>
         <w:rPr>
           <w:rFonts w:hint="default" w:ascii="Cambria" w:hAnsi="Cambria" w:cs="Cambria"/>
@@ -29950,7 +29857,6 @@
         <w:pStyle w:val="6"/>
         <w:jc w:val="center"/>
         <w:rPr>
-          <w:rFonts w:hint="default"/>
           <w:lang w:val="sr-Cyrl-RS"/>
         </w:rPr>
       </w:pPr>
@@ -29978,6 +29884,2259 @@
         </w:rPr>
         <w:t xml:space="preserve"> Имплементација заједничке библиотеке</w:t>
       </w:r>
+    </w:p>
+    <w:p>
+      <w:pPr>
+        <w:rPr>
+          <w:rFonts w:hint="default"/>
+          <w:lang w:val="sr-Cyrl-RS"/>
+        </w:rPr>
+      </w:pPr>
+      <w:r>
+        <w:rPr>
+          <w:rFonts w:hint="default"/>
+          <w:lang w:val="sr-Cyrl-RS"/>
+        </w:rPr>
+        <w:br w:type="page"/>
+      </w:r>
+    </w:p>
+    <w:p>
+      <w:pPr>
+        <w:pStyle w:val="3"/>
+        <w:numPr>
+          <w:numId w:val="0"/>
+        </w:numPr>
+        <w:bidi w:val="0"/>
+        <w:ind w:leftChars="0"/>
+        <w:rPr>
+          <w:rFonts w:hint="default" w:ascii="Cambria" w:hAnsi="Cambria" w:cs="Cambria"/>
+          <w:lang w:val="sr-Cyrl-RS"/>
+        </w:rPr>
+      </w:pPr>
+      <w:bookmarkStart w:id="32" w:name="_Toc13146"/>
+      <w:r>
+        <w:rPr>
+          <w:rFonts w:hint="default" w:ascii="Cambria" w:hAnsi="Cambria" w:cs="Cambria"/>
+          <w:lang w:val="sr-Cyrl-RS"/>
+        </w:rPr>
+        <w:t>4.1.  Механизам рефлексије</w:t>
+      </w:r>
+      <w:bookmarkEnd w:id="32"/>
+    </w:p>
+    <w:p>
+      <w:pPr>
+        <w:rPr>
+          <w:rFonts w:hint="default" w:ascii="Cambria" w:hAnsi="Cambria" w:cs="Cambria"/>
+          <w:lang w:val="en-US"/>
+        </w:rPr>
+      </w:pPr>
+      <w:r>
+        <w:rPr>
+          <w:rFonts w:hint="default" w:ascii="Cambria" w:hAnsi="Cambria" w:cs="Cambria"/>
+          <w:lang w:val="sr-Cyrl-RS"/>
+        </w:rPr>
+        <w:t>Механизам рефлексије представља начин испитивања или модификова</w:t>
+      </w:r>
+      <w:bookmarkStart w:id="50" w:name="_GoBack"/>
+      <w:bookmarkEnd w:id="50"/>
+      <w:r>
+        <w:rPr>
+          <w:rFonts w:hint="default" w:ascii="Cambria" w:hAnsi="Cambria" w:cs="Cambria"/>
+          <w:lang w:val="sr-Cyrl-RS"/>
+        </w:rPr>
+        <w:t xml:space="preserve">ња понашања метода, класа или интерфејса у време извршења програма. Овај механизам се реализује помоћу метаподатака класа. </w:t>
+      </w:r>
+    </w:p>
+    <w:p>
+      <w:pPr>
+        <w:rPr>
+          <w:rFonts w:hint="default" w:ascii="Cambria" w:hAnsi="Cambria" w:cs="Cambria"/>
+          <w:lang w:val="sr-Cyrl-RS"/>
+        </w:rPr>
+      </w:pPr>
+      <w:r>
+        <w:rPr>
+          <w:rFonts w:hint="default" w:ascii="Cambria" w:hAnsi="Cambria" w:cs="Cambria"/>
+          <w:lang w:val="sr-Cyrl-RS"/>
+        </w:rPr>
+        <w:t>На следећем примеру извршења системске операције се може видети употреба рефлексије.</w:t>
+      </w:r>
+    </w:p>
+    <w:p>
+      <w:pPr>
+        <w:rPr>
+          <w:rFonts w:hint="default" w:ascii="Cambria" w:hAnsi="Cambria" w:cs="Cambria"/>
+          <w:lang w:val="sr-Cyrl-RS"/>
+        </w:rPr>
+      </w:pPr>
+    </w:p>
+    <w:p>
+      <w:pPr>
+        <w:keepNext w:val="0"/>
+        <w:keepLines w:val="0"/>
+        <w:pageBreakBefore w:val="0"/>
+        <w:widowControl/>
+        <w:kinsoku/>
+        <w:wordWrap/>
+        <w:overflowPunct/>
+        <w:topLinePunct w:val="0"/>
+        <w:autoSpaceDE/>
+        <w:autoSpaceDN/>
+        <w:bidi w:val="0"/>
+        <w:adjustRightInd/>
+        <w:snapToGrid/>
+        <w:spacing w:line="192" w:lineRule="auto"/>
+        <w:textAlignment w:val="auto"/>
+        <w:rPr>
+          <w:rFonts w:hint="default" w:ascii="Cambria" w:hAnsi="Cambria" w:cs="Cambria"/>
+          <w:lang w:val="sr-Cyrl-RS"/>
+        </w:rPr>
+      </w:pPr>
+      <w:r>
+        <w:rPr>
+          <w:rFonts w:hint="default" w:ascii="Cambria" w:hAnsi="Cambria" w:cs="Cambria"/>
+          <w:lang w:val="sr-Cyrl-RS"/>
+        </w:rPr>
+        <w:t>@Override</w:t>
+      </w:r>
+    </w:p>
+    <w:p>
+      <w:pPr>
+        <w:keepNext w:val="0"/>
+        <w:keepLines w:val="0"/>
+        <w:pageBreakBefore w:val="0"/>
+        <w:widowControl/>
+        <w:kinsoku/>
+        <w:wordWrap/>
+        <w:overflowPunct/>
+        <w:topLinePunct w:val="0"/>
+        <w:autoSpaceDE/>
+        <w:autoSpaceDN/>
+        <w:bidi w:val="0"/>
+        <w:adjustRightInd/>
+        <w:snapToGrid/>
+        <w:spacing w:line="192" w:lineRule="auto"/>
+        <w:textAlignment w:val="auto"/>
+        <w:rPr>
+          <w:rFonts w:hint="default" w:ascii="Cambria" w:hAnsi="Cambria" w:cs="Cambria"/>
+          <w:lang w:val="sr-Cyrl-RS"/>
+        </w:rPr>
+      </w:pPr>
+      <w:r>
+        <w:rPr>
+          <w:rFonts w:hint="default" w:ascii="Cambria" w:hAnsi="Cambria" w:cs="Cambria"/>
+          <w:lang w:val="sr-Cyrl-RS"/>
+        </w:rPr>
+        <w:t xml:space="preserve">    public boolean executeSO() {</w:t>
+      </w:r>
+    </w:p>
+    <w:p>
+      <w:pPr>
+        <w:keepNext w:val="0"/>
+        <w:keepLines w:val="0"/>
+        <w:pageBreakBefore w:val="0"/>
+        <w:widowControl/>
+        <w:kinsoku/>
+        <w:wordWrap/>
+        <w:overflowPunct/>
+        <w:topLinePunct w:val="0"/>
+        <w:autoSpaceDE/>
+        <w:autoSpaceDN/>
+        <w:bidi w:val="0"/>
+        <w:adjustRightInd/>
+        <w:snapToGrid/>
+        <w:spacing w:line="192" w:lineRule="auto"/>
+        <w:textAlignment w:val="auto"/>
+        <w:rPr>
+          <w:rFonts w:hint="default" w:ascii="Cambria" w:hAnsi="Cambria" w:cs="Cambria"/>
+          <w:lang w:val="sr-Cyrl-RS"/>
+        </w:rPr>
+      </w:pPr>
+      <w:r>
+        <w:rPr>
+          <w:rFonts w:hint="default" w:ascii="Cambria" w:hAnsi="Cambria" w:cs="Cambria"/>
+          <w:lang w:val="sr-Cyrl-RS"/>
+        </w:rPr>
+        <w:t xml:space="preserve">        try {</w:t>
+      </w:r>
+    </w:p>
+    <w:p>
+      <w:pPr>
+        <w:keepNext w:val="0"/>
+        <w:keepLines w:val="0"/>
+        <w:pageBreakBefore w:val="0"/>
+        <w:widowControl/>
+        <w:kinsoku/>
+        <w:wordWrap/>
+        <w:overflowPunct/>
+        <w:topLinePunct w:val="0"/>
+        <w:autoSpaceDE/>
+        <w:autoSpaceDN/>
+        <w:bidi w:val="0"/>
+        <w:adjustRightInd/>
+        <w:snapToGrid/>
+        <w:spacing w:line="192" w:lineRule="auto"/>
+        <w:textAlignment w:val="auto"/>
+        <w:rPr>
+          <w:rFonts w:hint="default" w:ascii="Cambria" w:hAnsi="Cambria" w:cs="Cambria"/>
+          <w:lang w:val="sr-Cyrl-RS"/>
+        </w:rPr>
+      </w:pPr>
+      <w:r>
+        <w:rPr>
+          <w:rFonts w:hint="default" w:ascii="Cambria" w:hAnsi="Cambria" w:cs="Cambria"/>
+          <w:lang w:val="sr-Cyrl-RS"/>
+        </w:rPr>
+        <w:t xml:space="preserve">            </w:t>
+      </w:r>
+      <w:r>
+        <w:rPr>
+          <w:rFonts w:hint="default" w:ascii="Cambria" w:hAnsi="Cambria" w:cs="Cambria"/>
+          <w:color w:val="FF0000"/>
+          <w:lang w:val="sr-Cyrl-RS"/>
+        </w:rPr>
+        <w:t>Field game = Client.class.getDeclaredField("game")</w:t>
+      </w:r>
+      <w:r>
+        <w:rPr>
+          <w:rFonts w:hint="default" w:ascii="Cambria" w:hAnsi="Cambria" w:cs="Cambria"/>
+          <w:lang w:val="sr-Cyrl-RS"/>
+        </w:rPr>
+        <w:t>;</w:t>
+      </w:r>
+    </w:p>
+    <w:p>
+      <w:pPr>
+        <w:keepNext w:val="0"/>
+        <w:keepLines w:val="0"/>
+        <w:pageBreakBefore w:val="0"/>
+        <w:widowControl/>
+        <w:kinsoku/>
+        <w:wordWrap/>
+        <w:overflowPunct/>
+        <w:topLinePunct w:val="0"/>
+        <w:autoSpaceDE/>
+        <w:autoSpaceDN/>
+        <w:bidi w:val="0"/>
+        <w:adjustRightInd/>
+        <w:snapToGrid/>
+        <w:spacing w:line="192" w:lineRule="auto"/>
+        <w:textAlignment w:val="auto"/>
+        <w:rPr>
+          <w:rFonts w:hint="default" w:ascii="Cambria" w:hAnsi="Cambria" w:cs="Cambria"/>
+          <w:lang w:val="sr-Cyrl-RS"/>
+        </w:rPr>
+      </w:pPr>
+      <w:r>
+        <w:rPr>
+          <w:rFonts w:hint="default" w:ascii="Cambria" w:hAnsi="Cambria" w:cs="Cambria"/>
+          <w:lang w:val="sr-Cyrl-RS"/>
+        </w:rPr>
+        <w:t xml:space="preserve">          </w:t>
+      </w:r>
+      <w:r>
+        <w:rPr>
+          <w:rFonts w:hint="default" w:ascii="Cambria" w:hAnsi="Cambria" w:cs="Cambria"/>
+          <w:color w:val="FF0000"/>
+          <w:lang w:val="sr-Cyrl-RS"/>
+        </w:rPr>
+        <w:t xml:space="preserve">  game.setAccessible(true);</w:t>
+      </w:r>
+    </w:p>
+    <w:p>
+      <w:pPr>
+        <w:keepNext w:val="0"/>
+        <w:keepLines w:val="0"/>
+        <w:pageBreakBefore w:val="0"/>
+        <w:widowControl/>
+        <w:kinsoku/>
+        <w:wordWrap/>
+        <w:overflowPunct/>
+        <w:topLinePunct w:val="0"/>
+        <w:autoSpaceDE/>
+        <w:autoSpaceDN/>
+        <w:bidi w:val="0"/>
+        <w:adjustRightInd/>
+        <w:snapToGrid/>
+        <w:spacing w:line="192" w:lineRule="auto"/>
+        <w:textAlignment w:val="auto"/>
+        <w:rPr>
+          <w:rFonts w:hint="default" w:ascii="Cambria" w:hAnsi="Cambria" w:cs="Cambria"/>
+          <w:lang w:val="sr-Cyrl-RS"/>
+        </w:rPr>
+      </w:pPr>
+      <w:r>
+        <w:rPr>
+          <w:rFonts w:hint="default" w:ascii="Cambria" w:hAnsi="Cambria" w:cs="Cambria"/>
+          <w:lang w:val="sr-Cyrl-RS"/>
+        </w:rPr>
+        <w:t xml:space="preserve">            Game gameReflection = (Game) </w:t>
+      </w:r>
+      <w:r>
+        <w:rPr>
+          <w:rFonts w:hint="default" w:ascii="Cambria" w:hAnsi="Cambria" w:cs="Cambria"/>
+          <w:color w:val="FF0000"/>
+          <w:lang w:val="sr-Cyrl-RS"/>
+        </w:rPr>
+        <w:t>game.get(new Client())</w:t>
+      </w:r>
+      <w:r>
+        <w:rPr>
+          <w:rFonts w:hint="default" w:ascii="Cambria" w:hAnsi="Cambria" w:cs="Cambria"/>
+          <w:lang w:val="sr-Cyrl-RS"/>
+        </w:rPr>
+        <w:t>;</w:t>
+      </w:r>
+    </w:p>
+    <w:p>
+      <w:pPr>
+        <w:keepNext w:val="0"/>
+        <w:keepLines w:val="0"/>
+        <w:pageBreakBefore w:val="0"/>
+        <w:widowControl/>
+        <w:kinsoku/>
+        <w:wordWrap/>
+        <w:overflowPunct/>
+        <w:topLinePunct w:val="0"/>
+        <w:autoSpaceDE/>
+        <w:autoSpaceDN/>
+        <w:bidi w:val="0"/>
+        <w:adjustRightInd/>
+        <w:snapToGrid/>
+        <w:spacing w:line="192" w:lineRule="auto"/>
+        <w:textAlignment w:val="auto"/>
+        <w:rPr>
+          <w:rFonts w:hint="default" w:ascii="Cambria" w:hAnsi="Cambria" w:cs="Cambria"/>
+          <w:lang w:val="sr-Cyrl-RS"/>
+        </w:rPr>
+      </w:pPr>
+      <w:r>
+        <w:rPr>
+          <w:rFonts w:hint="default" w:ascii="Cambria" w:hAnsi="Cambria" w:cs="Cambria"/>
+          <w:lang w:val="sr-Cyrl-RS"/>
+        </w:rPr>
+        <w:t xml:space="preserve">            gameReflection.setend(true);</w:t>
+      </w:r>
+    </w:p>
+    <w:p>
+      <w:pPr>
+        <w:keepNext w:val="0"/>
+        <w:keepLines w:val="0"/>
+        <w:pageBreakBefore w:val="0"/>
+        <w:widowControl/>
+        <w:kinsoku/>
+        <w:wordWrap/>
+        <w:overflowPunct/>
+        <w:topLinePunct w:val="0"/>
+        <w:autoSpaceDE/>
+        <w:autoSpaceDN/>
+        <w:bidi w:val="0"/>
+        <w:adjustRightInd/>
+        <w:snapToGrid/>
+        <w:spacing w:line="192" w:lineRule="auto"/>
+        <w:textAlignment w:val="auto"/>
+        <w:rPr>
+          <w:rFonts w:hint="default" w:ascii="Cambria" w:hAnsi="Cambria" w:cs="Cambria"/>
+          <w:lang w:val="sr-Cyrl-RS"/>
+        </w:rPr>
+      </w:pPr>
+      <w:r>
+        <w:rPr>
+          <w:rFonts w:hint="default" w:ascii="Cambria" w:hAnsi="Cambria" w:cs="Cambria"/>
+          <w:lang w:val="sr-Cyrl-RS"/>
+        </w:rPr>
+        <w:t xml:space="preserve">            if (this.request.getOperation() == Operation.SERVER_WIN) {</w:t>
+      </w:r>
+    </w:p>
+    <w:p>
+      <w:pPr>
+        <w:keepNext w:val="0"/>
+        <w:keepLines w:val="0"/>
+        <w:pageBreakBefore w:val="0"/>
+        <w:widowControl/>
+        <w:kinsoku/>
+        <w:wordWrap/>
+        <w:overflowPunct/>
+        <w:topLinePunct w:val="0"/>
+        <w:autoSpaceDE/>
+        <w:autoSpaceDN/>
+        <w:bidi w:val="0"/>
+        <w:adjustRightInd/>
+        <w:snapToGrid/>
+        <w:spacing w:line="192" w:lineRule="auto"/>
+        <w:textAlignment w:val="auto"/>
+        <w:rPr>
+          <w:rFonts w:hint="default" w:ascii="Cambria" w:hAnsi="Cambria" w:cs="Cambria"/>
+          <w:lang w:val="sr-Cyrl-RS"/>
+        </w:rPr>
+      </w:pPr>
+      <w:r>
+        <w:rPr>
+          <w:rFonts w:hint="default" w:ascii="Cambria" w:hAnsi="Cambria" w:cs="Cambria"/>
+          <w:lang w:val="sr-Cyrl-RS"/>
+        </w:rPr>
+        <w:t xml:space="preserve">                gameReflection.setidWinner(-1);</w:t>
+      </w:r>
+    </w:p>
+    <w:p>
+      <w:pPr>
+        <w:keepNext w:val="0"/>
+        <w:keepLines w:val="0"/>
+        <w:pageBreakBefore w:val="0"/>
+        <w:widowControl/>
+        <w:kinsoku/>
+        <w:wordWrap/>
+        <w:overflowPunct/>
+        <w:topLinePunct w:val="0"/>
+        <w:autoSpaceDE/>
+        <w:autoSpaceDN/>
+        <w:bidi w:val="0"/>
+        <w:adjustRightInd/>
+        <w:snapToGrid/>
+        <w:spacing w:line="192" w:lineRule="auto"/>
+        <w:textAlignment w:val="auto"/>
+        <w:rPr>
+          <w:rFonts w:hint="default" w:ascii="Cambria" w:hAnsi="Cambria" w:cs="Cambria"/>
+          <w:lang w:val="sr-Cyrl-RS"/>
+        </w:rPr>
+      </w:pPr>
+      <w:r>
+        <w:rPr>
+          <w:rFonts w:hint="default" w:ascii="Cambria" w:hAnsi="Cambria" w:cs="Cambria"/>
+          <w:lang w:val="sr-Cyrl-RS"/>
+        </w:rPr>
+        <w:t xml:space="preserve">                // 20 is number of total fields</w:t>
+      </w:r>
+    </w:p>
+    <w:p>
+      <w:pPr>
+        <w:keepNext w:val="0"/>
+        <w:keepLines w:val="0"/>
+        <w:pageBreakBefore w:val="0"/>
+        <w:widowControl/>
+        <w:kinsoku/>
+        <w:wordWrap/>
+        <w:overflowPunct/>
+        <w:topLinePunct w:val="0"/>
+        <w:autoSpaceDE/>
+        <w:autoSpaceDN/>
+        <w:bidi w:val="0"/>
+        <w:adjustRightInd/>
+        <w:snapToGrid/>
+        <w:spacing w:line="192" w:lineRule="auto"/>
+        <w:textAlignment w:val="auto"/>
+        <w:rPr>
+          <w:rFonts w:hint="default" w:ascii="Cambria" w:hAnsi="Cambria" w:cs="Cambria"/>
+          <w:lang w:val="sr-Cyrl-RS"/>
+        </w:rPr>
+      </w:pPr>
+      <w:r>
+        <w:rPr>
+          <w:rFonts w:hint="default" w:ascii="Cambria" w:hAnsi="Cambria" w:cs="Cambria"/>
+          <w:lang w:val="sr-Cyrl-RS"/>
+        </w:rPr>
+        <w:t xml:space="preserve">                gameReflection.setnumberOfFieldsHit(20 - Client.serverMap.countAliveFields());</w:t>
+      </w:r>
+    </w:p>
+    <w:p>
+      <w:pPr>
+        <w:keepNext w:val="0"/>
+        <w:keepLines w:val="0"/>
+        <w:pageBreakBefore w:val="0"/>
+        <w:widowControl/>
+        <w:kinsoku/>
+        <w:wordWrap/>
+        <w:overflowPunct/>
+        <w:topLinePunct w:val="0"/>
+        <w:autoSpaceDE/>
+        <w:autoSpaceDN/>
+        <w:bidi w:val="0"/>
+        <w:adjustRightInd/>
+        <w:snapToGrid/>
+        <w:spacing w:line="192" w:lineRule="auto"/>
+        <w:textAlignment w:val="auto"/>
+        <w:rPr>
+          <w:rFonts w:hint="default" w:ascii="Cambria" w:hAnsi="Cambria" w:cs="Cambria"/>
+          <w:lang w:val="sr-Cyrl-RS"/>
+        </w:rPr>
+      </w:pPr>
+      <w:r>
+        <w:rPr>
+          <w:rFonts w:hint="default" w:ascii="Cambria" w:hAnsi="Cambria" w:cs="Cambria"/>
+          <w:lang w:val="sr-Cyrl-RS"/>
+        </w:rPr>
+        <w:t xml:space="preserve">                gameReflection.setnumberOfFieldsLeft(Client.serverMap.countAliveFields());</w:t>
+      </w:r>
+    </w:p>
+    <w:p>
+      <w:pPr>
+        <w:keepNext w:val="0"/>
+        <w:keepLines w:val="0"/>
+        <w:pageBreakBefore w:val="0"/>
+        <w:widowControl/>
+        <w:kinsoku/>
+        <w:wordWrap/>
+        <w:overflowPunct/>
+        <w:topLinePunct w:val="0"/>
+        <w:autoSpaceDE/>
+        <w:autoSpaceDN/>
+        <w:bidi w:val="0"/>
+        <w:adjustRightInd/>
+        <w:snapToGrid/>
+        <w:spacing w:line="192" w:lineRule="auto"/>
+        <w:textAlignment w:val="auto"/>
+        <w:rPr>
+          <w:rFonts w:hint="default" w:ascii="Cambria" w:hAnsi="Cambria" w:cs="Cambria"/>
+          <w:lang w:val="sr-Cyrl-RS"/>
+        </w:rPr>
+      </w:pPr>
+      <w:r>
+        <w:rPr>
+          <w:rFonts w:hint="default" w:ascii="Cambria" w:hAnsi="Cambria" w:cs="Cambria"/>
+          <w:lang w:val="sr-Cyrl-RS"/>
+        </w:rPr>
+        <w:t xml:space="preserve">                gameReflection.setscore(Client.serverMap.countAliveFields() * 5 - (20 - Client.serverMap.countAliveFields()) * 2);</w:t>
+      </w:r>
+    </w:p>
+    <w:p>
+      <w:pPr>
+        <w:keepNext w:val="0"/>
+        <w:keepLines w:val="0"/>
+        <w:pageBreakBefore w:val="0"/>
+        <w:widowControl/>
+        <w:kinsoku/>
+        <w:wordWrap/>
+        <w:overflowPunct/>
+        <w:topLinePunct w:val="0"/>
+        <w:autoSpaceDE/>
+        <w:autoSpaceDN/>
+        <w:bidi w:val="0"/>
+        <w:adjustRightInd/>
+        <w:snapToGrid/>
+        <w:spacing w:line="192" w:lineRule="auto"/>
+        <w:textAlignment w:val="auto"/>
+        <w:rPr>
+          <w:rFonts w:hint="default" w:ascii="Cambria" w:hAnsi="Cambria" w:cs="Cambria"/>
+          <w:lang w:val="sr-Cyrl-RS"/>
+        </w:rPr>
+      </w:pPr>
+      <w:r>
+        <w:rPr>
+          <w:rFonts w:hint="default" w:ascii="Cambria" w:hAnsi="Cambria" w:cs="Cambria"/>
+          <w:lang w:val="sr-Cyrl-RS"/>
+        </w:rPr>
+        <w:t xml:space="preserve">            } else {</w:t>
+      </w:r>
+    </w:p>
+    <w:p>
+      <w:pPr>
+        <w:keepNext w:val="0"/>
+        <w:keepLines w:val="0"/>
+        <w:pageBreakBefore w:val="0"/>
+        <w:widowControl/>
+        <w:kinsoku/>
+        <w:wordWrap/>
+        <w:overflowPunct/>
+        <w:topLinePunct w:val="0"/>
+        <w:autoSpaceDE/>
+        <w:autoSpaceDN/>
+        <w:bidi w:val="0"/>
+        <w:adjustRightInd/>
+        <w:snapToGrid/>
+        <w:spacing w:line="192" w:lineRule="auto"/>
+        <w:textAlignment w:val="auto"/>
+        <w:rPr>
+          <w:rFonts w:hint="default" w:ascii="Cambria" w:hAnsi="Cambria" w:cs="Cambria"/>
+          <w:lang w:val="sr-Cyrl-RS"/>
+        </w:rPr>
+      </w:pPr>
+      <w:r>
+        <w:rPr>
+          <w:rFonts w:hint="default" w:ascii="Cambria" w:hAnsi="Cambria" w:cs="Cambria"/>
+          <w:lang w:val="sr-Cyrl-RS"/>
+        </w:rPr>
+        <w:t xml:space="preserve">                gameReflection.setidWinner(request.getUser().getIdUser());</w:t>
+      </w:r>
+    </w:p>
+    <w:p>
+      <w:pPr>
+        <w:keepNext w:val="0"/>
+        <w:keepLines w:val="0"/>
+        <w:pageBreakBefore w:val="0"/>
+        <w:widowControl/>
+        <w:kinsoku/>
+        <w:wordWrap/>
+        <w:overflowPunct/>
+        <w:topLinePunct w:val="0"/>
+        <w:autoSpaceDE/>
+        <w:autoSpaceDN/>
+        <w:bidi w:val="0"/>
+        <w:adjustRightInd/>
+        <w:snapToGrid/>
+        <w:spacing w:line="192" w:lineRule="auto"/>
+        <w:textAlignment w:val="auto"/>
+        <w:rPr>
+          <w:rFonts w:hint="default" w:ascii="Cambria" w:hAnsi="Cambria" w:cs="Cambria"/>
+          <w:lang w:val="sr-Cyrl-RS"/>
+        </w:rPr>
+      </w:pPr>
+      <w:r>
+        <w:rPr>
+          <w:rFonts w:hint="default" w:ascii="Cambria" w:hAnsi="Cambria" w:cs="Cambria"/>
+          <w:lang w:val="sr-Cyrl-RS"/>
+        </w:rPr>
+        <w:t xml:space="preserve">                // 20 is number of total fields</w:t>
+      </w:r>
+    </w:p>
+    <w:p>
+      <w:pPr>
+        <w:keepNext w:val="0"/>
+        <w:keepLines w:val="0"/>
+        <w:pageBreakBefore w:val="0"/>
+        <w:widowControl/>
+        <w:kinsoku/>
+        <w:wordWrap/>
+        <w:overflowPunct/>
+        <w:topLinePunct w:val="0"/>
+        <w:autoSpaceDE/>
+        <w:autoSpaceDN/>
+        <w:bidi w:val="0"/>
+        <w:adjustRightInd/>
+        <w:snapToGrid/>
+        <w:spacing w:line="192" w:lineRule="auto"/>
+        <w:textAlignment w:val="auto"/>
+        <w:rPr>
+          <w:rFonts w:hint="default" w:ascii="Cambria" w:hAnsi="Cambria" w:cs="Cambria"/>
+          <w:lang w:val="sr-Cyrl-RS"/>
+        </w:rPr>
+      </w:pPr>
+      <w:r>
+        <w:rPr>
+          <w:rFonts w:hint="default" w:ascii="Cambria" w:hAnsi="Cambria" w:cs="Cambria"/>
+          <w:lang w:val="sr-Cyrl-RS"/>
+        </w:rPr>
+        <w:t xml:space="preserve">                gameReflection.setnumberOfFieldsHit(20 - Client.userMap.countAliveFields());</w:t>
+      </w:r>
+    </w:p>
+    <w:p>
+      <w:pPr>
+        <w:keepNext w:val="0"/>
+        <w:keepLines w:val="0"/>
+        <w:pageBreakBefore w:val="0"/>
+        <w:widowControl/>
+        <w:kinsoku/>
+        <w:wordWrap/>
+        <w:overflowPunct/>
+        <w:topLinePunct w:val="0"/>
+        <w:autoSpaceDE/>
+        <w:autoSpaceDN/>
+        <w:bidi w:val="0"/>
+        <w:adjustRightInd/>
+        <w:snapToGrid/>
+        <w:spacing w:line="192" w:lineRule="auto"/>
+        <w:textAlignment w:val="auto"/>
+        <w:rPr>
+          <w:rFonts w:hint="default" w:ascii="Cambria" w:hAnsi="Cambria" w:cs="Cambria"/>
+          <w:lang w:val="sr-Cyrl-RS"/>
+        </w:rPr>
+      </w:pPr>
+      <w:r>
+        <w:rPr>
+          <w:rFonts w:hint="default" w:ascii="Cambria" w:hAnsi="Cambria" w:cs="Cambria"/>
+          <w:lang w:val="sr-Cyrl-RS"/>
+        </w:rPr>
+        <w:t xml:space="preserve">                gameReflection.setnumberOfFieldsLeft(Client.userMap.countAliveFields());</w:t>
+      </w:r>
+    </w:p>
+    <w:p>
+      <w:pPr>
+        <w:keepNext w:val="0"/>
+        <w:keepLines w:val="0"/>
+        <w:pageBreakBefore w:val="0"/>
+        <w:widowControl/>
+        <w:kinsoku/>
+        <w:wordWrap/>
+        <w:overflowPunct/>
+        <w:topLinePunct w:val="0"/>
+        <w:autoSpaceDE/>
+        <w:autoSpaceDN/>
+        <w:bidi w:val="0"/>
+        <w:adjustRightInd/>
+        <w:snapToGrid/>
+        <w:spacing w:line="192" w:lineRule="auto"/>
+        <w:textAlignment w:val="auto"/>
+        <w:rPr>
+          <w:rFonts w:hint="default" w:ascii="Cambria" w:hAnsi="Cambria" w:cs="Cambria"/>
+          <w:lang w:val="sr-Cyrl-RS"/>
+        </w:rPr>
+      </w:pPr>
+      <w:r>
+        <w:rPr>
+          <w:rFonts w:hint="default" w:ascii="Cambria" w:hAnsi="Cambria" w:cs="Cambria"/>
+          <w:lang w:val="sr-Cyrl-RS"/>
+        </w:rPr>
+        <w:t xml:space="preserve">                gameReflection.setscore(Client.userMap.countAliveFields() * 5 - (20 - Client.userMap.countAliveFields()) * 2);</w:t>
+      </w:r>
+    </w:p>
+    <w:p>
+      <w:pPr>
+        <w:keepNext w:val="0"/>
+        <w:keepLines w:val="0"/>
+        <w:pageBreakBefore w:val="0"/>
+        <w:widowControl/>
+        <w:kinsoku/>
+        <w:wordWrap/>
+        <w:overflowPunct/>
+        <w:topLinePunct w:val="0"/>
+        <w:autoSpaceDE/>
+        <w:autoSpaceDN/>
+        <w:bidi w:val="0"/>
+        <w:adjustRightInd/>
+        <w:snapToGrid/>
+        <w:spacing w:line="192" w:lineRule="auto"/>
+        <w:textAlignment w:val="auto"/>
+        <w:rPr>
+          <w:rFonts w:hint="default" w:ascii="Cambria" w:hAnsi="Cambria" w:cs="Cambria"/>
+          <w:lang w:val="sr-Cyrl-RS"/>
+        </w:rPr>
+      </w:pPr>
+      <w:r>
+        <w:rPr>
+          <w:rFonts w:hint="default" w:ascii="Cambria" w:hAnsi="Cambria" w:cs="Cambria"/>
+          <w:lang w:val="sr-Cyrl-RS"/>
+        </w:rPr>
+        <w:t xml:space="preserve">            }</w:t>
+      </w:r>
+    </w:p>
+    <w:p>
+      <w:pPr>
+        <w:keepNext w:val="0"/>
+        <w:keepLines w:val="0"/>
+        <w:pageBreakBefore w:val="0"/>
+        <w:widowControl/>
+        <w:kinsoku/>
+        <w:wordWrap/>
+        <w:overflowPunct/>
+        <w:topLinePunct w:val="0"/>
+        <w:autoSpaceDE/>
+        <w:autoSpaceDN/>
+        <w:bidi w:val="0"/>
+        <w:adjustRightInd/>
+        <w:snapToGrid/>
+        <w:spacing w:line="192" w:lineRule="auto"/>
+        <w:textAlignment w:val="auto"/>
+        <w:rPr>
+          <w:rFonts w:hint="default" w:ascii="Cambria" w:hAnsi="Cambria" w:cs="Cambria"/>
+          <w:lang w:val="sr-Cyrl-RS"/>
+        </w:rPr>
+      </w:pPr>
+    </w:p>
+    <w:p>
+      <w:pPr>
+        <w:keepNext w:val="0"/>
+        <w:keepLines w:val="0"/>
+        <w:pageBreakBefore w:val="0"/>
+        <w:widowControl/>
+        <w:kinsoku/>
+        <w:wordWrap/>
+        <w:overflowPunct/>
+        <w:topLinePunct w:val="0"/>
+        <w:autoSpaceDE/>
+        <w:autoSpaceDN/>
+        <w:bidi w:val="0"/>
+        <w:adjustRightInd/>
+        <w:snapToGrid/>
+        <w:spacing w:line="192" w:lineRule="auto"/>
+        <w:textAlignment w:val="auto"/>
+        <w:rPr>
+          <w:rFonts w:hint="default" w:ascii="Cambria" w:hAnsi="Cambria" w:cs="Cambria"/>
+          <w:lang w:val="sr-Cyrl-RS"/>
+        </w:rPr>
+      </w:pPr>
+      <w:r>
+        <w:rPr>
+          <w:rFonts w:hint="default" w:ascii="Cambria" w:hAnsi="Cambria" w:cs="Cambria"/>
+          <w:lang w:val="sr-Cyrl-RS"/>
+        </w:rPr>
+        <w:t xml:space="preserve">            if (bbp.updateRecord(gameReflection)) {</w:t>
+      </w:r>
+    </w:p>
+    <w:p>
+      <w:pPr>
+        <w:keepNext w:val="0"/>
+        <w:keepLines w:val="0"/>
+        <w:pageBreakBefore w:val="0"/>
+        <w:widowControl/>
+        <w:kinsoku/>
+        <w:wordWrap/>
+        <w:overflowPunct/>
+        <w:topLinePunct w:val="0"/>
+        <w:autoSpaceDE/>
+        <w:autoSpaceDN/>
+        <w:bidi w:val="0"/>
+        <w:adjustRightInd/>
+        <w:snapToGrid/>
+        <w:spacing w:line="192" w:lineRule="auto"/>
+        <w:textAlignment w:val="auto"/>
+        <w:rPr>
+          <w:rFonts w:hint="default" w:ascii="Cambria" w:hAnsi="Cambria" w:cs="Cambria"/>
+          <w:lang w:val="sr-Cyrl-RS"/>
+        </w:rPr>
+      </w:pPr>
+      <w:r>
+        <w:rPr>
+          <w:rFonts w:hint="default" w:ascii="Cambria" w:hAnsi="Cambria" w:cs="Cambria"/>
+          <w:lang w:val="sr-Cyrl-RS"/>
+        </w:rPr>
+        <w:t xml:space="preserve">                response.setResponseStatus(ResponseStatus.OK);</w:t>
+      </w:r>
+    </w:p>
+    <w:p>
+      <w:pPr>
+        <w:keepNext w:val="0"/>
+        <w:keepLines w:val="0"/>
+        <w:pageBreakBefore w:val="0"/>
+        <w:widowControl/>
+        <w:kinsoku/>
+        <w:wordWrap/>
+        <w:overflowPunct/>
+        <w:topLinePunct w:val="0"/>
+        <w:autoSpaceDE/>
+        <w:autoSpaceDN/>
+        <w:bidi w:val="0"/>
+        <w:adjustRightInd/>
+        <w:snapToGrid/>
+        <w:spacing w:line="192" w:lineRule="auto"/>
+        <w:textAlignment w:val="auto"/>
+        <w:rPr>
+          <w:rFonts w:hint="default" w:ascii="Cambria" w:hAnsi="Cambria" w:cs="Cambria"/>
+          <w:lang w:val="sr-Cyrl-RS"/>
+        </w:rPr>
+      </w:pPr>
+      <w:r>
+        <w:rPr>
+          <w:rFonts w:hint="default" w:ascii="Cambria" w:hAnsi="Cambria" w:cs="Cambria"/>
+          <w:lang w:val="sr-Cyrl-RS"/>
+        </w:rPr>
+        <w:t xml:space="preserve">            } else {</w:t>
+      </w:r>
+    </w:p>
+    <w:p>
+      <w:pPr>
+        <w:keepNext w:val="0"/>
+        <w:keepLines w:val="0"/>
+        <w:pageBreakBefore w:val="0"/>
+        <w:widowControl/>
+        <w:kinsoku/>
+        <w:wordWrap/>
+        <w:overflowPunct/>
+        <w:topLinePunct w:val="0"/>
+        <w:autoSpaceDE/>
+        <w:autoSpaceDN/>
+        <w:bidi w:val="0"/>
+        <w:adjustRightInd/>
+        <w:snapToGrid/>
+        <w:spacing w:line="192" w:lineRule="auto"/>
+        <w:textAlignment w:val="auto"/>
+        <w:rPr>
+          <w:rFonts w:hint="default" w:ascii="Cambria" w:hAnsi="Cambria" w:cs="Cambria"/>
+          <w:lang w:val="sr-Cyrl-RS"/>
+        </w:rPr>
+      </w:pPr>
+      <w:r>
+        <w:rPr>
+          <w:rFonts w:hint="default" w:ascii="Cambria" w:hAnsi="Cambria" w:cs="Cambria"/>
+          <w:lang w:val="sr-Cyrl-RS"/>
+        </w:rPr>
+        <w:t xml:space="preserve">                response.setResponseStatus(ResponseStatus.ERROR);</w:t>
+      </w:r>
+    </w:p>
+    <w:p>
+      <w:pPr>
+        <w:keepNext w:val="0"/>
+        <w:keepLines w:val="0"/>
+        <w:pageBreakBefore w:val="0"/>
+        <w:widowControl/>
+        <w:kinsoku/>
+        <w:wordWrap/>
+        <w:overflowPunct/>
+        <w:topLinePunct w:val="0"/>
+        <w:autoSpaceDE/>
+        <w:autoSpaceDN/>
+        <w:bidi w:val="0"/>
+        <w:adjustRightInd/>
+        <w:snapToGrid/>
+        <w:spacing w:line="192" w:lineRule="auto"/>
+        <w:textAlignment w:val="auto"/>
+        <w:rPr>
+          <w:rFonts w:hint="default" w:ascii="Cambria" w:hAnsi="Cambria" w:cs="Cambria"/>
+          <w:lang w:val="sr-Cyrl-RS"/>
+        </w:rPr>
+      </w:pPr>
+      <w:r>
+        <w:rPr>
+          <w:rFonts w:hint="default" w:ascii="Cambria" w:hAnsi="Cambria" w:cs="Cambria"/>
+          <w:lang w:val="sr-Cyrl-RS"/>
+        </w:rPr>
+        <w:t xml:space="preserve">            }</w:t>
+      </w:r>
+    </w:p>
+    <w:p>
+      <w:pPr>
+        <w:keepNext w:val="0"/>
+        <w:keepLines w:val="0"/>
+        <w:pageBreakBefore w:val="0"/>
+        <w:widowControl/>
+        <w:kinsoku/>
+        <w:wordWrap/>
+        <w:overflowPunct/>
+        <w:topLinePunct w:val="0"/>
+        <w:autoSpaceDE/>
+        <w:autoSpaceDN/>
+        <w:bidi w:val="0"/>
+        <w:adjustRightInd/>
+        <w:snapToGrid/>
+        <w:spacing w:line="192" w:lineRule="auto"/>
+        <w:textAlignment w:val="auto"/>
+        <w:rPr>
+          <w:rFonts w:hint="default" w:ascii="Cambria" w:hAnsi="Cambria" w:cs="Cambria"/>
+          <w:lang w:val="sr-Cyrl-RS"/>
+        </w:rPr>
+      </w:pPr>
+      <w:r>
+        <w:rPr>
+          <w:rFonts w:hint="default" w:ascii="Cambria" w:hAnsi="Cambria" w:cs="Cambria"/>
+          <w:lang w:val="sr-Cyrl-RS"/>
+        </w:rPr>
+        <w:t xml:space="preserve">            response.setOperation(Operation.END);</w:t>
+      </w:r>
+    </w:p>
+    <w:p>
+      <w:pPr>
+        <w:keepNext w:val="0"/>
+        <w:keepLines w:val="0"/>
+        <w:pageBreakBefore w:val="0"/>
+        <w:widowControl/>
+        <w:kinsoku/>
+        <w:wordWrap/>
+        <w:overflowPunct/>
+        <w:topLinePunct w:val="0"/>
+        <w:autoSpaceDE/>
+        <w:autoSpaceDN/>
+        <w:bidi w:val="0"/>
+        <w:adjustRightInd/>
+        <w:snapToGrid/>
+        <w:spacing w:line="192" w:lineRule="auto"/>
+        <w:textAlignment w:val="auto"/>
+        <w:rPr>
+          <w:rFonts w:hint="default" w:ascii="Cambria" w:hAnsi="Cambria" w:cs="Cambria"/>
+          <w:lang w:val="sr-Cyrl-RS"/>
+        </w:rPr>
+      </w:pPr>
+      <w:r>
+        <w:rPr>
+          <w:rFonts w:hint="default" w:ascii="Cambria" w:hAnsi="Cambria" w:cs="Cambria"/>
+          <w:lang w:val="sr-Cyrl-RS"/>
+        </w:rPr>
+        <w:t xml:space="preserve">        } catch (NoSuchFieldException ex) {</w:t>
+      </w:r>
+    </w:p>
+    <w:p>
+      <w:pPr>
+        <w:keepNext w:val="0"/>
+        <w:keepLines w:val="0"/>
+        <w:pageBreakBefore w:val="0"/>
+        <w:widowControl/>
+        <w:kinsoku/>
+        <w:wordWrap/>
+        <w:overflowPunct/>
+        <w:topLinePunct w:val="0"/>
+        <w:autoSpaceDE/>
+        <w:autoSpaceDN/>
+        <w:bidi w:val="0"/>
+        <w:adjustRightInd/>
+        <w:snapToGrid/>
+        <w:spacing w:line="192" w:lineRule="auto"/>
+        <w:textAlignment w:val="auto"/>
+        <w:rPr>
+          <w:rFonts w:hint="default" w:ascii="Cambria" w:hAnsi="Cambria" w:cs="Cambria"/>
+          <w:lang w:val="sr-Cyrl-RS"/>
+        </w:rPr>
+      </w:pPr>
+      <w:r>
+        <w:rPr>
+          <w:rFonts w:hint="default" w:ascii="Cambria" w:hAnsi="Cambria" w:cs="Cambria"/>
+          <w:lang w:val="sr-Cyrl-RS"/>
+        </w:rPr>
+        <w:t xml:space="preserve">            Logger.getLogger(EndGameSO.class.getName()).log(Level.SEVERE, null, ex);</w:t>
+      </w:r>
+    </w:p>
+    <w:p>
+      <w:pPr>
+        <w:keepNext w:val="0"/>
+        <w:keepLines w:val="0"/>
+        <w:pageBreakBefore w:val="0"/>
+        <w:widowControl/>
+        <w:kinsoku/>
+        <w:wordWrap/>
+        <w:overflowPunct/>
+        <w:topLinePunct w:val="0"/>
+        <w:autoSpaceDE/>
+        <w:autoSpaceDN/>
+        <w:bidi w:val="0"/>
+        <w:adjustRightInd/>
+        <w:snapToGrid/>
+        <w:spacing w:line="192" w:lineRule="auto"/>
+        <w:textAlignment w:val="auto"/>
+        <w:rPr>
+          <w:rFonts w:hint="default" w:ascii="Cambria" w:hAnsi="Cambria" w:cs="Cambria"/>
+          <w:lang w:val="sr-Cyrl-RS"/>
+        </w:rPr>
+      </w:pPr>
+      <w:r>
+        <w:rPr>
+          <w:rFonts w:hint="default" w:ascii="Cambria" w:hAnsi="Cambria" w:cs="Cambria"/>
+          <w:lang w:val="sr-Cyrl-RS"/>
+        </w:rPr>
+        <w:t xml:space="preserve">        } catch (SecurityException ex) {</w:t>
+      </w:r>
+    </w:p>
+    <w:p>
+      <w:pPr>
+        <w:keepNext w:val="0"/>
+        <w:keepLines w:val="0"/>
+        <w:pageBreakBefore w:val="0"/>
+        <w:widowControl/>
+        <w:kinsoku/>
+        <w:wordWrap/>
+        <w:overflowPunct/>
+        <w:topLinePunct w:val="0"/>
+        <w:autoSpaceDE/>
+        <w:autoSpaceDN/>
+        <w:bidi w:val="0"/>
+        <w:adjustRightInd/>
+        <w:snapToGrid/>
+        <w:spacing w:line="192" w:lineRule="auto"/>
+        <w:textAlignment w:val="auto"/>
+        <w:rPr>
+          <w:rFonts w:hint="default" w:ascii="Cambria" w:hAnsi="Cambria" w:cs="Cambria"/>
+          <w:lang w:val="sr-Cyrl-RS"/>
+        </w:rPr>
+      </w:pPr>
+      <w:r>
+        <w:rPr>
+          <w:rFonts w:hint="default" w:ascii="Cambria" w:hAnsi="Cambria" w:cs="Cambria"/>
+          <w:lang w:val="sr-Cyrl-RS"/>
+        </w:rPr>
+        <w:t xml:space="preserve">            Logger.getLogger(EndGameSO.class.getName()).log(Level.SEVERE, null, ex);</w:t>
+      </w:r>
+    </w:p>
+    <w:p>
+      <w:pPr>
+        <w:keepNext w:val="0"/>
+        <w:keepLines w:val="0"/>
+        <w:pageBreakBefore w:val="0"/>
+        <w:widowControl/>
+        <w:kinsoku/>
+        <w:wordWrap/>
+        <w:overflowPunct/>
+        <w:topLinePunct w:val="0"/>
+        <w:autoSpaceDE/>
+        <w:autoSpaceDN/>
+        <w:bidi w:val="0"/>
+        <w:adjustRightInd/>
+        <w:snapToGrid/>
+        <w:spacing w:line="192" w:lineRule="auto"/>
+        <w:textAlignment w:val="auto"/>
+        <w:rPr>
+          <w:rFonts w:hint="default" w:ascii="Cambria" w:hAnsi="Cambria" w:cs="Cambria"/>
+          <w:lang w:val="sr-Cyrl-RS"/>
+        </w:rPr>
+      </w:pPr>
+      <w:r>
+        <w:rPr>
+          <w:rFonts w:hint="default" w:ascii="Cambria" w:hAnsi="Cambria" w:cs="Cambria"/>
+          <w:lang w:val="sr-Cyrl-RS"/>
+        </w:rPr>
+        <w:t xml:space="preserve">        } catch (IllegalArgumentException ex) {</w:t>
+      </w:r>
+    </w:p>
+    <w:p>
+      <w:pPr>
+        <w:keepNext w:val="0"/>
+        <w:keepLines w:val="0"/>
+        <w:pageBreakBefore w:val="0"/>
+        <w:widowControl/>
+        <w:kinsoku/>
+        <w:wordWrap/>
+        <w:overflowPunct/>
+        <w:topLinePunct w:val="0"/>
+        <w:autoSpaceDE/>
+        <w:autoSpaceDN/>
+        <w:bidi w:val="0"/>
+        <w:adjustRightInd/>
+        <w:snapToGrid/>
+        <w:spacing w:line="192" w:lineRule="auto"/>
+        <w:textAlignment w:val="auto"/>
+        <w:rPr>
+          <w:rFonts w:hint="default" w:ascii="Cambria" w:hAnsi="Cambria" w:cs="Cambria"/>
+          <w:lang w:val="sr-Cyrl-RS"/>
+        </w:rPr>
+      </w:pPr>
+      <w:r>
+        <w:rPr>
+          <w:rFonts w:hint="default" w:ascii="Cambria" w:hAnsi="Cambria" w:cs="Cambria"/>
+          <w:lang w:val="sr-Cyrl-RS"/>
+        </w:rPr>
+        <w:t xml:space="preserve">            Logger.getLogger(EndGameSO.class.getName()).log(Level.SEVERE, null, ex);</w:t>
+      </w:r>
+    </w:p>
+    <w:p>
+      <w:pPr>
+        <w:keepNext w:val="0"/>
+        <w:keepLines w:val="0"/>
+        <w:pageBreakBefore w:val="0"/>
+        <w:widowControl/>
+        <w:kinsoku/>
+        <w:wordWrap/>
+        <w:overflowPunct/>
+        <w:topLinePunct w:val="0"/>
+        <w:autoSpaceDE/>
+        <w:autoSpaceDN/>
+        <w:bidi w:val="0"/>
+        <w:adjustRightInd/>
+        <w:snapToGrid/>
+        <w:spacing w:line="192" w:lineRule="auto"/>
+        <w:textAlignment w:val="auto"/>
+        <w:rPr>
+          <w:rFonts w:hint="default" w:ascii="Cambria" w:hAnsi="Cambria" w:cs="Cambria"/>
+          <w:lang w:val="sr-Cyrl-RS"/>
+        </w:rPr>
+      </w:pPr>
+      <w:r>
+        <w:rPr>
+          <w:rFonts w:hint="default" w:ascii="Cambria" w:hAnsi="Cambria" w:cs="Cambria"/>
+          <w:lang w:val="sr-Cyrl-RS"/>
+        </w:rPr>
+        <w:t xml:space="preserve">        } catch (IllegalAccessException ex) {</w:t>
+      </w:r>
+    </w:p>
+    <w:p>
+      <w:pPr>
+        <w:keepNext w:val="0"/>
+        <w:keepLines w:val="0"/>
+        <w:pageBreakBefore w:val="0"/>
+        <w:widowControl/>
+        <w:kinsoku/>
+        <w:wordWrap/>
+        <w:overflowPunct/>
+        <w:topLinePunct w:val="0"/>
+        <w:autoSpaceDE/>
+        <w:autoSpaceDN/>
+        <w:bidi w:val="0"/>
+        <w:adjustRightInd/>
+        <w:snapToGrid/>
+        <w:spacing w:line="192" w:lineRule="auto"/>
+        <w:textAlignment w:val="auto"/>
+        <w:rPr>
+          <w:rFonts w:hint="default" w:ascii="Cambria" w:hAnsi="Cambria" w:cs="Cambria"/>
+          <w:lang w:val="sr-Cyrl-RS"/>
+        </w:rPr>
+      </w:pPr>
+      <w:r>
+        <w:rPr>
+          <w:rFonts w:hint="default" w:ascii="Cambria" w:hAnsi="Cambria" w:cs="Cambria"/>
+          <w:lang w:val="sr-Cyrl-RS"/>
+        </w:rPr>
+        <w:t xml:space="preserve">            Logger.getLogger(EndGameSO.class.getName()).log(Level.SEVERE, null, ex);</w:t>
+      </w:r>
+    </w:p>
+    <w:p>
+      <w:pPr>
+        <w:keepNext w:val="0"/>
+        <w:keepLines w:val="0"/>
+        <w:pageBreakBefore w:val="0"/>
+        <w:widowControl/>
+        <w:kinsoku/>
+        <w:wordWrap/>
+        <w:overflowPunct/>
+        <w:topLinePunct w:val="0"/>
+        <w:autoSpaceDE/>
+        <w:autoSpaceDN/>
+        <w:bidi w:val="0"/>
+        <w:adjustRightInd/>
+        <w:snapToGrid/>
+        <w:spacing w:line="192" w:lineRule="auto"/>
+        <w:textAlignment w:val="auto"/>
+        <w:rPr>
+          <w:rFonts w:hint="default" w:ascii="Cambria" w:hAnsi="Cambria" w:cs="Cambria"/>
+          <w:lang w:val="sr-Cyrl-RS"/>
+        </w:rPr>
+      </w:pPr>
+      <w:r>
+        <w:rPr>
+          <w:rFonts w:hint="default" w:ascii="Cambria" w:hAnsi="Cambria" w:cs="Cambria"/>
+          <w:lang w:val="sr-Cyrl-RS"/>
+        </w:rPr>
+        <w:t xml:space="preserve">        }</w:t>
+      </w:r>
+    </w:p>
+    <w:p>
+      <w:pPr>
+        <w:keepNext w:val="0"/>
+        <w:keepLines w:val="0"/>
+        <w:pageBreakBefore w:val="0"/>
+        <w:widowControl/>
+        <w:kinsoku/>
+        <w:wordWrap/>
+        <w:overflowPunct/>
+        <w:topLinePunct w:val="0"/>
+        <w:autoSpaceDE/>
+        <w:autoSpaceDN/>
+        <w:bidi w:val="0"/>
+        <w:adjustRightInd/>
+        <w:snapToGrid/>
+        <w:spacing w:line="192" w:lineRule="auto"/>
+        <w:textAlignment w:val="auto"/>
+        <w:rPr>
+          <w:rFonts w:hint="default" w:ascii="Cambria" w:hAnsi="Cambria" w:cs="Cambria"/>
+          <w:lang w:val="sr-Cyrl-RS"/>
+        </w:rPr>
+      </w:pPr>
+      <w:r>
+        <w:rPr>
+          <w:rFonts w:hint="default" w:ascii="Cambria" w:hAnsi="Cambria" w:cs="Cambria"/>
+          <w:lang w:val="sr-Cyrl-RS"/>
+        </w:rPr>
+        <w:t xml:space="preserve">        return true;</w:t>
+      </w:r>
+    </w:p>
+    <w:p>
+      <w:pPr>
+        <w:keepNext w:val="0"/>
+        <w:keepLines w:val="0"/>
+        <w:pageBreakBefore w:val="0"/>
+        <w:widowControl/>
+        <w:kinsoku/>
+        <w:wordWrap/>
+        <w:overflowPunct/>
+        <w:topLinePunct w:val="0"/>
+        <w:autoSpaceDE/>
+        <w:autoSpaceDN/>
+        <w:bidi w:val="0"/>
+        <w:adjustRightInd/>
+        <w:snapToGrid/>
+        <w:spacing w:line="192" w:lineRule="auto"/>
+        <w:ind w:firstLine="193"/>
+        <w:textAlignment w:val="auto"/>
+        <w:rPr>
+          <w:rFonts w:hint="default" w:ascii="Cambria" w:hAnsi="Cambria" w:cs="Cambria"/>
+          <w:lang w:val="sr-Cyrl-RS"/>
+        </w:rPr>
+      </w:pPr>
+      <w:r>
+        <w:rPr>
+          <w:rFonts w:hint="default" w:ascii="Cambria" w:hAnsi="Cambria" w:cs="Cambria"/>
+          <w:lang w:val="sr-Cyrl-RS"/>
+        </w:rPr>
+        <w:t>}</w:t>
+      </w:r>
+    </w:p>
+    <w:p>
+      <w:pPr>
+        <w:keepNext w:val="0"/>
+        <w:keepLines w:val="0"/>
+        <w:pageBreakBefore w:val="0"/>
+        <w:widowControl/>
+        <w:kinsoku/>
+        <w:wordWrap/>
+        <w:overflowPunct/>
+        <w:topLinePunct w:val="0"/>
+        <w:autoSpaceDE/>
+        <w:autoSpaceDN/>
+        <w:bidi w:val="0"/>
+        <w:adjustRightInd/>
+        <w:snapToGrid/>
+        <w:spacing w:line="192" w:lineRule="auto"/>
+        <w:ind w:firstLine="193"/>
+        <w:textAlignment w:val="auto"/>
+        <w:rPr>
+          <w:rFonts w:hint="default" w:ascii="Cambria" w:hAnsi="Cambria" w:cs="Cambria"/>
+          <w:lang w:val="sr-Cyrl-RS"/>
+        </w:rPr>
+      </w:pPr>
+    </w:p>
+    <w:p>
+      <w:pPr>
+        <w:keepNext w:val="0"/>
+        <w:keepLines w:val="0"/>
+        <w:pageBreakBefore w:val="0"/>
+        <w:widowControl/>
+        <w:kinsoku/>
+        <w:wordWrap/>
+        <w:overflowPunct/>
+        <w:topLinePunct w:val="0"/>
+        <w:autoSpaceDE/>
+        <w:autoSpaceDN/>
+        <w:bidi w:val="0"/>
+        <w:adjustRightInd/>
+        <w:snapToGrid/>
+        <w:spacing w:line="240" w:lineRule="auto"/>
+        <w:textAlignment w:val="auto"/>
+        <w:rPr>
+          <w:rFonts w:hint="default" w:ascii="Cambria" w:hAnsi="Cambria" w:cs="Cambria"/>
+          <w:i w:val="0"/>
+          <w:iCs w:val="0"/>
+          <w:lang w:val="sr-Cyrl-RS"/>
+        </w:rPr>
+      </w:pPr>
+      <w:r>
+        <w:rPr>
+          <w:rFonts w:hint="default" w:ascii="Cambria" w:hAnsi="Cambria" w:cs="Cambria"/>
+          <w:lang w:val="sr-Cyrl-RS"/>
+        </w:rPr>
+        <w:t xml:space="preserve">На овај начин се добија објекат доменске класе преко рефлексије поља класе </w:t>
+      </w:r>
+      <w:r>
+        <w:rPr>
+          <w:rFonts w:hint="default" w:ascii="Cambria" w:hAnsi="Cambria" w:cs="Cambria"/>
+          <w:i/>
+          <w:iCs/>
+          <w:lang w:val="sr-Latn-RS"/>
+        </w:rPr>
+        <w:t>Client</w:t>
+      </w:r>
+      <w:r>
+        <w:rPr>
+          <w:rFonts w:hint="default" w:ascii="Cambria" w:hAnsi="Cambria" w:cs="Cambria"/>
+          <w:i w:val="0"/>
+          <w:iCs w:val="0"/>
+          <w:lang w:val="sr-Cyrl-RS"/>
+        </w:rPr>
+        <w:t>. Овакав приступ је од великог значаја када је потребно позвати методу над објектом, чији тип није познат.</w:t>
+      </w:r>
+    </w:p>
+    <w:p>
+      <w:pPr>
+        <w:keepNext w:val="0"/>
+        <w:keepLines w:val="0"/>
+        <w:pageBreakBefore w:val="0"/>
+        <w:widowControl/>
+        <w:kinsoku/>
+        <w:wordWrap/>
+        <w:overflowPunct/>
+        <w:topLinePunct w:val="0"/>
+        <w:autoSpaceDE/>
+        <w:autoSpaceDN/>
+        <w:bidi w:val="0"/>
+        <w:adjustRightInd/>
+        <w:snapToGrid/>
+        <w:spacing w:line="240" w:lineRule="auto"/>
+        <w:textAlignment w:val="auto"/>
+        <w:rPr>
+          <w:rFonts w:hint="default" w:ascii="Cambria" w:hAnsi="Cambria" w:cs="Cambria"/>
+          <w:i w:val="0"/>
+          <w:iCs w:val="0"/>
+          <w:lang w:val="sr-Cyrl-RS"/>
+        </w:rPr>
+      </w:pPr>
+    </w:p>
+    <w:p>
+      <w:pPr>
+        <w:pStyle w:val="3"/>
+        <w:numPr>
+          <w:numId w:val="0"/>
+        </w:numPr>
+        <w:bidi w:val="0"/>
+        <w:ind w:leftChars="0"/>
+        <w:rPr>
+          <w:rFonts w:hint="default" w:ascii="Cambria" w:hAnsi="Cambria" w:cs="Cambria"/>
+          <w:i w:val="0"/>
+          <w:iCs w:val="0"/>
+          <w:lang w:val="sr-Cyrl-RS"/>
+        </w:rPr>
+      </w:pPr>
+      <w:bookmarkStart w:id="33" w:name="_Toc17032"/>
+      <w:r>
+        <w:rPr>
+          <w:rFonts w:hint="default" w:ascii="Cambria" w:hAnsi="Cambria" w:cs="Cambria"/>
+          <w:lang w:val="sr-Cyrl-RS"/>
+        </w:rPr>
+        <w:t xml:space="preserve">4.2. </w:t>
+      </w:r>
+      <w:r>
+        <w:rPr>
+          <w:rFonts w:hint="default" w:ascii="Cambria" w:hAnsi="Cambria" w:cs="Cambria"/>
+          <w:i/>
+          <w:iCs/>
+          <w:lang w:val="en-US"/>
+        </w:rPr>
+        <w:t xml:space="preserve">Generics </w:t>
+      </w:r>
+      <w:r>
+        <w:rPr>
+          <w:rFonts w:hint="default" w:ascii="Cambria" w:hAnsi="Cambria" w:cs="Cambria"/>
+          <w:i w:val="0"/>
+          <w:iCs w:val="0"/>
+          <w:lang w:val="sr-Cyrl-RS"/>
+        </w:rPr>
+        <w:t>механизам</w:t>
+      </w:r>
+      <w:bookmarkEnd w:id="33"/>
+    </w:p>
+    <w:p>
+      <w:pPr>
+        <w:rPr>
+          <w:rFonts w:hint="default" w:ascii="Cambria" w:hAnsi="Cambria" w:cs="Cambria"/>
+          <w:lang w:val="sr-Cyrl-RS"/>
+        </w:rPr>
+      </w:pPr>
+      <w:r>
+        <w:rPr>
+          <w:rFonts w:hint="default" w:ascii="Cambria" w:hAnsi="Cambria" w:cs="Cambria"/>
+          <w:lang w:val="sr-Cyrl-RS"/>
+        </w:rPr>
+        <w:t>По аналогији са механизмом апстракције, о којем је раније било речи, овај механизам омогућава параметризовање метода, класа и интерфејса. Када је потребно креирати методу која врши операције над различитим типовима података, а чије извршење није зависно од улазних параметара, могуће је креирати генеричку методу.</w:t>
+      </w:r>
+    </w:p>
+    <w:p>
+      <w:pPr>
+        <w:rPr>
+          <w:rFonts w:hint="default" w:ascii="Cambria" w:hAnsi="Cambria" w:cs="Cambria"/>
+          <w:i w:val="0"/>
+          <w:iCs w:val="0"/>
+          <w:lang w:val="sr-Cyrl-RS"/>
+        </w:rPr>
+      </w:pPr>
+      <w:r>
+        <w:rPr>
+          <w:rFonts w:hint="default" w:ascii="Cambria" w:hAnsi="Cambria" w:cs="Cambria"/>
+          <w:lang w:val="sr-Cyrl-RS"/>
+        </w:rPr>
+        <w:t xml:space="preserve">Генеричка метода представља методу која је инваријантна у односу на параметре. На следећем примеру биће приказан начин на који је могуће убацити елементе у графички елемент </w:t>
+      </w:r>
+      <w:r>
+        <w:rPr>
+          <w:rFonts w:hint="default" w:ascii="Cambria" w:hAnsi="Cambria" w:cs="Cambria"/>
+          <w:i/>
+          <w:iCs/>
+          <w:lang w:val="en-US"/>
+        </w:rPr>
+        <w:t xml:space="preserve">ComboBox </w:t>
+      </w:r>
+      <w:r>
+        <w:rPr>
+          <w:rFonts w:hint="default" w:ascii="Cambria" w:hAnsi="Cambria" w:cs="Cambria"/>
+          <w:i w:val="0"/>
+          <w:iCs w:val="0"/>
+          <w:lang w:val="sr-Cyrl-RS"/>
+        </w:rPr>
+        <w:t xml:space="preserve"> независно од њиховог типа.</w:t>
+      </w:r>
+    </w:p>
+    <w:p>
+      <w:pPr>
+        <w:rPr>
+          <w:rFonts w:hint="default" w:ascii="Cambria" w:hAnsi="Cambria" w:cs="Cambria"/>
+          <w:i w:val="0"/>
+          <w:iCs w:val="0"/>
+          <w:lang w:val="sr-Cyrl-RS"/>
+        </w:rPr>
+      </w:pPr>
+    </w:p>
+    <w:p>
+      <w:pPr>
+        <w:keepNext w:val="0"/>
+        <w:keepLines w:val="0"/>
+        <w:pageBreakBefore w:val="0"/>
+        <w:widowControl/>
+        <w:kinsoku/>
+        <w:wordWrap/>
+        <w:overflowPunct/>
+        <w:topLinePunct w:val="0"/>
+        <w:autoSpaceDE/>
+        <w:autoSpaceDN/>
+        <w:bidi w:val="0"/>
+        <w:adjustRightInd/>
+        <w:snapToGrid/>
+        <w:spacing w:line="192" w:lineRule="auto"/>
+        <w:textAlignment w:val="auto"/>
+        <w:rPr>
+          <w:rFonts w:hint="default" w:ascii="Cambria" w:hAnsi="Cambria"/>
+          <w:i w:val="0"/>
+          <w:iCs w:val="0"/>
+          <w:lang w:val="en-US"/>
+        </w:rPr>
+      </w:pPr>
+      <w:r>
+        <w:rPr>
+          <w:rFonts w:hint="default" w:ascii="Cambria" w:hAnsi="Cambria"/>
+          <w:i w:val="0"/>
+          <w:iCs w:val="0"/>
+          <w:lang w:val="en-US"/>
+        </w:rPr>
+        <w:t>private &lt;T&gt; void putItemsIntoCombobox(List&lt;T&gt; elements) {</w:t>
+      </w:r>
+    </w:p>
+    <w:p>
+      <w:pPr>
+        <w:keepNext w:val="0"/>
+        <w:keepLines w:val="0"/>
+        <w:pageBreakBefore w:val="0"/>
+        <w:widowControl/>
+        <w:kinsoku/>
+        <w:wordWrap/>
+        <w:overflowPunct/>
+        <w:topLinePunct w:val="0"/>
+        <w:autoSpaceDE/>
+        <w:autoSpaceDN/>
+        <w:bidi w:val="0"/>
+        <w:adjustRightInd/>
+        <w:snapToGrid/>
+        <w:spacing w:line="192" w:lineRule="auto"/>
+        <w:textAlignment w:val="auto"/>
+        <w:rPr>
+          <w:rFonts w:hint="default" w:ascii="Cambria" w:hAnsi="Cambria"/>
+          <w:i w:val="0"/>
+          <w:iCs w:val="0"/>
+          <w:lang w:val="en-US"/>
+        </w:rPr>
+      </w:pPr>
+      <w:r>
+        <w:rPr>
+          <w:rFonts w:hint="default" w:ascii="Cambria" w:hAnsi="Cambria"/>
+          <w:i w:val="0"/>
+          <w:iCs w:val="0"/>
+          <w:lang w:val="en-US"/>
+        </w:rPr>
+        <w:t xml:space="preserve">        ObservableList&lt;T&gt; options</w:t>
+      </w:r>
+    </w:p>
+    <w:p>
+      <w:pPr>
+        <w:keepNext w:val="0"/>
+        <w:keepLines w:val="0"/>
+        <w:pageBreakBefore w:val="0"/>
+        <w:widowControl/>
+        <w:kinsoku/>
+        <w:wordWrap/>
+        <w:overflowPunct/>
+        <w:topLinePunct w:val="0"/>
+        <w:autoSpaceDE/>
+        <w:autoSpaceDN/>
+        <w:bidi w:val="0"/>
+        <w:adjustRightInd/>
+        <w:snapToGrid/>
+        <w:spacing w:line="192" w:lineRule="auto"/>
+        <w:textAlignment w:val="auto"/>
+        <w:rPr>
+          <w:rFonts w:hint="default" w:ascii="Cambria" w:hAnsi="Cambria"/>
+          <w:i w:val="0"/>
+          <w:iCs w:val="0"/>
+          <w:lang w:val="en-US"/>
+        </w:rPr>
+      </w:pPr>
+      <w:r>
+        <w:rPr>
+          <w:rFonts w:hint="default" w:ascii="Cambria" w:hAnsi="Cambria"/>
+          <w:i w:val="0"/>
+          <w:iCs w:val="0"/>
+          <w:lang w:val="en-US"/>
+        </w:rPr>
+        <w:t xml:space="preserve">                = FXCollections.observableArrayList();</w:t>
+      </w:r>
+    </w:p>
+    <w:p>
+      <w:pPr>
+        <w:keepNext w:val="0"/>
+        <w:keepLines w:val="0"/>
+        <w:pageBreakBefore w:val="0"/>
+        <w:widowControl/>
+        <w:kinsoku/>
+        <w:wordWrap/>
+        <w:overflowPunct/>
+        <w:topLinePunct w:val="0"/>
+        <w:autoSpaceDE/>
+        <w:autoSpaceDN/>
+        <w:bidi w:val="0"/>
+        <w:adjustRightInd/>
+        <w:snapToGrid/>
+        <w:spacing w:line="192" w:lineRule="auto"/>
+        <w:textAlignment w:val="auto"/>
+        <w:rPr>
+          <w:rFonts w:hint="default" w:ascii="Cambria" w:hAnsi="Cambria"/>
+          <w:i w:val="0"/>
+          <w:iCs w:val="0"/>
+          <w:lang w:val="en-US"/>
+        </w:rPr>
+      </w:pPr>
+      <w:r>
+        <w:rPr>
+          <w:rFonts w:hint="default" w:ascii="Cambria" w:hAnsi="Cambria"/>
+          <w:i w:val="0"/>
+          <w:iCs w:val="0"/>
+          <w:lang w:val="en-US"/>
+        </w:rPr>
+        <w:t xml:space="preserve">        for (T t : elements) {</w:t>
+      </w:r>
+    </w:p>
+    <w:p>
+      <w:pPr>
+        <w:keepNext w:val="0"/>
+        <w:keepLines w:val="0"/>
+        <w:pageBreakBefore w:val="0"/>
+        <w:widowControl/>
+        <w:kinsoku/>
+        <w:wordWrap/>
+        <w:overflowPunct/>
+        <w:topLinePunct w:val="0"/>
+        <w:autoSpaceDE/>
+        <w:autoSpaceDN/>
+        <w:bidi w:val="0"/>
+        <w:adjustRightInd/>
+        <w:snapToGrid/>
+        <w:spacing w:line="192" w:lineRule="auto"/>
+        <w:textAlignment w:val="auto"/>
+        <w:rPr>
+          <w:rFonts w:hint="default" w:ascii="Cambria" w:hAnsi="Cambria"/>
+          <w:i w:val="0"/>
+          <w:iCs w:val="0"/>
+          <w:lang w:val="en-US"/>
+        </w:rPr>
+      </w:pPr>
+      <w:r>
+        <w:rPr>
+          <w:rFonts w:hint="default" w:ascii="Cambria" w:hAnsi="Cambria"/>
+          <w:i w:val="0"/>
+          <w:iCs w:val="0"/>
+          <w:lang w:val="en-US"/>
+        </w:rPr>
+        <w:t xml:space="preserve">            options.add(t);</w:t>
+      </w:r>
+    </w:p>
+    <w:p>
+      <w:pPr>
+        <w:keepNext w:val="0"/>
+        <w:keepLines w:val="0"/>
+        <w:pageBreakBefore w:val="0"/>
+        <w:widowControl/>
+        <w:kinsoku/>
+        <w:wordWrap/>
+        <w:overflowPunct/>
+        <w:topLinePunct w:val="0"/>
+        <w:autoSpaceDE/>
+        <w:autoSpaceDN/>
+        <w:bidi w:val="0"/>
+        <w:adjustRightInd/>
+        <w:snapToGrid/>
+        <w:spacing w:line="192" w:lineRule="auto"/>
+        <w:textAlignment w:val="auto"/>
+        <w:rPr>
+          <w:rFonts w:hint="default" w:ascii="Cambria" w:hAnsi="Cambria"/>
+          <w:i w:val="0"/>
+          <w:iCs w:val="0"/>
+          <w:lang w:val="en-US"/>
+        </w:rPr>
+      </w:pPr>
+      <w:r>
+        <w:rPr>
+          <w:rFonts w:hint="default" w:ascii="Cambria" w:hAnsi="Cambria"/>
+          <w:i w:val="0"/>
+          <w:iCs w:val="0"/>
+          <w:lang w:val="en-US"/>
+        </w:rPr>
+        <w:t xml:space="preserve">        }</w:t>
+      </w:r>
+    </w:p>
+    <w:p>
+      <w:pPr>
+        <w:keepNext w:val="0"/>
+        <w:keepLines w:val="0"/>
+        <w:pageBreakBefore w:val="0"/>
+        <w:widowControl/>
+        <w:kinsoku/>
+        <w:wordWrap/>
+        <w:overflowPunct/>
+        <w:topLinePunct w:val="0"/>
+        <w:autoSpaceDE/>
+        <w:autoSpaceDN/>
+        <w:bidi w:val="0"/>
+        <w:adjustRightInd/>
+        <w:snapToGrid/>
+        <w:spacing w:line="192" w:lineRule="auto"/>
+        <w:textAlignment w:val="auto"/>
+        <w:rPr>
+          <w:rFonts w:hint="default" w:ascii="Cambria" w:hAnsi="Cambria"/>
+          <w:i w:val="0"/>
+          <w:iCs w:val="0"/>
+          <w:lang w:val="en-US"/>
+        </w:rPr>
+      </w:pPr>
+    </w:p>
+    <w:p>
+      <w:pPr>
+        <w:keepNext w:val="0"/>
+        <w:keepLines w:val="0"/>
+        <w:pageBreakBefore w:val="0"/>
+        <w:widowControl/>
+        <w:kinsoku/>
+        <w:wordWrap/>
+        <w:overflowPunct/>
+        <w:topLinePunct w:val="0"/>
+        <w:autoSpaceDE/>
+        <w:autoSpaceDN/>
+        <w:bidi w:val="0"/>
+        <w:adjustRightInd/>
+        <w:snapToGrid/>
+        <w:spacing w:line="192" w:lineRule="auto"/>
+        <w:textAlignment w:val="auto"/>
+        <w:rPr>
+          <w:rFonts w:hint="default" w:ascii="Cambria" w:hAnsi="Cambria"/>
+          <w:i w:val="0"/>
+          <w:iCs w:val="0"/>
+          <w:lang w:val="en-US"/>
+        </w:rPr>
+      </w:pPr>
+      <w:r>
+        <w:rPr>
+          <w:rFonts w:hint="default" w:ascii="Cambria" w:hAnsi="Cambria"/>
+          <w:i w:val="0"/>
+          <w:iCs w:val="0"/>
+          <w:lang w:val="en-US"/>
+        </w:rPr>
+        <w:t xml:space="preserve">        this.document.shipsList.setItems(options);</w:t>
+      </w:r>
+    </w:p>
+    <w:p>
+      <w:pPr>
+        <w:keepNext w:val="0"/>
+        <w:keepLines w:val="0"/>
+        <w:pageBreakBefore w:val="0"/>
+        <w:widowControl/>
+        <w:kinsoku/>
+        <w:wordWrap/>
+        <w:overflowPunct/>
+        <w:topLinePunct w:val="0"/>
+        <w:autoSpaceDE/>
+        <w:autoSpaceDN/>
+        <w:bidi w:val="0"/>
+        <w:adjustRightInd/>
+        <w:snapToGrid/>
+        <w:spacing w:line="192" w:lineRule="auto"/>
+        <w:textAlignment w:val="auto"/>
+        <w:rPr>
+          <w:rFonts w:hint="default" w:ascii="Cambria" w:hAnsi="Cambria"/>
+          <w:i w:val="0"/>
+          <w:iCs w:val="0"/>
+          <w:lang w:val="en-US"/>
+        </w:rPr>
+      </w:pPr>
+      <w:r>
+        <w:rPr>
+          <w:rFonts w:hint="default" w:ascii="Cambria" w:hAnsi="Cambria"/>
+          <w:i w:val="0"/>
+          <w:iCs w:val="0"/>
+          <w:lang w:val="en-US"/>
+        </w:rPr>
+        <w:t xml:space="preserve">    }</w:t>
+      </w:r>
+    </w:p>
+    <w:p>
+      <w:pPr>
+        <w:keepNext w:val="0"/>
+        <w:keepLines w:val="0"/>
+        <w:pageBreakBefore w:val="0"/>
+        <w:widowControl/>
+        <w:kinsoku/>
+        <w:wordWrap/>
+        <w:overflowPunct/>
+        <w:topLinePunct w:val="0"/>
+        <w:autoSpaceDE/>
+        <w:autoSpaceDN/>
+        <w:bidi w:val="0"/>
+        <w:adjustRightInd/>
+        <w:snapToGrid/>
+        <w:spacing w:line="192" w:lineRule="auto"/>
+        <w:textAlignment w:val="auto"/>
+        <w:rPr>
+          <w:rFonts w:hint="default" w:ascii="Cambria" w:hAnsi="Cambria"/>
+          <w:i w:val="0"/>
+          <w:iCs w:val="0"/>
+          <w:lang w:val="en-US"/>
+        </w:rPr>
+      </w:pPr>
+    </w:p>
+    <w:p>
+      <w:pPr>
+        <w:keepNext w:val="0"/>
+        <w:keepLines w:val="0"/>
+        <w:pageBreakBefore w:val="0"/>
+        <w:widowControl/>
+        <w:kinsoku/>
+        <w:wordWrap/>
+        <w:overflowPunct/>
+        <w:topLinePunct w:val="0"/>
+        <w:autoSpaceDE/>
+        <w:autoSpaceDN/>
+        <w:bidi w:val="0"/>
+        <w:adjustRightInd/>
+        <w:snapToGrid/>
+        <w:spacing w:line="192" w:lineRule="auto"/>
+        <w:textAlignment w:val="auto"/>
+        <w:rPr>
+          <w:rFonts w:hint="default" w:ascii="Cambria" w:hAnsi="Cambria"/>
+          <w:i w:val="0"/>
+          <w:iCs w:val="0"/>
+          <w:lang w:val="en-US"/>
+        </w:rPr>
+      </w:pPr>
+      <w:r>
+        <w:rPr>
+          <w:rFonts w:hint="default" w:ascii="Cambria" w:hAnsi="Cambria"/>
+          <w:i w:val="0"/>
+          <w:iCs w:val="0"/>
+          <w:lang w:val="en-US"/>
+        </w:rPr>
+        <w:t xml:space="preserve">    private &lt;T&gt; void removeFromCombobox(T item, List&lt;T&gt; items) {</w:t>
+      </w:r>
+    </w:p>
+    <w:p>
+      <w:pPr>
+        <w:keepNext w:val="0"/>
+        <w:keepLines w:val="0"/>
+        <w:pageBreakBefore w:val="0"/>
+        <w:widowControl/>
+        <w:kinsoku/>
+        <w:wordWrap/>
+        <w:overflowPunct/>
+        <w:topLinePunct w:val="0"/>
+        <w:autoSpaceDE/>
+        <w:autoSpaceDN/>
+        <w:bidi w:val="0"/>
+        <w:adjustRightInd/>
+        <w:snapToGrid/>
+        <w:spacing w:line="192" w:lineRule="auto"/>
+        <w:textAlignment w:val="auto"/>
+        <w:rPr>
+          <w:rFonts w:hint="default" w:ascii="Cambria" w:hAnsi="Cambria"/>
+          <w:i w:val="0"/>
+          <w:iCs w:val="0"/>
+          <w:lang w:val="en-US"/>
+        </w:rPr>
+      </w:pPr>
+      <w:r>
+        <w:rPr>
+          <w:rFonts w:hint="default" w:ascii="Cambria" w:hAnsi="Cambria"/>
+          <w:i w:val="0"/>
+          <w:iCs w:val="0"/>
+          <w:lang w:val="en-US"/>
+        </w:rPr>
+        <w:t xml:space="preserve">        ObservableList&lt;T&gt; options</w:t>
+      </w:r>
+    </w:p>
+    <w:p>
+      <w:pPr>
+        <w:keepNext w:val="0"/>
+        <w:keepLines w:val="0"/>
+        <w:pageBreakBefore w:val="0"/>
+        <w:widowControl/>
+        <w:kinsoku/>
+        <w:wordWrap/>
+        <w:overflowPunct/>
+        <w:topLinePunct w:val="0"/>
+        <w:autoSpaceDE/>
+        <w:autoSpaceDN/>
+        <w:bidi w:val="0"/>
+        <w:adjustRightInd/>
+        <w:snapToGrid/>
+        <w:spacing w:line="192" w:lineRule="auto"/>
+        <w:textAlignment w:val="auto"/>
+        <w:rPr>
+          <w:rFonts w:hint="default" w:ascii="Cambria" w:hAnsi="Cambria"/>
+          <w:i w:val="0"/>
+          <w:iCs w:val="0"/>
+          <w:lang w:val="en-US"/>
+        </w:rPr>
+      </w:pPr>
+      <w:r>
+        <w:rPr>
+          <w:rFonts w:hint="default" w:ascii="Cambria" w:hAnsi="Cambria"/>
+          <w:i w:val="0"/>
+          <w:iCs w:val="0"/>
+          <w:lang w:val="en-US"/>
+        </w:rPr>
+        <w:t xml:space="preserve">                = FXCollections.observableArrayList();</w:t>
+      </w:r>
+    </w:p>
+    <w:p>
+      <w:pPr>
+        <w:keepNext w:val="0"/>
+        <w:keepLines w:val="0"/>
+        <w:pageBreakBefore w:val="0"/>
+        <w:widowControl/>
+        <w:kinsoku/>
+        <w:wordWrap/>
+        <w:overflowPunct/>
+        <w:topLinePunct w:val="0"/>
+        <w:autoSpaceDE/>
+        <w:autoSpaceDN/>
+        <w:bidi w:val="0"/>
+        <w:adjustRightInd/>
+        <w:snapToGrid/>
+        <w:spacing w:line="192" w:lineRule="auto"/>
+        <w:textAlignment w:val="auto"/>
+        <w:rPr>
+          <w:rFonts w:hint="default" w:ascii="Cambria" w:hAnsi="Cambria"/>
+          <w:i w:val="0"/>
+          <w:iCs w:val="0"/>
+          <w:lang w:val="en-US"/>
+        </w:rPr>
+      </w:pPr>
+      <w:r>
+        <w:rPr>
+          <w:rFonts w:hint="default" w:ascii="Cambria" w:hAnsi="Cambria"/>
+          <w:i w:val="0"/>
+          <w:iCs w:val="0"/>
+          <w:lang w:val="en-US"/>
+        </w:rPr>
+        <w:t xml:space="preserve">        if (item instanceof Ship</w:t>
+      </w:r>
+    </w:p>
+    <w:p>
+      <w:pPr>
+        <w:keepNext w:val="0"/>
+        <w:keepLines w:val="0"/>
+        <w:pageBreakBefore w:val="0"/>
+        <w:widowControl/>
+        <w:kinsoku/>
+        <w:wordWrap/>
+        <w:overflowPunct/>
+        <w:topLinePunct w:val="0"/>
+        <w:autoSpaceDE/>
+        <w:autoSpaceDN/>
+        <w:bidi w:val="0"/>
+        <w:adjustRightInd/>
+        <w:snapToGrid/>
+        <w:spacing w:line="192" w:lineRule="auto"/>
+        <w:textAlignment w:val="auto"/>
+        <w:rPr>
+          <w:rFonts w:hint="default" w:ascii="Cambria" w:hAnsi="Cambria"/>
+          <w:i w:val="0"/>
+          <w:iCs w:val="0"/>
+          <w:lang w:val="en-US"/>
+        </w:rPr>
+      </w:pPr>
+      <w:r>
+        <w:rPr>
+          <w:rFonts w:hint="default" w:ascii="Cambria" w:hAnsi="Cambria"/>
+          <w:i w:val="0"/>
+          <w:iCs w:val="0"/>
+          <w:lang w:val="en-US"/>
+        </w:rPr>
+        <w:t xml:space="preserve">                &amp;&amp; items.contains(item)) {</w:t>
+      </w:r>
+    </w:p>
+    <w:p>
+      <w:pPr>
+        <w:keepNext w:val="0"/>
+        <w:keepLines w:val="0"/>
+        <w:pageBreakBefore w:val="0"/>
+        <w:widowControl/>
+        <w:kinsoku/>
+        <w:wordWrap/>
+        <w:overflowPunct/>
+        <w:topLinePunct w:val="0"/>
+        <w:autoSpaceDE/>
+        <w:autoSpaceDN/>
+        <w:bidi w:val="0"/>
+        <w:adjustRightInd/>
+        <w:snapToGrid/>
+        <w:spacing w:line="192" w:lineRule="auto"/>
+        <w:textAlignment w:val="auto"/>
+        <w:rPr>
+          <w:rFonts w:hint="default" w:ascii="Cambria" w:hAnsi="Cambria"/>
+          <w:i w:val="0"/>
+          <w:iCs w:val="0"/>
+          <w:lang w:val="en-US"/>
+        </w:rPr>
+      </w:pPr>
+      <w:r>
+        <w:rPr>
+          <w:rFonts w:hint="default" w:ascii="Cambria" w:hAnsi="Cambria"/>
+          <w:i w:val="0"/>
+          <w:iCs w:val="0"/>
+          <w:lang w:val="en-US"/>
+        </w:rPr>
+        <w:t xml:space="preserve">            items.remove(item);</w:t>
+      </w:r>
+    </w:p>
+    <w:p>
+      <w:pPr>
+        <w:keepNext w:val="0"/>
+        <w:keepLines w:val="0"/>
+        <w:pageBreakBefore w:val="0"/>
+        <w:widowControl/>
+        <w:kinsoku/>
+        <w:wordWrap/>
+        <w:overflowPunct/>
+        <w:topLinePunct w:val="0"/>
+        <w:autoSpaceDE/>
+        <w:autoSpaceDN/>
+        <w:bidi w:val="0"/>
+        <w:adjustRightInd/>
+        <w:snapToGrid/>
+        <w:spacing w:line="192" w:lineRule="auto"/>
+        <w:textAlignment w:val="auto"/>
+        <w:rPr>
+          <w:rFonts w:hint="default" w:ascii="Cambria" w:hAnsi="Cambria"/>
+          <w:i w:val="0"/>
+          <w:iCs w:val="0"/>
+          <w:lang w:val="en-US"/>
+        </w:rPr>
+      </w:pPr>
+      <w:r>
+        <w:rPr>
+          <w:rFonts w:hint="default" w:ascii="Cambria" w:hAnsi="Cambria"/>
+          <w:i w:val="0"/>
+          <w:iCs w:val="0"/>
+          <w:lang w:val="en-US"/>
+        </w:rPr>
+        <w:t xml:space="preserve">        }</w:t>
+      </w:r>
+    </w:p>
+    <w:p>
+      <w:pPr>
+        <w:keepNext w:val="0"/>
+        <w:keepLines w:val="0"/>
+        <w:pageBreakBefore w:val="0"/>
+        <w:widowControl/>
+        <w:kinsoku/>
+        <w:wordWrap/>
+        <w:overflowPunct/>
+        <w:topLinePunct w:val="0"/>
+        <w:autoSpaceDE/>
+        <w:autoSpaceDN/>
+        <w:bidi w:val="0"/>
+        <w:adjustRightInd/>
+        <w:snapToGrid/>
+        <w:spacing w:line="192" w:lineRule="auto"/>
+        <w:textAlignment w:val="auto"/>
+        <w:rPr>
+          <w:rFonts w:hint="default" w:ascii="Cambria" w:hAnsi="Cambria"/>
+          <w:i w:val="0"/>
+          <w:iCs w:val="0"/>
+          <w:lang w:val="en-US"/>
+        </w:rPr>
+      </w:pPr>
+      <w:r>
+        <w:rPr>
+          <w:rFonts w:hint="default" w:ascii="Cambria" w:hAnsi="Cambria"/>
+          <w:i w:val="0"/>
+          <w:iCs w:val="0"/>
+          <w:lang w:val="en-US"/>
+        </w:rPr>
+        <w:t xml:space="preserve">        for (T t : items) {</w:t>
+      </w:r>
+    </w:p>
+    <w:p>
+      <w:pPr>
+        <w:keepNext w:val="0"/>
+        <w:keepLines w:val="0"/>
+        <w:pageBreakBefore w:val="0"/>
+        <w:widowControl/>
+        <w:kinsoku/>
+        <w:wordWrap/>
+        <w:overflowPunct/>
+        <w:topLinePunct w:val="0"/>
+        <w:autoSpaceDE/>
+        <w:autoSpaceDN/>
+        <w:bidi w:val="0"/>
+        <w:adjustRightInd/>
+        <w:snapToGrid/>
+        <w:spacing w:line="192" w:lineRule="auto"/>
+        <w:textAlignment w:val="auto"/>
+        <w:rPr>
+          <w:rFonts w:hint="default" w:ascii="Cambria" w:hAnsi="Cambria"/>
+          <w:i w:val="0"/>
+          <w:iCs w:val="0"/>
+          <w:lang w:val="en-US"/>
+        </w:rPr>
+      </w:pPr>
+      <w:r>
+        <w:rPr>
+          <w:rFonts w:hint="default" w:ascii="Cambria" w:hAnsi="Cambria"/>
+          <w:i w:val="0"/>
+          <w:iCs w:val="0"/>
+          <w:lang w:val="en-US"/>
+        </w:rPr>
+        <w:t xml:space="preserve">            options.add(t);</w:t>
+      </w:r>
+    </w:p>
+    <w:p>
+      <w:pPr>
+        <w:keepNext w:val="0"/>
+        <w:keepLines w:val="0"/>
+        <w:pageBreakBefore w:val="0"/>
+        <w:widowControl/>
+        <w:kinsoku/>
+        <w:wordWrap/>
+        <w:overflowPunct/>
+        <w:topLinePunct w:val="0"/>
+        <w:autoSpaceDE/>
+        <w:autoSpaceDN/>
+        <w:bidi w:val="0"/>
+        <w:adjustRightInd/>
+        <w:snapToGrid/>
+        <w:spacing w:line="192" w:lineRule="auto"/>
+        <w:textAlignment w:val="auto"/>
+        <w:rPr>
+          <w:rFonts w:hint="default" w:ascii="Cambria" w:hAnsi="Cambria"/>
+          <w:i w:val="0"/>
+          <w:iCs w:val="0"/>
+          <w:lang w:val="en-US"/>
+        </w:rPr>
+      </w:pPr>
+      <w:r>
+        <w:rPr>
+          <w:rFonts w:hint="default" w:ascii="Cambria" w:hAnsi="Cambria"/>
+          <w:i w:val="0"/>
+          <w:iCs w:val="0"/>
+          <w:lang w:val="en-US"/>
+        </w:rPr>
+        <w:t xml:space="preserve">        }</w:t>
+      </w:r>
+    </w:p>
+    <w:p>
+      <w:pPr>
+        <w:keepNext w:val="0"/>
+        <w:keepLines w:val="0"/>
+        <w:pageBreakBefore w:val="0"/>
+        <w:widowControl/>
+        <w:kinsoku/>
+        <w:wordWrap/>
+        <w:overflowPunct/>
+        <w:topLinePunct w:val="0"/>
+        <w:autoSpaceDE/>
+        <w:autoSpaceDN/>
+        <w:bidi w:val="0"/>
+        <w:adjustRightInd/>
+        <w:snapToGrid/>
+        <w:spacing w:line="192" w:lineRule="auto"/>
+        <w:textAlignment w:val="auto"/>
+        <w:rPr>
+          <w:rFonts w:hint="default" w:ascii="Cambria" w:hAnsi="Cambria"/>
+          <w:i w:val="0"/>
+          <w:iCs w:val="0"/>
+          <w:lang w:val="en-US"/>
+        </w:rPr>
+      </w:pPr>
+    </w:p>
+    <w:p>
+      <w:pPr>
+        <w:keepNext w:val="0"/>
+        <w:keepLines w:val="0"/>
+        <w:pageBreakBefore w:val="0"/>
+        <w:widowControl/>
+        <w:kinsoku/>
+        <w:wordWrap/>
+        <w:overflowPunct/>
+        <w:topLinePunct w:val="0"/>
+        <w:autoSpaceDE/>
+        <w:autoSpaceDN/>
+        <w:bidi w:val="0"/>
+        <w:adjustRightInd/>
+        <w:snapToGrid/>
+        <w:spacing w:line="192" w:lineRule="auto"/>
+        <w:textAlignment w:val="auto"/>
+        <w:rPr>
+          <w:rFonts w:hint="default" w:ascii="Cambria" w:hAnsi="Cambria"/>
+          <w:i w:val="0"/>
+          <w:iCs w:val="0"/>
+          <w:lang w:val="en-US"/>
+        </w:rPr>
+      </w:pPr>
+      <w:r>
+        <w:rPr>
+          <w:rFonts w:hint="default" w:ascii="Cambria" w:hAnsi="Cambria"/>
+          <w:i w:val="0"/>
+          <w:iCs w:val="0"/>
+          <w:lang w:val="en-US"/>
+        </w:rPr>
+        <w:t xml:space="preserve">        this.document.shipsList.setItems(options);</w:t>
+      </w:r>
+    </w:p>
+    <w:p>
+      <w:pPr>
+        <w:keepNext w:val="0"/>
+        <w:keepLines w:val="0"/>
+        <w:pageBreakBefore w:val="0"/>
+        <w:widowControl/>
+        <w:kinsoku/>
+        <w:wordWrap/>
+        <w:overflowPunct/>
+        <w:topLinePunct w:val="0"/>
+        <w:autoSpaceDE/>
+        <w:autoSpaceDN/>
+        <w:bidi w:val="0"/>
+        <w:adjustRightInd/>
+        <w:snapToGrid/>
+        <w:spacing w:line="192" w:lineRule="auto"/>
+        <w:textAlignment w:val="auto"/>
+        <w:rPr>
+          <w:rFonts w:hint="default" w:ascii="Cambria" w:hAnsi="Cambria" w:cs="Cambria"/>
+          <w:i w:val="0"/>
+          <w:iCs w:val="0"/>
+          <w:lang w:val="en-US"/>
+        </w:rPr>
+      </w:pPr>
+      <w:r>
+        <w:rPr>
+          <w:rFonts w:hint="default" w:ascii="Cambria" w:hAnsi="Cambria"/>
+          <w:i w:val="0"/>
+          <w:iCs w:val="0"/>
+          <w:lang w:val="en-US"/>
+        </w:rPr>
+        <w:t xml:space="preserve">    }</w:t>
+      </w:r>
+    </w:p>
+    <w:p>
+      <w:pPr>
+        <w:rPr>
+          <w:rFonts w:hint="default" w:ascii="Cambria" w:hAnsi="Cambria" w:cs="Cambria"/>
+          <w:lang w:val="sr-Cyrl-RS"/>
+        </w:rPr>
+      </w:pPr>
+      <w:r>
+        <w:rPr>
+          <w:rFonts w:hint="default" w:ascii="Cambria" w:hAnsi="Cambria" w:cs="Cambria"/>
+          <w:lang w:val="sr-Cyrl-RS"/>
+        </w:rPr>
+        <w:t>На претходним примерима уочава се издвајање општег и уклањање специфичности. Помоћу ових метода могуће је попунити графички елемент објекатима независно од њиховог типа. Исти сценарио важи и за избацивање.</w:t>
+      </w:r>
+    </w:p>
+    <w:p>
+      <w:pPr>
+        <w:keepNext w:val="0"/>
+        <w:keepLines w:val="0"/>
+        <w:pageBreakBefore w:val="0"/>
+        <w:widowControl/>
+        <w:kinsoku/>
+        <w:wordWrap/>
+        <w:overflowPunct/>
+        <w:topLinePunct w:val="0"/>
+        <w:autoSpaceDE/>
+        <w:autoSpaceDN/>
+        <w:bidi w:val="0"/>
+        <w:adjustRightInd/>
+        <w:snapToGrid/>
+        <w:spacing w:line="192" w:lineRule="auto"/>
+        <w:ind w:firstLine="193"/>
+        <w:textAlignment w:val="auto"/>
+        <w:rPr>
+          <w:rFonts w:hint="default" w:ascii="Cambria" w:hAnsi="Cambria" w:cs="Cambria"/>
+          <w:lang w:val="sr-Cyrl-RS"/>
+        </w:rPr>
+      </w:pPr>
     </w:p>
     <w:p>
       <w:pPr>
@@ -29988,7 +32147,7 @@
           <w:lang w:val="sr-Cyrl-RS"/>
         </w:rPr>
       </w:pPr>
-      <w:bookmarkStart w:id="32" w:name="_Toc31201"/>
+      <w:bookmarkStart w:id="34" w:name="_Toc11164"/>
       <w:r>
         <w:rPr>
           <w:rFonts w:hint="default" w:ascii="Cambria" w:hAnsi="Cambria" w:cs="Cambria"/>
@@ -29996,12 +32155,12 @@
         </w:rPr>
         <w:t>Тестирање</w:t>
       </w:r>
-      <w:bookmarkEnd w:id="32"/>
-    </w:p>
-    <w:p>
-      <w:pPr>
-        <w:rPr>
-          <w:rFonts w:hint="default"/>
+      <w:bookmarkEnd w:id="34"/>
+    </w:p>
+    <w:p>
+      <w:pPr>
+        <w:rPr>
+          <w:rFonts w:hint="default" w:ascii="Cambria" w:hAnsi="Cambria" w:cs="Cambria"/>
           <w:lang w:val="sr-Cyrl-RS"/>
         </w:rPr>
       </w:pPr>
@@ -30022,7 +32181,7 @@
           <w:lang w:val="sr-Cyrl-RS"/>
         </w:rPr>
       </w:pPr>
-      <w:bookmarkStart w:id="33" w:name="_Toc16986"/>
+      <w:bookmarkStart w:id="35" w:name="_Toc12023"/>
       <w:r>
         <w:rPr>
           <w:rFonts w:hint="default" w:ascii="Cambria" w:hAnsi="Cambria" w:cs="Cambria"/>
@@ -30030,7 +32189,7 @@
         </w:rPr>
         <w:t>Закључак</w:t>
       </w:r>
-      <w:bookmarkEnd w:id="33"/>
+      <w:bookmarkEnd w:id="35"/>
     </w:p>
     <w:p>
       <w:pPr>
@@ -30229,7 +32388,7 @@
           <w:lang w:val="sr-Cyrl-RS"/>
         </w:rPr>
       </w:pPr>
-      <w:bookmarkStart w:id="34" w:name="_Toc29649"/>
+      <w:bookmarkStart w:id="36" w:name="_Toc8660"/>
       <w:r>
         <w:rPr>
           <w:rFonts w:hint="default" w:ascii="Cambria" w:hAnsi="Cambria" w:cs="Cambria"/>
@@ -30251,7 +32410,7 @@
         </w:rPr>
         <w:t>софтверског система</w:t>
       </w:r>
-      <w:bookmarkEnd w:id="34"/>
+      <w:bookmarkEnd w:id="36"/>
     </w:p>
     <w:p>
       <w:pPr>
@@ -30267,7 +32426,7 @@
           <w:lang w:val="sr-Cyrl-RS"/>
         </w:rPr>
       </w:pPr>
-      <w:bookmarkStart w:id="35" w:name="_Toc14774"/>
+      <w:bookmarkStart w:id="37" w:name="_Toc26726"/>
       <w:r>
         <w:rPr>
           <w:rFonts w:hint="default" w:ascii="Cambria" w:hAnsi="Cambria" w:cs="Cambria"/>
@@ -30275,7 +32434,7 @@
         </w:rPr>
         <w:t>Принципи пројектовања софтверског система</w:t>
       </w:r>
-      <w:bookmarkEnd w:id="35"/>
+      <w:bookmarkEnd w:id="37"/>
     </w:p>
     <w:p>
       <w:pPr>
@@ -30290,7 +32449,7 @@
           <w:lang w:val="sr-Cyrl-RS"/>
         </w:rPr>
       </w:pPr>
-      <w:bookmarkStart w:id="36" w:name="_Toc10329"/>
+      <w:bookmarkStart w:id="38" w:name="_Toc13667"/>
       <w:r>
         <w:rPr>
           <w:rFonts w:hint="default" w:ascii="Cambria" w:hAnsi="Cambria" w:cs="Cambria"/>
@@ -30298,7 +32457,7 @@
         </w:rPr>
         <w:t>Апстракција</w:t>
       </w:r>
-      <w:bookmarkEnd w:id="36"/>
+      <w:bookmarkEnd w:id="38"/>
     </w:p>
     <w:p>
       <w:pPr>
@@ -34219,15 +36378,6 @@
                         <a:ln w="6350">
                           <a:noFill/>
                         </a:ln>
-                        <a:extLst>
-                          <a:ext uri="{909E8E84-426E-40DD-AFC4-6F175D3DCCD1}">
-                            <a14:hiddenFill xmlns:a14="http://schemas.microsoft.com/office/drawing/2010/main">
-                              <a:solidFill>
-                                <a:schemeClr val="lt1"/>
-                              </a:solidFill>
-                            </a14:hiddenFill>
-                          </a:ext>
-                        </a:extLst>
                       </wps:spPr>
                       <wps:style>
                         <a:lnRef idx="0">
@@ -34285,7 +36435,7 @@
           </mc:Choice>
           <mc:Fallback>
             <w:pict>
-              <v:shape id="_x0000_s1026" o:spid="_x0000_s1026" o:spt="202" type="#_x0000_t202" style="position:absolute;left:0pt;margin-left:2.15pt;margin-top:21.1pt;height:19.6pt;width:116.25pt;z-index:252774400;mso-width-relative:page;mso-height-relative:page;" filled="f" stroked="f" coordsize="21600,21600" o:gfxdata="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">
+              <v:shape id="_x0000_s1026" o:spid="_x0000_s1026" o:spt="202" type="#_x0000_t202" style="position:absolute;left:0pt;margin-left:2.15pt;margin-top:21.1pt;height:19.6pt;width:116.25pt;z-index:252774400;mso-width-relative:page;mso-height-relative:page;" filled="f" stroked="f" coordsize="21600,21600" o:gfxdata="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">
                 <v:fill on="f" focussize="0,0"/>
                 <v:stroke on="f" weight="0.5pt"/>
                 <v:imagedata o:title=""/>
@@ -34386,7 +36536,7 @@
           </mc:Choice>
           <mc:Fallback>
             <w:pict>
-              <v:shape id="_x0000_s1026" o:spid="_x0000_s1026" o:spt="32" alt="ИД&#10;" type="#_x0000_t32" style="position:absolute;left:0pt;margin-left:0pt;margin-top:12.65pt;height:0pt;width:37.95pt;z-index:252028928;mso-width-relative:page;mso-height-relative:page;" filled="f" stroked="t" coordsize="21600,21600" o:gfxdata="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">
+              <v:shape id="_x0000_s1026" o:spid="_x0000_s1026" o:spt="32" alt="ИД&#10;" type="#_x0000_t32" style="position:absolute;left:0pt;margin-left:0pt;margin-top:12.65pt;height:0pt;width:37.95pt;z-index:252028928;mso-width-relative:page;mso-height-relative:page;" filled="f" stroked="t" coordsize="21600,21600" o:gfxdata="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">
                 <v:fill on="f" focussize="0,0"/>
                 <v:stroke weight="0.5pt" color="#000000 [3200]" miterlimit="8" joinstyle="miter" endarrow="block"/>
                 <v:imagedata o:title=""/>
@@ -34502,15 +36652,6 @@
                         <a:ln w="6350">
                           <a:noFill/>
                         </a:ln>
-                        <a:extLst>
-                          <a:ext uri="{909E8E84-426E-40DD-AFC4-6F175D3DCCD1}">
-                            <a14:hiddenFill xmlns:a14="http://schemas.microsoft.com/office/drawing/2010/main">
-                              <a:solidFill>
-                                <a:schemeClr val="lt1"/>
-                              </a:solidFill>
-                            </a14:hiddenFill>
-                          </a:ext>
-                        </a:extLst>
                       </wps:spPr>
                       <wps:style>
                         <a:lnRef idx="0">
@@ -34556,7 +36697,7 @@
           </mc:Choice>
           <mc:Fallback>
             <w:pict>
-              <v:shape id="_x0000_s1026" o:spid="_x0000_s1026" o:spt="202" type="#_x0000_t202" style="position:absolute;left:0pt;margin-left:36.9pt;margin-top:1.2pt;height:20.25pt;width:72pt;z-index:252773376;mso-width-relative:page;mso-height-relative:page;" filled="f" stroked="f" coordsize="21600,21600" o:gfxdata="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">
+              <v:shape id="_x0000_s1026" o:spid="_x0000_s1026" o:spt="202" type="#_x0000_t202" style="position:absolute;left:0pt;margin-left:36.9pt;margin-top:1.2pt;height:20.25pt;width:72pt;z-index:252773376;mso-width-relative:page;mso-height-relative:page;" filled="f" stroked="f" coordsize="21600,21600" o:gfxdata="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">
                 <v:fill on="f" focussize="0,0"/>
                 <v:stroke on="f" weight="0.5pt"/>
                 <v:imagedata o:title=""/>
@@ -34665,7 +36806,7 @@
           </mc:Choice>
           <mc:Fallback>
             <w:pict>
-              <v:shape id="_x0000_s1026" o:spid="_x0000_s1026" o:spt="32" alt="ИД&#10;" type="#_x0000_t32" style="position:absolute;left:0pt;margin-left:0.35pt;margin-top:10.95pt;height:0pt;width:37.55pt;z-index:252400640;mso-width-relative:page;mso-height-relative:page;" filled="f" stroked="t" coordsize="21600,21600" o:gfxdata="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">
+              <v:shape id="_x0000_s1026" o:spid="_x0000_s1026" o:spt="32" alt="ИД&#10;" type="#_x0000_t32" style="position:absolute;left:0pt;margin-left:0.35pt;margin-top:10.95pt;height:0pt;width:37.55pt;z-index:252400640;mso-width-relative:page;mso-height-relative:page;" filled="f" stroked="t" coordsize="21600,21600" o:gfxdata="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">
                 <v:fill on="f" focussize="0,0"/>
                 <v:stroke weight="0.5pt" color="#000000 [3200]" miterlimit="8" joinstyle="miter" endarrow="block"/>
                 <v:imagedata o:title=""/>
@@ -34830,15 +36971,6 @@
                         <a:ln w="6350">
                           <a:noFill/>
                         </a:ln>
-                        <a:extLst>
-                          <a:ext uri="{909E8E84-426E-40DD-AFC4-6F175D3DCCD1}">
-                            <a14:hiddenFill xmlns:a14="http://schemas.microsoft.com/office/drawing/2010/main">
-                              <a:solidFill>
-                                <a:schemeClr val="lt1"/>
-                              </a:solidFill>
-                            </a14:hiddenFill>
-                          </a:ext>
-                        </a:extLst>
                       </wps:spPr>
                       <wps:style>
                         <a:lnRef idx="0">
@@ -34889,7 +37021,7 @@
           </mc:Choice>
           <mc:Fallback>
             <w:pict>
-              <v:shape id="_x0000_s1026" o:spid="_x0000_s1026" o:spt="202" type="#_x0000_t202" style="position:absolute;left:0pt;margin-left:1pt;margin-top:6.25pt;height:21.7pt;width:130.45pt;z-index:252775424;mso-width-relative:page;mso-height-relative:page;" filled="f" stroked="f" coordsize="21600,21600" o:gfxdata="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">
+              <v:shape id="_x0000_s1026" o:spid="_x0000_s1026" o:spt="202" type="#_x0000_t202" style="position:absolute;left:0pt;margin-left:1pt;margin-top:6.25pt;height:21.7pt;width:130.45pt;z-index:252775424;mso-width-relative:page;mso-height-relative:page;" filled="f" stroked="f" coordsize="21600,21600" o:gfxdata="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">
                 <v:fill on="f" focussize="0,0"/>
                 <v:stroke on="f" weight="0.5pt"/>
                 <v:imagedata o:title=""/>
@@ -34991,7 +37123,7 @@
           </mc:Choice>
           <mc:Fallback>
             <w:pict>
-              <v:shape id="_x0000_s1026" o:spid="_x0000_s1026" o:spt="32" alt="ИД&#10;" type="#_x0000_t32" style="position:absolute;left:0pt;flip:y;margin-left:0.45pt;margin-top:4.8pt;height:0.35pt;width:38.25pt;z-index:252772352;mso-width-relative:page;mso-height-relative:page;" filled="f" stroked="t" coordsize="21600,21600" o:gfxdata="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">
+              <v:shape id="_x0000_s1026" o:spid="_x0000_s1026" o:spt="32" alt="ИД&#10;" type="#_x0000_t32" style="position:absolute;left:0pt;flip:y;margin-left:0.45pt;margin-top:4.8pt;height:0.35pt;width:38.25pt;z-index:252772352;mso-width-relative:page;mso-height-relative:page;" filled="f" stroked="t" coordsize="21600,21600" o:gfxdata="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">
                 <v:fill on="f" focussize="0,0"/>
                 <v:stroke weight="0.5pt" color="#000000 [3200]" miterlimit="8" joinstyle="miter" endarrow="block"/>
                 <v:imagedata o:title=""/>
@@ -35070,6 +37202,7 @@
       <w:pPr>
         <w:pStyle w:val="20"/>
         <w:numPr>
+          <w:ilvl w:val="0"/>
           <w:numId w:val="0"/>
         </w:numPr>
         <w:spacing w:after="0"/>
@@ -35084,6 +37217,7 @@
       <w:pPr>
         <w:pStyle w:val="20"/>
         <w:numPr>
+          <w:ilvl w:val="0"/>
           <w:numId w:val="0"/>
         </w:numPr>
         <w:spacing w:after="0"/>
@@ -35701,6 +37835,12 @@
             <w:insideH w:val="single" w:color="auto" w:sz="4" w:space="0"/>
             <w:insideV w:val="single" w:color="auto" w:sz="4" w:space="0"/>
           </w:tblBorders>
+          <w:tblCellMar>
+            <w:top w:w="0" w:type="dxa"/>
+            <w:left w:w="108" w:type="dxa"/>
+            <w:bottom w:w="0" w:type="dxa"/>
+            <w:right w:w="108" w:type="dxa"/>
+          </w:tblCellMar>
         </w:tblPrEx>
         <w:tc>
           <w:tcPr>
@@ -36312,7 +38452,7 @@
       <w:r>
         <w:rPr>
           <w:rFonts w:hint="default" w:ascii="Cambria" w:hAnsi="Cambria" w:cs="Cambria"/>
-          <w:sz w:val="20"/>
+          <w:sz w:val="18"/>
           <w:szCs w:val="18"/>
         </w:rPr>
         <w:t>“</w:t>
@@ -36320,7 +38460,7 @@
       <w:r>
         <w:rPr>
           <w:rFonts w:hint="default" w:ascii="Cambria" w:hAnsi="Cambria" w:cs="Cambria"/>
-          <w:sz w:val="20"/>
+          <w:sz w:val="18"/>
           <w:szCs w:val="18"/>
           <w:lang w:val="en-US"/>
         </w:rPr>
@@ -36329,8 +38469,8 @@
       <w:r>
         <w:rPr>
           <w:rFonts w:hint="default" w:ascii="Cambria" w:hAnsi="Cambria" w:cs="Cambria"/>
-          <w:sz w:val="22"/>
-          <w:szCs w:val="20"/>
+          <w:sz w:val="18"/>
+          <w:szCs w:val="18"/>
         </w:rPr>
         <w:t>”</w:t>
       </w:r>
@@ -39727,7 +41867,7 @@
           </mc:Choice>
           <mc:Fallback>
             <w:pict>
-              <v:shape id="_x0000_s1026" o:spid="_x0000_s1026" o:spt="202" type="#_x0000_t202" style="position:absolute;left:0pt;margin-left:181.2pt;margin-top:15.75pt;height:18.55pt;width:76.35pt;z-index:253448192;mso-width-relative:page;mso-height-relative:page;" fillcolor="#FFFFFF [3201]" filled="t" stroked="t" coordsize="21600,21600" o:gfxdata="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">
+              <v:shape id="_x0000_s1026" o:spid="_x0000_s1026" o:spt="202" type="#_x0000_t202" style="position:absolute;left:0pt;margin-left:181.2pt;margin-top:15.75pt;height:18.55pt;width:76.35pt;z-index:253448192;mso-width-relative:page;mso-height-relative:page;" fillcolor="#FFFFFF [3201]" filled="t" stroked="t" coordsize="21600,21600" o:gfxdata="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">
                 <v:fill on="t" focussize="0,0"/>
                 <v:stroke weight="0.5pt" color="#000000 [3204]" joinstyle="round"/>
                 <v:imagedata o:title=""/>
@@ -40694,7 +42834,7 @@
           <w:lang w:val="sr-Cyrl-RS"/>
         </w:rPr>
       </w:pPr>
-      <w:bookmarkStart w:id="37" w:name="_Toc39603307"/>
+      <w:bookmarkStart w:id="39" w:name="_Toc39603307"/>
       <w:r>
         <w:rPr>
           <w:rFonts w:hint="default" w:ascii="Cambria" w:hAnsi="Cambria" w:cs="Cambria"/>
@@ -40716,7 +42856,7 @@
           <w:lang w:val="sr-Cyrl-RS"/>
         </w:rPr>
       </w:pPr>
-      <w:bookmarkStart w:id="38" w:name="_Toc28138"/>
+      <w:bookmarkStart w:id="40" w:name="_Toc12740"/>
       <w:r>
         <w:rPr>
           <w:rFonts w:hint="default" w:ascii="Cambria" w:hAnsi="Cambria" w:cs="Cambria"/>
@@ -40724,8 +42864,8 @@
         </w:rPr>
         <w:t>Стратегије пројектовања</w:t>
       </w:r>
-      <w:bookmarkEnd w:id="37"/>
-      <w:bookmarkEnd w:id="38"/>
+      <w:bookmarkEnd w:id="39"/>
+      <w:bookmarkEnd w:id="40"/>
     </w:p>
     <w:p>
       <w:pPr>
@@ -41198,6 +43338,12 @@
           <w:lang w:val="sr-Cyrl-RS"/>
         </w:rPr>
         <w:tab/>
+      </w:r>
+      <w:r>
+        <w:rPr>
+          <w:rFonts w:hint="default" w:ascii="Cambria" w:hAnsi="Cambria"/>
+          <w:lang w:val="sr-Cyrl-RS"/>
+        </w:rPr>
         <w:t xml:space="preserve"> static public IDatabaseBroker bbp = new DatabaseBroker();</w:t>
       </w:r>
     </w:p>
@@ -41222,6 +43368,12 @@
           <w:lang w:val="sr-Cyrl-RS"/>
         </w:rPr>
         <w:tab/>
+      </w:r>
+      <w:r>
+        <w:rPr>
+          <w:rFonts w:hint="default" w:ascii="Cambria" w:hAnsi="Cambria"/>
+          <w:lang w:val="sr-Cyrl-RS"/>
+        </w:rPr>
         <w:t>GeneralDObject gdo;</w:t>
       </w:r>
     </w:p>
@@ -41255,6 +43407,12 @@
           <w:lang w:val="sr-Cyrl-RS"/>
         </w:rPr>
         <w:tab/>
+      </w:r>
+      <w:r>
+        <w:rPr>
+          <w:rFonts w:hint="default" w:ascii="Cambria" w:hAnsi="Cambria"/>
+          <w:lang w:val="sr-Cyrl-RS"/>
+        </w:rPr>
         <w:t>synchronized public boolean abstractExecuteSO() {</w:t>
       </w:r>
     </w:p>
@@ -41279,6 +43437,12 @@
           <w:lang w:val="sr-Cyrl-RS"/>
         </w:rPr>
         <w:tab/>
+      </w:r>
+      <w:r>
+        <w:rPr>
+          <w:rFonts w:hint="default" w:ascii="Cambria" w:hAnsi="Cambria"/>
+          <w:lang w:val="sr-Cyrl-RS"/>
+        </w:rPr>
         <w:t xml:space="preserve">   bbp.makeConnection();</w:t>
       </w:r>
     </w:p>
@@ -41303,6 +43467,12 @@
           <w:lang w:val="sr-Cyrl-RS"/>
         </w:rPr>
         <w:tab/>
+      </w:r>
+      <w:r>
+        <w:rPr>
+          <w:rFonts w:hint="default" w:ascii="Cambria" w:hAnsi="Cambria"/>
+          <w:lang w:val="sr-Cyrl-RS"/>
+        </w:rPr>
         <w:t xml:space="preserve"> boolean signal = executeSO();</w:t>
       </w:r>
     </w:p>
@@ -41327,6 +43497,12 @@
           <w:lang w:val="sr-Cyrl-RS"/>
         </w:rPr>
         <w:tab/>
+      </w:r>
+      <w:r>
+        <w:rPr>
+          <w:rFonts w:hint="default" w:ascii="Cambria" w:hAnsi="Cambria"/>
+          <w:lang w:val="sr-Cyrl-RS"/>
+        </w:rPr>
         <w:t xml:space="preserve">  if (signal == true) {</w:t>
       </w:r>
     </w:p>
@@ -41351,6 +43527,12 @@
           <w:lang w:val="sr-Cyrl-RS"/>
         </w:rPr>
         <w:tab/>
+      </w:r>
+      <w:r>
+        <w:rPr>
+          <w:rFonts w:hint="default" w:ascii="Cambria" w:hAnsi="Cambria"/>
+          <w:lang w:val="sr-Cyrl-RS"/>
+        </w:rPr>
         <w:t xml:space="preserve">    bbp.commitTransation();</w:t>
       </w:r>
     </w:p>
@@ -41375,6 +43557,12 @@
           <w:lang w:val="sr-Cyrl-RS"/>
         </w:rPr>
         <w:tab/>
+      </w:r>
+      <w:r>
+        <w:rPr>
+          <w:rFonts w:hint="default" w:ascii="Cambria" w:hAnsi="Cambria"/>
+          <w:lang w:val="sr-Cyrl-RS"/>
+        </w:rPr>
         <w:t xml:space="preserve">  } else {</w:t>
       </w:r>
     </w:p>
@@ -41399,6 +43587,12 @@
           <w:lang w:val="sr-Cyrl-RS"/>
         </w:rPr>
         <w:tab/>
+      </w:r>
+      <w:r>
+        <w:rPr>
+          <w:rFonts w:hint="default" w:ascii="Cambria" w:hAnsi="Cambria"/>
+          <w:lang w:val="sr-Cyrl-RS"/>
+        </w:rPr>
         <w:t xml:space="preserve">     bbp.rollbackTransation();</w:t>
       </w:r>
     </w:p>
@@ -41423,6 +43617,12 @@
           <w:lang w:val="sr-Cyrl-RS"/>
         </w:rPr>
         <w:tab/>
+      </w:r>
+      <w:r>
+        <w:rPr>
+          <w:rFonts w:hint="default" w:ascii="Cambria" w:hAnsi="Cambria"/>
+          <w:lang w:val="sr-Cyrl-RS"/>
+        </w:rPr>
         <w:t xml:space="preserve">  }</w:t>
       </w:r>
     </w:p>
@@ -41447,6 +43647,12 @@
           <w:lang w:val="sr-Cyrl-RS"/>
         </w:rPr>
         <w:tab/>
+      </w:r>
+      <w:r>
+        <w:rPr>
+          <w:rFonts w:hint="default" w:ascii="Cambria" w:hAnsi="Cambria"/>
+          <w:lang w:val="sr-Cyrl-RS"/>
+        </w:rPr>
         <w:t xml:space="preserve"> bbp.closeConnection();</w:t>
       </w:r>
     </w:p>
@@ -41471,6 +43677,12 @@
           <w:lang w:val="sr-Cyrl-RS"/>
         </w:rPr>
         <w:tab/>
+      </w:r>
+      <w:r>
+        <w:rPr>
+          <w:rFonts w:hint="default" w:ascii="Cambria" w:hAnsi="Cambria"/>
+          <w:lang w:val="sr-Cyrl-RS"/>
+        </w:rPr>
         <w:t xml:space="preserve">    return signal;</w:t>
       </w:r>
     </w:p>
@@ -41495,6 +43707,12 @@
           <w:lang w:val="sr-Cyrl-RS"/>
         </w:rPr>
         <w:tab/>
+      </w:r>
+      <w:r>
+        <w:rPr>
+          <w:rFonts w:hint="default" w:ascii="Cambria" w:hAnsi="Cambria"/>
+          <w:lang w:val="sr-Cyrl-RS"/>
+        </w:rPr>
         <w:t>}</w:t>
       </w:r>
     </w:p>
@@ -41529,6 +43747,12 @@
           <w:lang w:val="sr-Cyrl-RS"/>
         </w:rPr>
         <w:tab/>
+      </w:r>
+      <w:r>
+        <w:rPr>
+          <w:rFonts w:hint="default" w:ascii="Cambria" w:hAnsi="Cambria"/>
+          <w:lang w:val="sr-Cyrl-RS"/>
+        </w:rPr>
         <w:t xml:space="preserve">   abstract public boolean executeSO();</w:t>
       </w:r>
     </w:p>
@@ -41892,7 +44116,7 @@
         </w:rPr>
         <w:t>Пример: Прикупљањем корисничких захтева, уочили смо системске операције које треба пројектовати тако да су потпуно независне једна од друге. На овакав начин омогућавамо и појаву нових системских операција које неће утицати на постојеће, као и измену постојећих, а да се измене не одразе на друге системске операције.</w:t>
       </w:r>
-      <w:bookmarkStart w:id="39" w:name="_Toc39603308"/>
+      <w:bookmarkStart w:id="41" w:name="_Toc39603308"/>
     </w:p>
     <w:p>
       <w:pPr>
@@ -41917,7 +44141,7 @@
           <w:lang w:val="sr-Cyrl-RS"/>
         </w:rPr>
       </w:pPr>
-      <w:bookmarkStart w:id="40" w:name="_Toc12666"/>
+      <w:bookmarkStart w:id="42" w:name="_Toc582"/>
       <w:r>
         <w:rPr>
           <w:rFonts w:hint="default"/>
@@ -41925,8 +44149,8 @@
         </w:rPr>
         <w:t>Методе пројектовања</w:t>
       </w:r>
-      <w:bookmarkEnd w:id="39"/>
-      <w:bookmarkEnd w:id="40"/>
+      <w:bookmarkEnd w:id="41"/>
+      <w:bookmarkEnd w:id="42"/>
     </w:p>
     <w:p>
       <w:pPr>
@@ -45189,8 +47413,8 @@
           <w:lang w:val="sr-Cyrl-RS"/>
         </w:rPr>
       </w:pPr>
-      <w:bookmarkStart w:id="41" w:name="_Toc39603309"/>
-      <w:bookmarkStart w:id="42" w:name="_Toc4087"/>
+      <w:bookmarkStart w:id="43" w:name="_Toc39603309"/>
+      <w:bookmarkStart w:id="44" w:name="_Toc12475"/>
       <w:r>
         <w:rPr>
           <w:rFonts w:hint="default" w:ascii="Cambria" w:hAnsi="Cambria" w:cs="Cambria"/>
@@ -45198,13 +47422,14 @@
         </w:rPr>
         <w:t>Примена патерна у пројектовању</w:t>
       </w:r>
-      <w:bookmarkEnd w:id="41"/>
-      <w:bookmarkEnd w:id="42"/>
+      <w:bookmarkEnd w:id="43"/>
+      <w:bookmarkEnd w:id="44"/>
     </w:p>
     <w:p>
       <w:pPr>
         <w:pStyle w:val="3"/>
         <w:numPr>
+          <w:ilvl w:val="0"/>
           <w:numId w:val="0"/>
         </w:numPr>
         <w:rPr>
@@ -45212,8 +47437,8 @@
           <w:lang w:val="sr-Cyrl-RS"/>
         </w:rPr>
       </w:pPr>
-      <w:bookmarkStart w:id="43" w:name="_Toc39603310"/>
-      <w:bookmarkStart w:id="44" w:name="_Toc1828"/>
+      <w:bookmarkStart w:id="45" w:name="_Toc39603310"/>
+      <w:bookmarkStart w:id="46" w:name="_Toc12961"/>
       <w:r>
         <w:rPr>
           <w:rFonts w:hint="default" w:ascii="Cambria" w:hAnsi="Cambria" w:cs="Cambria"/>
@@ -45221,8 +47446,8 @@
         </w:rPr>
         <w:t>8.1 Увод у патерне</w:t>
       </w:r>
-      <w:bookmarkEnd w:id="43"/>
-      <w:bookmarkEnd w:id="44"/>
+      <w:bookmarkEnd w:id="45"/>
+      <w:bookmarkEnd w:id="46"/>
     </w:p>
     <w:p>
       <w:pPr>
@@ -45442,6 +47667,7 @@
       <w:pPr>
         <w:pStyle w:val="3"/>
         <w:numPr>
+          <w:ilvl w:val="0"/>
           <w:numId w:val="0"/>
         </w:numPr>
         <w:ind w:leftChars="0"/>
@@ -45450,8 +47676,8 @@
           <w:lang w:val="sr-Cyrl-RS"/>
         </w:rPr>
       </w:pPr>
-      <w:bookmarkStart w:id="45" w:name="_Toc39603311"/>
-      <w:bookmarkStart w:id="46" w:name="_Toc32538"/>
+      <w:bookmarkStart w:id="47" w:name="_Toc39603311"/>
+      <w:bookmarkStart w:id="48" w:name="_Toc32148"/>
       <w:r>
         <w:rPr>
           <w:rFonts w:hint="default" w:ascii="Cambria" w:hAnsi="Cambria" w:cs="Cambria"/>
@@ -45472,9 +47698,7 @@
         </w:rPr>
         <w:t>патерна пројектовања</w:t>
       </w:r>
-      <w:bookmarkEnd w:id="45"/>
-      <w:bookmarkEnd w:id="46"/>
-      <w:bookmarkStart w:id="48" w:name="_GoBack"/>
+      <w:bookmarkEnd w:id="47"/>
       <w:bookmarkEnd w:id="48"/>
     </w:p>
     <w:p>
@@ -50166,7 +52390,7 @@
           <w:lang w:val="sr-Cyrl-RS"/>
         </w:rPr>
       </w:pPr>
-      <w:bookmarkStart w:id="47" w:name="_Toc32373"/>
+      <w:bookmarkStart w:id="49" w:name="_Toc376"/>
       <w:r>
         <w:rPr>
           <w:rFonts w:hint="default" w:ascii="Cambria" w:hAnsi="Cambria" w:cs="Cambria"/>
@@ -50174,7 +52398,7 @@
         </w:rPr>
         <w:t>Литература</w:t>
       </w:r>
-      <w:bookmarkEnd w:id="47"/>
+      <w:bookmarkEnd w:id="49"/>
     </w:p>
     <w:p>
       <w:pPr>

</xml_diff>